<commit_message>
Atualizando algumas imagens no documento
ainda não está na sua versão final
</commit_message>
<xml_diff>
--- a/AnaliseProjeto/Documento de Arquitetura - QueroJobs.docx
+++ b/AnaliseProjeto/Documento de Arquitetura - QueroJobs.docx
@@ -1,10 +1,10 @@
 
 <file path=word/document.xml><?xml version="1.0" encoding="utf-8"?>
-<w:document xmlns:wpc="http://schemas.microsoft.com/office/word/2010/wordprocessingCanvas" xmlns:cx="http://schemas.microsoft.com/office/drawing/2014/chartex" xmlns:mc="http://schemas.openxmlformats.org/markup-compatibility/2006" xmlns:o="urn:schemas-microsoft-com:office:office" xmlns:r="http://schemas.openxmlformats.org/officeDocument/2006/relationships" xmlns:m="http://schemas.openxmlformats.org/officeDocument/2006/math" xmlns:v="urn:schemas-microsoft-com:vml" xmlns:wp14="http://schemas.microsoft.com/office/word/2010/wordprocessingDrawing" xmlns:wp="http://schemas.openxmlformats.org/drawingml/2006/wordprocessingDrawing" xmlns:w10="urn:schemas-microsoft-com:office:word" xmlns:w="http://schemas.openxmlformats.org/wordprocessingml/2006/main" xmlns:w14="http://schemas.microsoft.com/office/word/2010/wordml" xmlns:w15="http://schemas.microsoft.com/office/word/2012/wordml" xmlns:w16se="http://schemas.microsoft.com/office/word/2015/wordml/symex" xmlns:wpg="http://schemas.microsoft.com/office/word/2010/wordprocessingGroup" xmlns:wpi="http://schemas.microsoft.com/office/word/2010/wordprocessingInk" xmlns:wne="http://schemas.microsoft.com/office/word/2006/wordml" xmlns:wps="http://schemas.microsoft.com/office/word/2010/wordprocessingShape" mc:Ignorable="w14 w15 w16se wp14">
+<w:document xmlns:wpc="http://schemas.microsoft.com/office/word/2010/wordprocessingCanvas" xmlns:cx="http://schemas.microsoft.com/office/drawing/2014/chartex" xmlns:cx1="http://schemas.microsoft.com/office/drawing/2015/9/8/chartex" xmlns:cx2="http://schemas.microsoft.com/office/drawing/2015/10/21/chartex" xmlns:cx3="http://schemas.microsoft.com/office/drawing/2016/5/9/chartex" xmlns:cx4="http://schemas.microsoft.com/office/drawing/2016/5/10/chartex" xmlns:cx5="http://schemas.microsoft.com/office/drawing/2016/5/11/chartex" xmlns:cx6="http://schemas.microsoft.com/office/drawing/2016/5/12/chartex" xmlns:cx7="http://schemas.microsoft.com/office/drawing/2016/5/13/chartex" xmlns:cx8="http://schemas.microsoft.com/office/drawing/2016/5/14/chartex" xmlns:mc="http://schemas.openxmlformats.org/markup-compatibility/2006" xmlns:aink="http://schemas.microsoft.com/office/drawing/2016/ink" xmlns:am3d="http://schemas.microsoft.com/office/drawing/2017/model3d" xmlns:o="urn:schemas-microsoft-com:office:office" xmlns:oel="http://schemas.microsoft.com/office/2019/extlst" xmlns:r="http://schemas.openxmlformats.org/officeDocument/2006/relationships" xmlns:m="http://schemas.openxmlformats.org/officeDocument/2006/math" xmlns:v="urn:schemas-microsoft-com:vml" xmlns:wp14="http://schemas.microsoft.com/office/word/2010/wordprocessingDrawing" xmlns:wp="http://schemas.openxmlformats.org/drawingml/2006/wordprocessingDrawing" xmlns:w10="urn:schemas-microsoft-com:office:word" xmlns:w="http://schemas.openxmlformats.org/wordprocessingml/2006/main" xmlns:w14="http://schemas.microsoft.com/office/word/2010/wordml" xmlns:w15="http://schemas.microsoft.com/office/word/2012/wordml" xmlns:w16cex="http://schemas.microsoft.com/office/word/2018/wordml/cex" xmlns:w16cid="http://schemas.microsoft.com/office/word/2016/wordml/cid" xmlns:w16="http://schemas.microsoft.com/office/word/2018/wordml" xmlns:w16sdtdh="http://schemas.microsoft.com/office/word/2020/wordml/sdtdatahash" xmlns:w16se="http://schemas.microsoft.com/office/word/2015/wordml/symex" xmlns:wpg="http://schemas.microsoft.com/office/word/2010/wordprocessingGroup" xmlns:wpi="http://schemas.microsoft.com/office/word/2010/wordprocessingInk" xmlns:wne="http://schemas.microsoft.com/office/word/2006/wordml" xmlns:wps="http://schemas.microsoft.com/office/word/2010/wordprocessingShape" mc:Ignorable="w14 w15 w16se w16cid w16 w16cex w16sdtdh wp14">
   <w:body>
     <w:p>
       <w:pPr>
-        <w:pStyle w:val="Ttulo"/>
+        <w:pStyle w:val="Title"/>
         <w:jc w:val="right"/>
         <w:rPr>
           <w:rFonts w:ascii="Times New Roman" w:eastAsia="Times New Roman" w:hAnsi="Times New Roman" w:cs="Times New Roman"/>
@@ -19,7 +19,7 @@
     </w:p>
     <w:p>
       <w:pPr>
-        <w:pStyle w:val="Ttulo"/>
+        <w:pStyle w:val="Title"/>
         <w:jc w:val="right"/>
         <w:rPr>
           <w:rFonts w:ascii="Times New Roman" w:eastAsia="Times New Roman" w:hAnsi="Times New Roman" w:cs="Times New Roman"/>
@@ -34,7 +34,7 @@
     </w:p>
     <w:p>
       <w:pPr>
-        <w:pStyle w:val="Ttulo"/>
+        <w:pStyle w:val="Title"/>
         <w:jc w:val="right"/>
         <w:rPr>
           <w:rFonts w:ascii="Times New Roman" w:eastAsia="Times New Roman" w:hAnsi="Times New Roman" w:cs="Times New Roman"/>
@@ -85,7 +85,7 @@
     </w:p>
     <w:p>
       <w:pPr>
-        <w:pStyle w:val="Ttulo"/>
+        <w:pStyle w:val="Title"/>
         <w:rPr>
           <w:rFonts w:ascii="Times New Roman" w:eastAsia="Times New Roman" w:hAnsi="Times New Roman" w:cs="Times New Roman"/>
           <w:sz w:val="28"/>
@@ -102,7 +102,7 @@
     </w:p>
     <w:p>
       <w:pPr>
-        <w:pStyle w:val="Ttulo"/>
+        <w:pStyle w:val="Title"/>
         <w:rPr>
           <w:rFonts w:ascii="Times New Roman" w:eastAsia="Times New Roman" w:hAnsi="Times New Roman" w:cs="Times New Roman"/>
         </w:rPr>
@@ -123,11 +123,10 @@
           <w:docPartUnique/>
         </w:docPartObj>
       </w:sdtPr>
-      <w:sdtEndPr/>
       <w:sdtContent>
         <w:p>
           <w:pPr>
-            <w:pStyle w:val="Sumrio1"/>
+            <w:pStyle w:val="TOC1"/>
             <w:tabs>
               <w:tab w:val="left" w:pos="440"/>
               <w:tab w:val="right" w:pos="9350"/>
@@ -229,7 +228,7 @@
         </w:p>
         <w:p>
           <w:pPr>
-            <w:pStyle w:val="Sumrio2"/>
+            <w:pStyle w:val="TOC2"/>
             <w:tabs>
               <w:tab w:val="left" w:pos="880"/>
               <w:tab w:val="right" w:pos="9350"/>
@@ -322,7 +321,7 @@
         </w:p>
         <w:p>
           <w:pPr>
-            <w:pStyle w:val="Sumrio2"/>
+            <w:pStyle w:val="TOC2"/>
             <w:tabs>
               <w:tab w:val="left" w:pos="880"/>
               <w:tab w:val="right" w:pos="9350"/>
@@ -415,7 +414,7 @@
         </w:p>
         <w:p>
           <w:pPr>
-            <w:pStyle w:val="Sumrio2"/>
+            <w:pStyle w:val="TOC2"/>
             <w:tabs>
               <w:tab w:val="left" w:pos="880"/>
               <w:tab w:val="right" w:pos="9350"/>
@@ -508,7 +507,7 @@
         </w:p>
         <w:p>
           <w:pPr>
-            <w:pStyle w:val="Sumrio2"/>
+            <w:pStyle w:val="TOC2"/>
             <w:tabs>
               <w:tab w:val="left" w:pos="880"/>
               <w:tab w:val="right" w:pos="9350"/>
@@ -601,7 +600,7 @@
         </w:p>
         <w:p>
           <w:pPr>
-            <w:pStyle w:val="Sumrio2"/>
+            <w:pStyle w:val="TOC2"/>
             <w:tabs>
               <w:tab w:val="left" w:pos="880"/>
               <w:tab w:val="right" w:pos="9350"/>
@@ -694,7 +693,7 @@
         </w:p>
         <w:p>
           <w:pPr>
-            <w:pStyle w:val="Sumrio1"/>
+            <w:pStyle w:val="TOC1"/>
             <w:tabs>
               <w:tab w:val="left" w:pos="440"/>
               <w:tab w:val="right" w:pos="9350"/>
@@ -787,7 +786,7 @@
         </w:p>
         <w:p>
           <w:pPr>
-            <w:pStyle w:val="Sumrio1"/>
+            <w:pStyle w:val="TOC1"/>
             <w:tabs>
               <w:tab w:val="left" w:pos="440"/>
               <w:tab w:val="right" w:pos="9350"/>
@@ -880,7 +879,7 @@
         </w:p>
         <w:p>
           <w:pPr>
-            <w:pStyle w:val="Sumrio1"/>
+            <w:pStyle w:val="TOC1"/>
             <w:tabs>
               <w:tab w:val="left" w:pos="440"/>
               <w:tab w:val="right" w:pos="9350"/>
@@ -973,7 +972,7 @@
         </w:p>
         <w:p>
           <w:pPr>
-            <w:pStyle w:val="Sumrio2"/>
+            <w:pStyle w:val="TOC2"/>
             <w:tabs>
               <w:tab w:val="left" w:pos="880"/>
               <w:tab w:val="right" w:pos="9350"/>
@@ -1066,7 +1065,7 @@
         </w:p>
         <w:p>
           <w:pPr>
-            <w:pStyle w:val="Sumrio1"/>
+            <w:pStyle w:val="TOC1"/>
             <w:tabs>
               <w:tab w:val="left" w:pos="440"/>
               <w:tab w:val="right" w:pos="9350"/>
@@ -1159,7 +1158,7 @@
         </w:p>
         <w:p>
           <w:pPr>
-            <w:pStyle w:val="Sumrio2"/>
+            <w:pStyle w:val="TOC2"/>
             <w:tabs>
               <w:tab w:val="left" w:pos="880"/>
               <w:tab w:val="right" w:pos="9350"/>
@@ -1252,7 +1251,7 @@
         </w:p>
         <w:p>
           <w:pPr>
-            <w:pStyle w:val="Sumrio2"/>
+            <w:pStyle w:val="TOC2"/>
             <w:tabs>
               <w:tab w:val="left" w:pos="880"/>
               <w:tab w:val="right" w:pos="9350"/>
@@ -1345,7 +1344,7 @@
         </w:p>
         <w:p>
           <w:pPr>
-            <w:pStyle w:val="Sumrio2"/>
+            <w:pStyle w:val="TOC2"/>
             <w:tabs>
               <w:tab w:val="left" w:pos="880"/>
               <w:tab w:val="right" w:pos="9350"/>
@@ -1438,7 +1437,7 @@
         </w:p>
         <w:p>
           <w:pPr>
-            <w:pStyle w:val="Sumrio1"/>
+            <w:pStyle w:val="TOC1"/>
             <w:tabs>
               <w:tab w:val="left" w:pos="440"/>
               <w:tab w:val="right" w:pos="9350"/>
@@ -1531,7 +1530,7 @@
         </w:p>
         <w:p>
           <w:pPr>
-            <w:pStyle w:val="Sumrio1"/>
+            <w:pStyle w:val="TOC1"/>
             <w:tabs>
               <w:tab w:val="left" w:pos="440"/>
               <w:tab w:val="right" w:pos="9350"/>
@@ -1624,7 +1623,7 @@
         </w:p>
         <w:p>
           <w:pPr>
-            <w:pStyle w:val="Sumrio1"/>
+            <w:pStyle w:val="TOC1"/>
             <w:tabs>
               <w:tab w:val="left" w:pos="440"/>
               <w:tab w:val="right" w:pos="9350"/>
@@ -1717,7 +1716,7 @@
         </w:p>
         <w:p>
           <w:pPr>
-            <w:pStyle w:val="Sumrio1"/>
+            <w:pStyle w:val="TOC1"/>
             <w:tabs>
               <w:tab w:val="left" w:pos="440"/>
               <w:tab w:val="right" w:pos="9350"/>
@@ -1810,7 +1809,7 @@
         </w:p>
         <w:p>
           <w:pPr>
-            <w:pStyle w:val="Sumrio1"/>
+            <w:pStyle w:val="TOC1"/>
             <w:tabs>
               <w:tab w:val="left" w:pos="660"/>
               <w:tab w:val="right" w:pos="9350"/>
@@ -1916,7 +1915,7 @@
     </w:sdt>
     <w:p>
       <w:pPr>
-        <w:pStyle w:val="Ttulo"/>
+        <w:pStyle w:val="Title"/>
       </w:pPr>
     </w:p>
     <w:p/>
@@ -1932,12 +1931,12 @@
     <w:p/>
     <w:p>
       <w:pPr>
-        <w:pStyle w:val="Ttulo"/>
-      </w:pPr>
-    </w:p>
-    <w:p>
-      <w:pPr>
-        <w:pStyle w:val="Ttulo"/>
+        <w:pStyle w:val="Title"/>
+      </w:pPr>
+    </w:p>
+    <w:p>
+      <w:pPr>
+        <w:pStyle w:val="Title"/>
         <w:tabs>
           <w:tab w:val="left" w:pos="7137"/>
         </w:tabs>
@@ -1949,7 +1948,7 @@
     </w:p>
     <w:p>
       <w:pPr>
-        <w:pStyle w:val="Ttulo"/>
+        <w:pStyle w:val="Title"/>
         <w:rPr>
           <w:rFonts w:ascii="Times New Roman" w:eastAsia="Times New Roman" w:hAnsi="Times New Roman" w:cs="Times New Roman"/>
         </w:rPr>
@@ -1962,18 +1961,12 @@
           <w:rFonts w:ascii="Times New Roman" w:eastAsia="Times New Roman" w:hAnsi="Times New Roman" w:cs="Times New Roman"/>
         </w:rPr>
         <w:lastRenderedPageBreak/>
-        <w:t>Documento de Arquitetura de Sof</w:t>
-      </w:r>
-      <w:r>
-        <w:rPr>
-          <w:rFonts w:ascii="Times New Roman" w:eastAsia="Times New Roman" w:hAnsi="Times New Roman" w:cs="Times New Roman"/>
-        </w:rPr>
-        <w:t>tware</w:t>
-      </w:r>
-    </w:p>
-    <w:p>
-      <w:pPr>
-        <w:pStyle w:val="Ttulo1"/>
+        <w:t>Documento de Arquitetura de Software</w:t>
+      </w:r>
+    </w:p>
+    <w:p>
+      <w:pPr>
+        <w:pStyle w:val="Heading1"/>
         <w:numPr>
           <w:ilvl w:val="0"/>
           <w:numId w:val="5"/>
@@ -2039,7 +2032,7 @@
     </w:p>
     <w:p>
       <w:pPr>
-        <w:pStyle w:val="Ttulo2"/>
+        <w:pStyle w:val="Heading2"/>
         <w:numPr>
           <w:ilvl w:val="1"/>
           <w:numId w:val="5"/>
@@ -2108,7 +2101,7 @@
     </w:p>
     <w:p>
       <w:pPr>
-        <w:pStyle w:val="Ttulo2"/>
+        <w:pStyle w:val="Heading2"/>
         <w:numPr>
           <w:ilvl w:val="1"/>
           <w:numId w:val="5"/>
@@ -2157,15 +2150,7 @@
           <w:sz w:val="24"/>
           <w:szCs w:val="24"/>
         </w:rPr>
-        <w:t>Este Documento de Arquitetura</w:t>
-      </w:r>
-      <w:r>
-        <w:rPr>
-          <w:color w:val="000000"/>
-          <w:sz w:val="24"/>
-          <w:szCs w:val="24"/>
-        </w:rPr>
-        <w:t xml:space="preserve"> de Software é aplicado ao Sistema </w:t>
+        <w:t xml:space="preserve">Este Documento de Arquitetura de Software é aplicado ao Sistema </w:t>
       </w:r>
       <w:r>
         <w:rPr>
@@ -2222,7 +2207,7 @@
     </w:p>
     <w:p>
       <w:pPr>
-        <w:pStyle w:val="Ttulo2"/>
+        <w:pStyle w:val="Heading2"/>
         <w:numPr>
           <w:ilvl w:val="1"/>
           <w:numId w:val="5"/>
@@ -2269,20 +2254,12 @@
           <w:sz w:val="24"/>
           <w:szCs w:val="24"/>
         </w:rPr>
-        <w:t xml:space="preserve">Todas as definições, juntamente com os termos, acrônimos e abreviações necessárias à adequada interpretação e entendimento deste documento podem ser encontradas no documento de Glossário </w:t>
-      </w:r>
-      <w:r>
-        <w:rPr>
-          <w:color w:val="000000"/>
-          <w:sz w:val="24"/>
-          <w:szCs w:val="24"/>
-        </w:rPr>
-        <w:t>do Projeto.</w:t>
-      </w:r>
-    </w:p>
-    <w:p>
-      <w:pPr>
-        <w:pStyle w:val="Ttulo2"/>
+        <w:t>Todas as definições, juntamente com os termos, acrônimos e abreviações necessárias à adequada interpretação e entendimento deste documento podem ser encontradas no documento de Glossário do Projeto.</w:t>
+      </w:r>
+    </w:p>
+    <w:p>
+      <w:pPr>
+        <w:pStyle w:val="Heading2"/>
         <w:numPr>
           <w:ilvl w:val="1"/>
           <w:numId w:val="5"/>
@@ -2479,15 +2456,7 @@
           <w:sz w:val="24"/>
           <w:szCs w:val="24"/>
         </w:rPr>
-        <w:t>Documento de Requisitos Funcionais e</w:t>
-      </w:r>
-      <w:r>
-        <w:rPr>
-          <w:color w:val="000000"/>
-          <w:sz w:val="24"/>
-          <w:szCs w:val="24"/>
-        </w:rPr>
-        <w:t xml:space="preserve"> Não Funcionais</w:t>
+        <w:t>Documento de Requisitos Funcionais e Não Funcionais</w:t>
       </w:r>
     </w:p>
     <w:p>
@@ -2525,7 +2494,7 @@
     </w:p>
     <w:p>
       <w:pPr>
-        <w:pStyle w:val="Ttulo2"/>
+        <w:pStyle w:val="Heading2"/>
         <w:numPr>
           <w:ilvl w:val="1"/>
           <w:numId w:val="5"/>
@@ -2908,7 +2877,7 @@
     </w:p>
     <w:p>
       <w:pPr>
-        <w:pStyle w:val="Ttulo1"/>
+        <w:pStyle w:val="Heading1"/>
         <w:numPr>
           <w:ilvl w:val="0"/>
           <w:numId w:val="5"/>
@@ -2952,16 +2921,27 @@
           <w:sz w:val="24"/>
           <w:szCs w:val="24"/>
         </w:rPr>
-        <w:t>Este documento apresenta a arquitetura como uma série de visualizações, mencionadas acima. Essas</w:t>
-      </w:r>
-      <w:r>
-        <w:rPr>
-          <w:color w:val="000000"/>
-          <w:sz w:val="24"/>
-          <w:szCs w:val="24"/>
-        </w:rPr>
-        <w:t xml:space="preserve"> visões são apresentadas como Modelos do StarUML e utiliza a Linguagem Unificada de Modelagem (UML – </w:t>
-      </w:r>
+        <w:t xml:space="preserve">Este documento apresenta a arquitetura como uma série de visualizações, mencionadas acima. Essas visões são apresentadas como Modelos do </w:t>
+      </w:r>
+      <w:proofErr w:type="spellStart"/>
+      <w:r>
+        <w:rPr>
+          <w:color w:val="000000"/>
+          <w:sz w:val="24"/>
+          <w:szCs w:val="24"/>
+        </w:rPr>
+        <w:t>StarUML</w:t>
+      </w:r>
+      <w:proofErr w:type="spellEnd"/>
+      <w:r>
+        <w:rPr>
+          <w:color w:val="000000"/>
+          <w:sz w:val="24"/>
+          <w:szCs w:val="24"/>
+        </w:rPr>
+        <w:t xml:space="preserve"> e utiliza a Linguagem Unificada de Modelagem (UML – </w:t>
+      </w:r>
+      <w:proofErr w:type="spellStart"/>
       <w:r>
         <w:rPr>
           <w:i/>
@@ -2969,7 +2949,17 @@
           <w:sz w:val="24"/>
           <w:szCs w:val="24"/>
         </w:rPr>
-        <w:t>UnifiedModelingLanguage).</w:t>
+        <w:t>UnifiedModelingLanguage</w:t>
+      </w:r>
+      <w:proofErr w:type="spellEnd"/>
+      <w:r>
+        <w:rPr>
+          <w:i/>
+          <w:color w:val="000000"/>
+          <w:sz w:val="24"/>
+          <w:szCs w:val="24"/>
+        </w:rPr>
+        <w:t>).</w:t>
       </w:r>
     </w:p>
     <w:p>
@@ -3056,20 +3046,12 @@
           <w:sz w:val="24"/>
           <w:szCs w:val="24"/>
         </w:rPr>
-        <w:t>Repositório de</w:t>
-      </w:r>
-      <w:r>
-        <w:rPr>
-          <w:color w:val="000000"/>
-          <w:sz w:val="24"/>
-          <w:szCs w:val="24"/>
-        </w:rPr>
-        <w:t xml:space="preserve"> banco de dados.</w:t>
-      </w:r>
-    </w:p>
-    <w:p>
-      <w:pPr>
-        <w:pStyle w:val="Ttulo1"/>
+        <w:t>Repositório de banco de dados.</w:t>
+      </w:r>
+    </w:p>
+    <w:p>
+      <w:pPr>
+        <w:pStyle w:val="Heading1"/>
         <w:numPr>
           <w:ilvl w:val="0"/>
           <w:numId w:val="5"/>
@@ -3115,7 +3097,6 @@
         </w:rPr>
         <w:t xml:space="preserve">Para que o software tenha um comportamento esperado pelos </w:t>
       </w:r>
-      <w:bookmarkStart w:id="11" w:name="_GoBack"/>
       <w:r>
         <w:rPr>
           <w:i/>
@@ -3125,7 +3106,6 @@
         </w:rPr>
         <w:t>stakeholders</w:t>
       </w:r>
-      <w:bookmarkEnd w:id="11"/>
       <w:r>
         <w:rPr>
           <w:color w:val="000000"/>
@@ -3156,14 +3136,7 @@
           <w:sz w:val="24"/>
           <w:szCs w:val="24"/>
         </w:rPr>
-        <w:t>A</w:t>
-      </w:r>
-      <w:r>
-        <w:rPr>
-          <w:sz w:val="24"/>
-          <w:szCs w:val="24"/>
-        </w:rPr>
-        <w:t xml:space="preserve"> versão web do sistema deverá permitir a execução nos principais browsers disponíveis, como por exemplo: </w:t>
+        <w:t xml:space="preserve">A versão web do sistema deverá permitir a execução nos principais browsers disponíveis, como por exemplo: </w:t>
       </w:r>
       <w:r>
         <w:rPr>
@@ -3191,7 +3164,7 @@
     </w:p>
     <w:p>
       <w:pPr>
-        <w:pStyle w:val="Ttulo1"/>
+        <w:pStyle w:val="Heading1"/>
         <w:numPr>
           <w:ilvl w:val="0"/>
           <w:numId w:val="5"/>
@@ -3202,14 +3175,14 @@
           <w:rFonts w:ascii="Times New Roman" w:eastAsia="Times New Roman" w:hAnsi="Times New Roman" w:cs="Times New Roman"/>
         </w:rPr>
       </w:pPr>
-      <w:bookmarkStart w:id="12" w:name="_Toc112393894"/>
+      <w:bookmarkStart w:id="11" w:name="_Toc112393894"/>
       <w:r>
         <w:rPr>
           <w:rFonts w:ascii="Times New Roman" w:eastAsia="Times New Roman" w:hAnsi="Times New Roman" w:cs="Times New Roman"/>
         </w:rPr>
         <w:t>Visão de Casos de Uso</w:t>
       </w:r>
-      <w:bookmarkEnd w:id="12"/>
+      <w:bookmarkEnd w:id="11"/>
     </w:p>
     <w:p>
       <w:pPr>
@@ -3568,14 +3541,7 @@
           <w:sz w:val="24"/>
           <w:szCs w:val="24"/>
         </w:rPr>
-        <w:t>–</w:t>
-      </w:r>
-      <w:r>
-        <w:rPr>
-          <w:sz w:val="24"/>
-          <w:szCs w:val="24"/>
-        </w:rPr>
-        <w:t xml:space="preserve"> Manter Curso</w:t>
+        <w:t>– Manter Curso</w:t>
       </w:r>
       <w:r>
         <w:rPr>
@@ -3850,15 +3816,7 @@
           <w:sz w:val="24"/>
           <w:szCs w:val="24"/>
         </w:rPr>
-        <w:t>CSU13</w:t>
-      </w:r>
-      <w:r>
-        <w:rPr>
-          <w:color w:val="000000"/>
-          <w:sz w:val="24"/>
-          <w:szCs w:val="24"/>
-        </w:rPr>
-        <w:t xml:space="preserve"> – </w:t>
+        <w:t xml:space="preserve">CSU13 – </w:t>
       </w:r>
       <w:r>
         <w:rPr>
@@ -3903,15 +3861,7 @@
           <w:sz w:val="24"/>
           <w:szCs w:val="24"/>
         </w:rPr>
-        <w:t>CSU14</w:t>
-      </w:r>
-      <w:r>
-        <w:rPr>
-          <w:color w:val="000000"/>
-          <w:sz w:val="24"/>
-          <w:szCs w:val="24"/>
-        </w:rPr>
-        <w:t xml:space="preserve"> </w:t>
+        <w:t xml:space="preserve">CSU14 </w:t>
       </w:r>
       <w:r>
         <w:rPr>
@@ -4046,7 +3996,7 @@
     </w:p>
     <w:p>
       <w:pPr>
-        <w:pStyle w:val="Ttulo2"/>
+        <w:pStyle w:val="Heading2"/>
         <w:numPr>
           <w:ilvl w:val="1"/>
           <w:numId w:val="5"/>
@@ -4058,7 +4008,7 @@
           <w:szCs w:val="24"/>
         </w:rPr>
       </w:pPr>
-      <w:bookmarkStart w:id="13" w:name="_Toc112393895"/>
+      <w:bookmarkStart w:id="12" w:name="_Toc112393895"/>
       <w:r>
         <w:rPr>
           <w:rFonts w:ascii="Times New Roman" w:eastAsia="Times New Roman" w:hAnsi="Times New Roman" w:cs="Times New Roman"/>
@@ -4067,7 +4017,7 @@
         </w:rPr>
         <w:t>Realizações de Casos de Uso</w:t>
       </w:r>
-      <w:bookmarkEnd w:id="13"/>
+      <w:bookmarkEnd w:id="12"/>
     </w:p>
     <w:p>
       <w:pPr>
@@ -4098,7 +4048,7 @@
     </w:p>
     <w:p>
       <w:pPr>
-        <w:pStyle w:val="Ttulo1"/>
+        <w:pStyle w:val="Heading1"/>
         <w:numPr>
           <w:ilvl w:val="0"/>
           <w:numId w:val="5"/>
@@ -4109,7 +4059,7 @@
           <w:rFonts w:ascii="Times New Roman" w:eastAsia="Times New Roman" w:hAnsi="Times New Roman" w:cs="Times New Roman"/>
         </w:rPr>
       </w:pPr>
-      <w:bookmarkStart w:id="14" w:name="_Toc112393896"/>
+      <w:bookmarkStart w:id="13" w:name="_Toc112393896"/>
       <w:r>
         <w:rPr>
           <w:rFonts w:ascii="Times New Roman" w:eastAsia="Times New Roman" w:hAnsi="Times New Roman" w:cs="Times New Roman"/>
@@ -4117,11 +4067,11 @@
         <w:lastRenderedPageBreak/>
         <w:t>Visão Lógica</w:t>
       </w:r>
-      <w:bookmarkEnd w:id="14"/>
-    </w:p>
-    <w:p>
-      <w:pPr>
-        <w:pStyle w:val="Ttulo2"/>
+      <w:bookmarkEnd w:id="13"/>
+    </w:p>
+    <w:p>
+      <w:pPr>
+        <w:pStyle w:val="Heading2"/>
         <w:numPr>
           <w:ilvl w:val="1"/>
           <w:numId w:val="5"/>
@@ -4133,7 +4083,7 @@
           <w:szCs w:val="24"/>
         </w:rPr>
       </w:pPr>
-      <w:bookmarkStart w:id="15" w:name="_Toc112393897"/>
+      <w:bookmarkStart w:id="14" w:name="_Toc112393897"/>
       <w:r>
         <w:rPr>
           <w:rFonts w:ascii="Times New Roman" w:eastAsia="Times New Roman" w:hAnsi="Times New Roman" w:cs="Times New Roman"/>
@@ -4142,7 +4092,7 @@
         </w:rPr>
         <w:t>Visão Geral</w:t>
       </w:r>
-      <w:bookmarkEnd w:id="15"/>
+      <w:bookmarkEnd w:id="14"/>
     </w:p>
     <w:p>
       <w:pPr>
@@ -4183,15 +4133,7 @@
           <w:sz w:val="24"/>
           <w:szCs w:val="24"/>
         </w:rPr>
-        <w:t xml:space="preserve"> é composta pri</w:t>
-      </w:r>
-      <w:r>
-        <w:rPr>
-          <w:color w:val="000000"/>
-          <w:sz w:val="24"/>
-          <w:szCs w:val="24"/>
-        </w:rPr>
-        <w:t>ncipalmente por três pacotes:</w:t>
+        <w:t xml:space="preserve"> é composta principalmente por três pacotes:</w:t>
       </w:r>
     </w:p>
     <w:p>
@@ -4262,6 +4204,7 @@
         </w:rPr>
         <w:t xml:space="preserve">Web: Nesses pacotes são armazenados os componentes que fazem parte da interface gráfica da aplicação, as Controladoras e as </w:t>
       </w:r>
+      <w:proofErr w:type="spellStart"/>
       <w:r>
         <w:rPr>
           <w:i/>
@@ -4271,6 +4214,7 @@
         </w:rPr>
         <w:t>ViewModels</w:t>
       </w:r>
+      <w:proofErr w:type="spellEnd"/>
       <w:r>
         <w:rPr>
           <w:color w:val="000000"/>
@@ -4323,20 +4267,12 @@
           <w:sz w:val="24"/>
           <w:szCs w:val="24"/>
         </w:rPr>
-        <w:t>Core: Nesse pacote são armazenadas as classes que representarão entidades da aplicação, e que poderão ser ma</w:t>
-      </w:r>
-      <w:r>
-        <w:rPr>
-          <w:color w:val="000000"/>
-          <w:sz w:val="24"/>
-          <w:szCs w:val="24"/>
-        </w:rPr>
-        <w:t>nipuladas pelos demais componentes da nossa arquitetura.</w:t>
-      </w:r>
-    </w:p>
-    <w:p>
-      <w:pPr>
-        <w:pStyle w:val="Ttulo2"/>
+        <w:t>Core: Nesse pacote são armazenadas as classes que representarão entidades da aplicação, e que poderão ser manipuladas pelos demais componentes da nossa arquitetura.</w:t>
+      </w:r>
+    </w:p>
+    <w:p>
+      <w:pPr>
+        <w:pStyle w:val="Heading2"/>
         <w:numPr>
           <w:ilvl w:val="1"/>
           <w:numId w:val="5"/>
@@ -4348,7 +4284,7 @@
           <w:szCs w:val="24"/>
         </w:rPr>
       </w:pPr>
-      <w:bookmarkStart w:id="16" w:name="_Toc112393898"/>
+      <w:bookmarkStart w:id="15" w:name="_Toc112393898"/>
       <w:r>
         <w:rPr>
           <w:rFonts w:ascii="Times New Roman" w:eastAsia="Times New Roman" w:hAnsi="Times New Roman" w:cs="Times New Roman"/>
@@ -4357,8 +4293,8 @@
         </w:rPr>
         <w:t xml:space="preserve">Pacotes de Design Significativos do Ponto de Vista da </w:t>
       </w:r>
+      <w:commentRangeStart w:id="16"/>
       <w:commentRangeStart w:id="17"/>
-      <w:commentRangeStart w:id="18"/>
       <w:r>
         <w:rPr>
           <w:rFonts w:ascii="Times New Roman" w:eastAsia="Times New Roman" w:hAnsi="Times New Roman" w:cs="Times New Roman"/>
@@ -4367,25 +4303,25 @@
         </w:rPr>
         <w:t>Arquitetura</w:t>
       </w:r>
-      <w:commentRangeEnd w:id="17"/>
-      <w:r>
-        <w:rPr>
-          <w:rStyle w:val="Refdecomentrio"/>
+      <w:commentRangeEnd w:id="16"/>
+      <w:r>
+        <w:rPr>
+          <w:rStyle w:val="CommentReference"/>
           <w:rFonts w:ascii="Times New Roman" w:eastAsia="Times New Roman" w:hAnsi="Times New Roman" w:cs="Times New Roman"/>
           <w:b w:val="0"/>
         </w:rPr>
-        <w:commentReference w:id="17"/>
-      </w:r>
-      <w:commentRangeEnd w:id="18"/>
-      <w:r>
-        <w:rPr>
-          <w:rStyle w:val="Refdecomentrio"/>
+        <w:commentReference w:id="16"/>
+      </w:r>
+      <w:commentRangeEnd w:id="17"/>
+      <w:r>
+        <w:rPr>
+          <w:rStyle w:val="CommentReference"/>
           <w:rFonts w:ascii="Times New Roman" w:eastAsia="Times New Roman" w:hAnsi="Times New Roman" w:cs="Times New Roman"/>
           <w:b w:val="0"/>
         </w:rPr>
-        <w:commentReference w:id="18"/>
-      </w:r>
-      <w:bookmarkEnd w:id="16"/>
+        <w:commentReference w:id="17"/>
+      </w:r>
+      <w:bookmarkEnd w:id="15"/>
     </w:p>
     <w:p>
       <w:pPr>
@@ -4427,7 +4363,7 @@
                     <pic:cNvPicPr/>
                   </pic:nvPicPr>
                   <pic:blipFill>
-                    <a:blip r:embed="rId11"/>
+                    <a:blip r:embed="rId12"/>
                     <a:stretch>
                       <a:fillRect/>
                     </a:stretch>
@@ -4478,62 +4414,35 @@
     </w:p>
     <w:p>
       <w:pPr>
-        <w:pStyle w:val="Ttulo2"/>
+        <w:pStyle w:val="Heading2"/>
         <w:numPr>
           <w:ilvl w:val="1"/>
           <w:numId w:val="5"/>
         </w:numPr>
       </w:pPr>
-      <w:bookmarkStart w:id="19" w:name="_Toc112393899"/>
-      <w:r>
-        <w:lastRenderedPageBreak/>
+      <w:bookmarkStart w:id="18" w:name="_Toc112393899"/>
+      <w:r>
         <w:t>Diagrama de componentes</w:t>
       </w:r>
-      <w:bookmarkEnd w:id="19"/>
+      <w:bookmarkEnd w:id="18"/>
     </w:p>
     <w:p>
       <w:pPr>
         <w:jc w:val="center"/>
-      </w:pPr>
-      <w:r>
         <w:rPr>
           <w:noProof/>
         </w:rPr>
-        <w:drawing>
-          <wp:inline distT="114300" distB="114300" distL="114300" distR="114300" wp14:anchorId="4A2E7AD7" wp14:editId="742B6B5C">
-            <wp:extent cx="5943600" cy="4813300"/>
-            <wp:effectExtent l="0" t="0" r="0" b="0"/>
-            <wp:docPr id="1" name="image5.png"/>
-            <wp:cNvGraphicFramePr/>
-            <a:graphic xmlns:a="http://schemas.openxmlformats.org/drawingml/2006/main">
-              <a:graphicData uri="http://schemas.openxmlformats.org/drawingml/2006/picture">
-                <pic:pic xmlns:pic="http://schemas.openxmlformats.org/drawingml/2006/picture">
-                  <pic:nvPicPr>
-                    <pic:cNvPr id="0" name="image5.png"/>
-                    <pic:cNvPicPr preferRelativeResize="0"/>
-                  </pic:nvPicPr>
-                  <pic:blipFill>
-                    <a:blip r:embed="rId12"/>
-                    <a:srcRect/>
-                    <a:stretch>
-                      <a:fillRect/>
-                    </a:stretch>
-                  </pic:blipFill>
-                  <pic:spPr>
-                    <a:xfrm>
-                      <a:off x="0" y="0"/>
-                      <a:ext cx="5943600" cy="4813300"/>
-                    </a:xfrm>
-                    <a:prstGeom prst="rect">
-                      <a:avLst/>
-                    </a:prstGeom>
-                    <a:ln/>
-                  </pic:spPr>
-                </pic:pic>
-              </a:graphicData>
-            </a:graphic>
-          </wp:inline>
-        </w:drawing>
+      </w:pPr>
+    </w:p>
+    <w:p>
+      <w:pPr>
+        <w:jc w:val="center"/>
+      </w:pPr>
+      <w:r>
+        <w:rPr>
+          <w:noProof/>
+        </w:rPr>
+        <w:t>Espaço para o diagrama</w:t>
       </w:r>
     </w:p>
     <w:p>
@@ -4559,9 +4468,10 @@
           <w:sz w:val="24"/>
           <w:szCs w:val="24"/>
         </w:rPr>
+        <w:lastRenderedPageBreak/>
         <w:t xml:space="preserve">Figura 3 – Diagrama de Diagrama de </w:t>
       </w:r>
-      <w:commentRangeStart w:id="20"/>
+      <w:commentRangeStart w:id="19"/>
       <w:r>
         <w:rPr>
           <w:color w:val="000000"/>
@@ -4570,17 +4480,17 @@
         </w:rPr>
         <w:t>Componentes</w:t>
       </w:r>
-      <w:commentRangeEnd w:id="20"/>
-      <w:r>
-        <w:rPr>
-          <w:rStyle w:val="Refdecomentrio"/>
-        </w:rPr>
-        <w:commentReference w:id="20"/>
-      </w:r>
-    </w:p>
-    <w:p>
-      <w:pPr>
-        <w:pStyle w:val="Ttulo1"/>
+      <w:commentRangeEnd w:id="19"/>
+      <w:r>
+        <w:rPr>
+          <w:rStyle w:val="CommentReference"/>
+        </w:rPr>
+        <w:commentReference w:id="19"/>
+      </w:r>
+    </w:p>
+    <w:p>
+      <w:pPr>
+        <w:pStyle w:val="Heading1"/>
         <w:numPr>
           <w:ilvl w:val="0"/>
           <w:numId w:val="5"/>
@@ -4588,15 +4498,14 @@
         <w:ind w:left="360" w:hanging="360"/>
         <w:jc w:val="both"/>
       </w:pPr>
-      <w:bookmarkStart w:id="21" w:name="_Toc112393900"/>
+      <w:bookmarkStart w:id="20" w:name="_Toc112393900"/>
       <w:r>
         <w:rPr>
           <w:rFonts w:ascii="Times New Roman" w:eastAsia="Times New Roman" w:hAnsi="Times New Roman" w:cs="Times New Roman"/>
         </w:rPr>
-        <w:lastRenderedPageBreak/>
         <w:t>Visão de Implantação</w:t>
       </w:r>
-      <w:bookmarkEnd w:id="21"/>
+      <w:bookmarkEnd w:id="20"/>
     </w:p>
     <w:p>
       <w:pPr>
@@ -4606,41 +4515,7 @@
         <w:rPr>
           <w:noProof/>
         </w:rPr>
-        <w:drawing>
-          <wp:inline distT="114300" distB="114300" distL="114300" distR="114300" wp14:anchorId="40C29FC8" wp14:editId="0578A323">
-            <wp:extent cx="5312979" cy="6794938"/>
-            <wp:effectExtent l="0" t="0" r="2540" b="0"/>
-            <wp:docPr id="2" name="image6.png"/>
-            <wp:cNvGraphicFramePr/>
-            <a:graphic xmlns:a="http://schemas.openxmlformats.org/drawingml/2006/main">
-              <a:graphicData uri="http://schemas.openxmlformats.org/drawingml/2006/picture">
-                <pic:pic xmlns:pic="http://schemas.openxmlformats.org/drawingml/2006/picture">
-                  <pic:nvPicPr>
-                    <pic:cNvPr id="0" name="image6.png"/>
-                    <pic:cNvPicPr preferRelativeResize="0"/>
-                  </pic:nvPicPr>
-                  <pic:blipFill>
-                    <a:blip r:embed="rId13"/>
-                    <a:srcRect/>
-                    <a:stretch>
-                      <a:fillRect/>
-                    </a:stretch>
-                  </pic:blipFill>
-                  <pic:spPr>
-                    <a:xfrm>
-                      <a:off x="0" y="0"/>
-                      <a:ext cx="5317051" cy="6800146"/>
-                    </a:xfrm>
-                    <a:prstGeom prst="rect">
-                      <a:avLst/>
-                    </a:prstGeom>
-                    <a:ln/>
-                  </pic:spPr>
-                </pic:pic>
-              </a:graphicData>
-            </a:graphic>
-          </wp:inline>
-        </w:drawing>
+        <w:t>Espaço para o deiagrama de implantação</w:t>
       </w:r>
     </w:p>
     <w:p/>
@@ -4673,7 +4548,7 @@
     <w:p/>
     <w:p>
       <w:pPr>
-        <w:pStyle w:val="Ttulo1"/>
+        <w:pStyle w:val="Heading1"/>
         <w:numPr>
           <w:ilvl w:val="0"/>
           <w:numId w:val="5"/>
@@ -4681,40 +4556,37 @@
         <w:ind w:left="360" w:hanging="360"/>
         <w:jc w:val="both"/>
       </w:pPr>
-      <w:bookmarkStart w:id="22" w:name="_Toc112393901"/>
+      <w:bookmarkStart w:id="21" w:name="_Toc112393901"/>
       <w:r>
         <w:rPr>
           <w:rFonts w:ascii="Times New Roman" w:eastAsia="Times New Roman" w:hAnsi="Times New Roman" w:cs="Times New Roman"/>
         </w:rPr>
-        <w:lastRenderedPageBreak/>
         <w:t>Visão de Dados (Parcial)</w:t>
       </w:r>
-      <w:bookmarkEnd w:id="22"/>
+      <w:bookmarkEnd w:id="21"/>
     </w:p>
     <w:p>
       <w:pPr>
         <w:jc w:val="center"/>
       </w:pPr>
       <w:r>
-        <w:rPr>
-          <w:noProof/>
-        </w:rPr>
         <w:drawing>
-          <wp:inline distT="114300" distB="114300" distL="114300" distR="114300" wp14:anchorId="00172347" wp14:editId="12B0F8B1">
-            <wp:extent cx="5943600" cy="5295900"/>
+          <wp:inline distT="0" distB="0" distL="0" distR="0" wp14:anchorId="26D76DFC" wp14:editId="7BAE7061">
+            <wp:extent cx="5943600" cy="5298440"/>
             <wp:effectExtent l="0" t="0" r="0" b="0"/>
-            <wp:docPr id="4" name="image4.png"/>
-            <wp:cNvGraphicFramePr/>
+            <wp:docPr id="1" name="Picture 1"/>
+            <wp:cNvGraphicFramePr>
+              <a:graphicFrameLocks xmlns:a="http://schemas.openxmlformats.org/drawingml/2006/main" noChangeAspect="1"/>
+            </wp:cNvGraphicFramePr>
             <a:graphic xmlns:a="http://schemas.openxmlformats.org/drawingml/2006/main">
               <a:graphicData uri="http://schemas.openxmlformats.org/drawingml/2006/picture">
                 <pic:pic xmlns:pic="http://schemas.openxmlformats.org/drawingml/2006/picture">
                   <pic:nvPicPr>
-                    <pic:cNvPr id="0" name="image4.png"/>
-                    <pic:cNvPicPr preferRelativeResize="0"/>
+                    <pic:cNvPr id="1" name=""/>
+                    <pic:cNvPicPr/>
                   </pic:nvPicPr>
                   <pic:blipFill>
-                    <a:blip r:embed="rId14"/>
-                    <a:srcRect/>
+                    <a:blip r:embed="rId13"/>
                     <a:stretch>
                       <a:fillRect/>
                     </a:stretch>
@@ -4722,12 +4594,11 @@
                   <pic:spPr>
                     <a:xfrm>
                       <a:off x="0" y="0"/>
-                      <a:ext cx="5943600" cy="5295900"/>
+                      <a:ext cx="5943600" cy="5298440"/>
                     </a:xfrm>
                     <a:prstGeom prst="rect">
                       <a:avLst/>
                     </a:prstGeom>
-                    <a:ln/>
                   </pic:spPr>
                 </pic:pic>
               </a:graphicData>
@@ -4782,7 +4653,7 @@
     </w:p>
     <w:p>
       <w:pPr>
-        <w:pStyle w:val="Ttulo1"/>
+        <w:pStyle w:val="Heading1"/>
         <w:numPr>
           <w:ilvl w:val="0"/>
           <w:numId w:val="5"/>
@@ -4793,14 +4664,14 @@
           <w:rFonts w:ascii="Times New Roman" w:eastAsia="Times New Roman" w:hAnsi="Times New Roman" w:cs="Times New Roman"/>
         </w:rPr>
       </w:pPr>
-      <w:bookmarkStart w:id="23" w:name="_Toc112393902"/>
+      <w:bookmarkStart w:id="22" w:name="_Toc112393902"/>
       <w:r>
         <w:rPr>
           <w:rFonts w:ascii="Times New Roman" w:eastAsia="Times New Roman" w:hAnsi="Times New Roman" w:cs="Times New Roman"/>
         </w:rPr>
         <w:t>Tamanho e Desempenho</w:t>
       </w:r>
-      <w:bookmarkEnd w:id="23"/>
+      <w:bookmarkEnd w:id="22"/>
     </w:p>
     <w:p>
       <w:pPr>
@@ -4826,12 +4697,21 @@
           <w:sz w:val="24"/>
           <w:szCs w:val="24"/>
         </w:rPr>
-        <w:t>[Uma descrição das principais características de dimensionamento do software que têm um impacto na arquitetura, bem como as restrições do desempenho desejado].</w:t>
-      </w:r>
-    </w:p>
-    <w:p>
-      <w:pPr>
-        <w:pStyle w:val="Ttulo1"/>
+        <w:t xml:space="preserve">[Uma descrição das principais características de dimensionamento do software que têm um </w:t>
+      </w:r>
+      <w:r>
+        <w:rPr>
+          <w:color w:val="FF0000"/>
+          <w:sz w:val="24"/>
+          <w:szCs w:val="24"/>
+        </w:rPr>
+        <w:lastRenderedPageBreak/>
+        <w:t>impacto na arquitetura, bem como as restrições do desempenho desejado].</w:t>
+      </w:r>
+    </w:p>
+    <w:p>
+      <w:pPr>
+        <w:pStyle w:val="Heading1"/>
         <w:numPr>
           <w:ilvl w:val="0"/>
           <w:numId w:val="5"/>
@@ -4842,14 +4722,14 @@
           <w:rFonts w:ascii="Times New Roman" w:eastAsia="Times New Roman" w:hAnsi="Times New Roman" w:cs="Times New Roman"/>
         </w:rPr>
       </w:pPr>
-      <w:bookmarkStart w:id="24" w:name="_Toc112393903"/>
+      <w:bookmarkStart w:id="23" w:name="_Toc112393903"/>
       <w:r>
         <w:rPr>
           <w:rFonts w:ascii="Times New Roman" w:eastAsia="Times New Roman" w:hAnsi="Times New Roman" w:cs="Times New Roman"/>
         </w:rPr>
         <w:t>Qualidade</w:t>
       </w:r>
-      <w:bookmarkEnd w:id="24"/>
+      <w:bookmarkEnd w:id="23"/>
     </w:p>
     <w:p>
       <w:pPr>
@@ -4873,20 +4753,12 @@
           <w:sz w:val="24"/>
           <w:szCs w:val="24"/>
         </w:rPr>
-        <w:t>[Uma descrição de como a arquitetura do software contribui para todos os recursos (exc</w:t>
-      </w:r>
-      <w:r>
-        <w:rPr>
-          <w:color w:val="FF0000"/>
-          <w:sz w:val="24"/>
-          <w:szCs w:val="24"/>
-        </w:rPr>
-        <w:t>eto a funcionalidade) do sistema: extensibilidade, confiabilidade, portabilidade e assim por diante. Se essas características possuírem significado especial, como implicações de segurança, garantia ou privacidade, elas deverão ser delineadas claramente].</w:t>
-      </w:r>
-    </w:p>
-    <w:p>
-      <w:pPr>
-        <w:pStyle w:val="Ttulo1"/>
+        <w:t>[Uma descrição de como a arquitetura do software contribui para todos os recursos (exceto a funcionalidade) do sistema: extensibilidade, confiabilidade, portabilidade e assim por diante. Se essas características possuírem significado especial, como implicações de segurança, garantia ou privacidade, elas deverão ser delineadas claramente].</w:t>
+      </w:r>
+    </w:p>
+    <w:p>
+      <w:pPr>
+        <w:pStyle w:val="Heading1"/>
         <w:numPr>
           <w:ilvl w:val="0"/>
           <w:numId w:val="5"/>
@@ -4897,26 +4769,25 @@
           <w:rFonts w:ascii="Times New Roman" w:eastAsia="Times New Roman" w:hAnsi="Times New Roman" w:cs="Times New Roman"/>
         </w:rPr>
       </w:pPr>
-      <w:bookmarkStart w:id="25" w:name="_Toc112393904"/>
+      <w:bookmarkStart w:id="24" w:name="_Toc112393904"/>
       <w:r>
         <w:rPr>
           <w:rFonts w:ascii="Times New Roman" w:eastAsia="Times New Roman" w:hAnsi="Times New Roman" w:cs="Times New Roman"/>
         </w:rPr>
-        <w:lastRenderedPageBreak/>
-        <w:t>E</w:t>
-      </w:r>
-      <w:r>
-        <w:rPr>
-          <w:rFonts w:ascii="Times New Roman" w:eastAsia="Times New Roman" w:hAnsi="Times New Roman" w:cs="Times New Roman"/>
-        </w:rPr>
-        <w:t>xceções</w:t>
-      </w:r>
-      <w:bookmarkEnd w:id="25"/>
+        <w:t>Exceções</w:t>
+      </w:r>
+      <w:bookmarkEnd w:id="24"/>
     </w:p>
     <w:p>
       <w:pPr>
         <w:jc w:val="center"/>
       </w:pPr>
+      <w:r>
+        <w:rPr>
+          <w:noProof/>
+        </w:rPr>
+        <w:t>Espaço para o diagrama de exceções</w:t>
+      </w:r>
       <w:r>
         <w:rPr>
           <w:noProof/>
@@ -4935,7 +4806,7 @@
                     <pic:cNvPicPr preferRelativeResize="0"/>
                   </pic:nvPicPr>
                   <pic:blipFill>
-                    <a:blip r:embed="rId15"/>
+                    <a:blip r:embed="rId14"/>
                     <a:srcRect/>
                     <a:stretch>
                       <a:fillRect/>
@@ -5014,8 +4885,8 @@
       </w:pPr>
     </w:p>
     <w:sectPr>
-      <w:headerReference w:type="default" r:id="rId16"/>
-      <w:footerReference w:type="default" r:id="rId17"/>
+      <w:headerReference w:type="default" r:id="rId15"/>
+      <w:footerReference w:type="default" r:id="rId16"/>
       <w:pgSz w:w="12240" w:h="15840"/>
       <w:pgMar w:top="1417" w:right="1440" w:bottom="1417" w:left="1440" w:header="720" w:footer="720" w:gutter="0"/>
       <w:cols w:space="720"/>
@@ -5025,15 +4896,15 @@
 </file>
 
 <file path=word/comments.xml><?xml version="1.0" encoding="utf-8"?>
-<w:comments xmlns:wpc="http://schemas.microsoft.com/office/word/2010/wordprocessingCanvas" xmlns:cx="http://schemas.microsoft.com/office/drawing/2014/chartex" xmlns:mc="http://schemas.openxmlformats.org/markup-compatibility/2006" xmlns:o="urn:schemas-microsoft-com:office:office" xmlns:r="http://schemas.openxmlformats.org/officeDocument/2006/relationships" xmlns:m="http://schemas.openxmlformats.org/officeDocument/2006/math" xmlns:v="urn:schemas-microsoft-com:vml" xmlns:wp14="http://schemas.microsoft.com/office/word/2010/wordprocessingDrawing" xmlns:wp="http://schemas.openxmlformats.org/drawingml/2006/wordprocessingDrawing" xmlns:w10="urn:schemas-microsoft-com:office:word" xmlns:w="http://schemas.openxmlformats.org/wordprocessingml/2006/main" xmlns:w14="http://schemas.microsoft.com/office/word/2010/wordml" xmlns:w15="http://schemas.microsoft.com/office/word/2012/wordml" xmlns:w16se="http://schemas.microsoft.com/office/word/2015/wordml/symex" xmlns:wpg="http://schemas.microsoft.com/office/word/2010/wordprocessingGroup" xmlns:wpi="http://schemas.microsoft.com/office/word/2010/wordprocessingInk" xmlns:wne="http://schemas.microsoft.com/office/word/2006/wordml" xmlns:wps="http://schemas.microsoft.com/office/word/2010/wordprocessingShape" mc:Ignorable="w14 w15 w16se wp14">
-  <w:comment w:id="17" w:author="Joanne Stephany Gois Da Silva" w:date="2022-08-26T08:05:00Z" w:initials="JSGDS">
-    <w:p>
-      <w:pPr>
-        <w:pStyle w:val="Textodecomentrio"/>
-      </w:pPr>
-      <w:r>
-        <w:rPr>
-          <w:rStyle w:val="Refdecomentrio"/>
+<w:comments xmlns:wpc="http://schemas.microsoft.com/office/word/2010/wordprocessingCanvas" xmlns:cx="http://schemas.microsoft.com/office/drawing/2014/chartex" xmlns:cx1="http://schemas.microsoft.com/office/drawing/2015/9/8/chartex" xmlns:cx2="http://schemas.microsoft.com/office/drawing/2015/10/21/chartex" xmlns:cx3="http://schemas.microsoft.com/office/drawing/2016/5/9/chartex" xmlns:cx4="http://schemas.microsoft.com/office/drawing/2016/5/10/chartex" xmlns:cx5="http://schemas.microsoft.com/office/drawing/2016/5/11/chartex" xmlns:cx6="http://schemas.microsoft.com/office/drawing/2016/5/12/chartex" xmlns:cx7="http://schemas.microsoft.com/office/drawing/2016/5/13/chartex" xmlns:cx8="http://schemas.microsoft.com/office/drawing/2016/5/14/chartex" xmlns:mc="http://schemas.openxmlformats.org/markup-compatibility/2006" xmlns:aink="http://schemas.microsoft.com/office/drawing/2016/ink" xmlns:am3d="http://schemas.microsoft.com/office/drawing/2017/model3d" xmlns:o="urn:schemas-microsoft-com:office:office" xmlns:oel="http://schemas.microsoft.com/office/2019/extlst" xmlns:r="http://schemas.openxmlformats.org/officeDocument/2006/relationships" xmlns:m="http://schemas.openxmlformats.org/officeDocument/2006/math" xmlns:v="urn:schemas-microsoft-com:vml" xmlns:wp14="http://schemas.microsoft.com/office/word/2010/wordprocessingDrawing" xmlns:wp="http://schemas.openxmlformats.org/drawingml/2006/wordprocessingDrawing" xmlns:w10="urn:schemas-microsoft-com:office:word" xmlns:w="http://schemas.openxmlformats.org/wordprocessingml/2006/main" xmlns:w14="http://schemas.microsoft.com/office/word/2010/wordml" xmlns:w15="http://schemas.microsoft.com/office/word/2012/wordml" xmlns:w16cex="http://schemas.microsoft.com/office/word/2018/wordml/cex" xmlns:w16cid="http://schemas.microsoft.com/office/word/2016/wordml/cid" xmlns:w16="http://schemas.microsoft.com/office/word/2018/wordml" xmlns:w16sdtdh="http://schemas.microsoft.com/office/word/2020/wordml/sdtdatahash" xmlns:w16se="http://schemas.microsoft.com/office/word/2015/wordml/symex" xmlns:wpg="http://schemas.microsoft.com/office/word/2010/wordprocessingGroup" xmlns:wpi="http://schemas.microsoft.com/office/word/2010/wordprocessingInk" xmlns:wne="http://schemas.microsoft.com/office/word/2006/wordml" xmlns:wps="http://schemas.microsoft.com/office/word/2010/wordprocessingShape" mc:Ignorable="w14 w15 w16se w16cid w16 w16cex w16sdtdh wp14">
+  <w:comment w:id="16" w:author="Joanne Stephany Gois Da Silva" w:date="2022-08-26T08:05:00Z" w:initials="JSGDS">
+    <w:p>
+      <w:pPr>
+        <w:pStyle w:val="CommentText"/>
+      </w:pPr>
+      <w:r>
+        <w:rPr>
+          <w:rStyle w:val="CommentReference"/>
         </w:rPr>
         <w:annotationRef/>
       </w:r>
@@ -5042,27 +4913,27 @@
       </w:r>
     </w:p>
   </w:comment>
-  <w:comment w:id="18" w:author="Joanne Stephany Gois Da Silva" w:date="2022-08-26T08:06:00Z" w:initials="JSGDS">
-    <w:p>
-      <w:pPr>
-        <w:pStyle w:val="Textodecomentrio"/>
-      </w:pPr>
-      <w:r>
-        <w:rPr>
-          <w:rStyle w:val="Refdecomentrio"/>
+  <w:comment w:id="17" w:author="Joanne Stephany Gois Da Silva" w:date="2022-08-26T08:06:00Z" w:initials="JSGDS">
+    <w:p>
+      <w:pPr>
+        <w:pStyle w:val="CommentText"/>
+      </w:pPr>
+      <w:r>
+        <w:rPr>
+          <w:rStyle w:val="CommentReference"/>
         </w:rPr>
         <w:annotationRef/>
       </w:r>
     </w:p>
   </w:comment>
-  <w:comment w:id="20" w:author="Joanne Stephany Gois Da Silva" w:date="2022-08-26T08:07:00Z" w:initials="JSGDS">
-    <w:p>
-      <w:pPr>
-        <w:pStyle w:val="Textodecomentrio"/>
-      </w:pPr>
-      <w:r>
-        <w:rPr>
-          <w:rStyle w:val="Refdecomentrio"/>
+  <w:comment w:id="19" w:author="Joanne Stephany Gois Da Silva" w:date="2022-08-26T08:07:00Z" w:initials="JSGDS">
+    <w:p>
+      <w:pPr>
+        <w:pStyle w:val="CommentText"/>
+      </w:pPr>
+      <w:r>
+        <w:rPr>
+          <w:rStyle w:val="CommentReference"/>
         </w:rPr>
         <w:annotationRef/>
       </w:r>
@@ -5075,15 +4946,23 @@
 </file>
 
 <file path=word/commentsExtended.xml><?xml version="1.0" encoding="utf-8"?>
-<w15:commentsEx xmlns:wpc="http://schemas.microsoft.com/office/word/2010/wordprocessingCanvas" xmlns:cx="http://schemas.microsoft.com/office/drawing/2014/chartex" xmlns:mc="http://schemas.openxmlformats.org/markup-compatibility/2006" xmlns:o="urn:schemas-microsoft-com:office:office" xmlns:r="http://schemas.openxmlformats.org/officeDocument/2006/relationships" xmlns:m="http://schemas.openxmlformats.org/officeDocument/2006/math" xmlns:v="urn:schemas-microsoft-com:vml" xmlns:wp14="http://schemas.microsoft.com/office/word/2010/wordprocessingDrawing" xmlns:wp="http://schemas.openxmlformats.org/drawingml/2006/wordprocessingDrawing" xmlns:w10="urn:schemas-microsoft-com:office:word" xmlns:w="http://schemas.openxmlformats.org/wordprocessingml/2006/main" xmlns:w14="http://schemas.microsoft.com/office/word/2010/wordml" xmlns:w15="http://schemas.microsoft.com/office/word/2012/wordml" xmlns:w16se="http://schemas.microsoft.com/office/word/2015/wordml/symex" xmlns:wpg="http://schemas.microsoft.com/office/word/2010/wordprocessingGroup" xmlns:wpi="http://schemas.microsoft.com/office/word/2010/wordprocessingInk" xmlns:wne="http://schemas.microsoft.com/office/word/2006/wordml" xmlns:wps="http://schemas.microsoft.com/office/word/2010/wordprocessingShape" mc:Ignorable="w14 w15 w16se wp14">
+<w15:commentsEx xmlns:wpc="http://schemas.microsoft.com/office/word/2010/wordprocessingCanvas" xmlns:cx="http://schemas.microsoft.com/office/drawing/2014/chartex" xmlns:cx1="http://schemas.microsoft.com/office/drawing/2015/9/8/chartex" xmlns:cx2="http://schemas.microsoft.com/office/drawing/2015/10/21/chartex" xmlns:cx3="http://schemas.microsoft.com/office/drawing/2016/5/9/chartex" xmlns:cx4="http://schemas.microsoft.com/office/drawing/2016/5/10/chartex" xmlns:cx5="http://schemas.microsoft.com/office/drawing/2016/5/11/chartex" xmlns:cx6="http://schemas.microsoft.com/office/drawing/2016/5/12/chartex" xmlns:cx7="http://schemas.microsoft.com/office/drawing/2016/5/13/chartex" xmlns:cx8="http://schemas.microsoft.com/office/drawing/2016/5/14/chartex" xmlns:mc="http://schemas.openxmlformats.org/markup-compatibility/2006" xmlns:aink="http://schemas.microsoft.com/office/drawing/2016/ink" xmlns:am3d="http://schemas.microsoft.com/office/drawing/2017/model3d" xmlns:o="urn:schemas-microsoft-com:office:office" xmlns:oel="http://schemas.microsoft.com/office/2019/extlst" xmlns:r="http://schemas.openxmlformats.org/officeDocument/2006/relationships" xmlns:m="http://schemas.openxmlformats.org/officeDocument/2006/math" xmlns:v="urn:schemas-microsoft-com:vml" xmlns:wp14="http://schemas.microsoft.com/office/word/2010/wordprocessingDrawing" xmlns:wp="http://schemas.openxmlformats.org/drawingml/2006/wordprocessingDrawing" xmlns:w10="urn:schemas-microsoft-com:office:word" xmlns:w="http://schemas.openxmlformats.org/wordprocessingml/2006/main" xmlns:w14="http://schemas.microsoft.com/office/word/2010/wordml" xmlns:w15="http://schemas.microsoft.com/office/word/2012/wordml" xmlns:w16cex="http://schemas.microsoft.com/office/word/2018/wordml/cex" xmlns:w16cid="http://schemas.microsoft.com/office/word/2016/wordml/cid" xmlns:w16="http://schemas.microsoft.com/office/word/2018/wordml" xmlns:w16sdtdh="http://schemas.microsoft.com/office/word/2020/wordml/sdtdatahash" xmlns:w16se="http://schemas.microsoft.com/office/word/2015/wordml/symex" xmlns:wpg="http://schemas.microsoft.com/office/word/2010/wordprocessingGroup" xmlns:wpi="http://schemas.microsoft.com/office/word/2010/wordprocessingInk" xmlns:wne="http://schemas.microsoft.com/office/word/2006/wordml" xmlns:wps="http://schemas.microsoft.com/office/word/2010/wordprocessingShape" mc:Ignorable="w14 w15 w16se w16cid w16 w16cex w16sdtdh wp14">
   <w15:commentEx w15:paraId="2A4163FD" w15:done="0"/>
   <w15:commentEx w15:paraId="29A59F32" w15:paraIdParent="2A4163FD" w15:done="0"/>
   <w15:commentEx w15:paraId="51D910F6" w15:done="0"/>
 </w15:commentsEx>
 </file>
 
+<file path=word/commentsIds.xml><?xml version="1.0" encoding="utf-8"?>
+<w16cid:commentsIds xmlns:wpc="http://schemas.microsoft.com/office/word/2010/wordprocessingCanvas" xmlns:cx="http://schemas.microsoft.com/office/drawing/2014/chartex" xmlns:cx1="http://schemas.microsoft.com/office/drawing/2015/9/8/chartex" xmlns:cx2="http://schemas.microsoft.com/office/drawing/2015/10/21/chartex" xmlns:cx3="http://schemas.microsoft.com/office/drawing/2016/5/9/chartex" xmlns:cx4="http://schemas.microsoft.com/office/drawing/2016/5/10/chartex" xmlns:cx5="http://schemas.microsoft.com/office/drawing/2016/5/11/chartex" xmlns:cx6="http://schemas.microsoft.com/office/drawing/2016/5/12/chartex" xmlns:cx7="http://schemas.microsoft.com/office/drawing/2016/5/13/chartex" xmlns:cx8="http://schemas.microsoft.com/office/drawing/2016/5/14/chartex" xmlns:mc="http://schemas.openxmlformats.org/markup-compatibility/2006" xmlns:aink="http://schemas.microsoft.com/office/drawing/2016/ink" xmlns:am3d="http://schemas.microsoft.com/office/drawing/2017/model3d" xmlns:o="urn:schemas-microsoft-com:office:office" xmlns:oel="http://schemas.microsoft.com/office/2019/extlst" xmlns:r="http://schemas.openxmlformats.org/officeDocument/2006/relationships" xmlns:m="http://schemas.openxmlformats.org/officeDocument/2006/math" xmlns:v="urn:schemas-microsoft-com:vml" xmlns:wp14="http://schemas.microsoft.com/office/word/2010/wordprocessingDrawing" xmlns:wp="http://schemas.openxmlformats.org/drawingml/2006/wordprocessingDrawing" xmlns:w10="urn:schemas-microsoft-com:office:word" xmlns:w="http://schemas.openxmlformats.org/wordprocessingml/2006/main" xmlns:w14="http://schemas.microsoft.com/office/word/2010/wordml" xmlns:w15="http://schemas.microsoft.com/office/word/2012/wordml" xmlns:w16cex="http://schemas.microsoft.com/office/word/2018/wordml/cex" xmlns:w16cid="http://schemas.microsoft.com/office/word/2016/wordml/cid" xmlns:w16="http://schemas.microsoft.com/office/word/2018/wordml" xmlns:w16sdtdh="http://schemas.microsoft.com/office/word/2020/wordml/sdtdatahash" xmlns:w16se="http://schemas.microsoft.com/office/word/2015/wordml/symex" xmlns:wpg="http://schemas.microsoft.com/office/word/2010/wordprocessingGroup" xmlns:wpi="http://schemas.microsoft.com/office/word/2010/wordprocessingInk" xmlns:wne="http://schemas.microsoft.com/office/word/2006/wordml" xmlns:wps="http://schemas.microsoft.com/office/word/2010/wordprocessingShape" mc:Ignorable="w14 w15 w16se w16cid w16 w16cex w16sdtdh wp14">
+  <w16cid:commentId w16cid:paraId="2A4163FD" w16cid:durableId="26B3C194"/>
+  <w16cid:commentId w16cid:paraId="29A59F32" w16cid:durableId="26B3C195"/>
+  <w16cid:commentId w16cid:paraId="51D910F6" w16cid:durableId="26B3C196"/>
+</w16cid:commentsIds>
+</file>
+
 <file path=word/endnotes.xml><?xml version="1.0" encoding="utf-8"?>
-<w:endnotes xmlns:wpc="http://schemas.microsoft.com/office/word/2010/wordprocessingCanvas" xmlns:cx="http://schemas.microsoft.com/office/drawing/2014/chartex" xmlns:mc="http://schemas.openxmlformats.org/markup-compatibility/2006" xmlns:o="urn:schemas-microsoft-com:office:office" xmlns:r="http://schemas.openxmlformats.org/officeDocument/2006/relationships" xmlns:m="http://schemas.openxmlformats.org/officeDocument/2006/math" xmlns:v="urn:schemas-microsoft-com:vml" xmlns:wp14="http://schemas.microsoft.com/office/word/2010/wordprocessingDrawing" xmlns:wp="http://schemas.openxmlformats.org/drawingml/2006/wordprocessingDrawing" xmlns:w10="urn:schemas-microsoft-com:office:word" xmlns:w="http://schemas.openxmlformats.org/wordprocessingml/2006/main" xmlns:w14="http://schemas.microsoft.com/office/word/2010/wordml" xmlns:w15="http://schemas.microsoft.com/office/word/2012/wordml" xmlns:w16se="http://schemas.microsoft.com/office/word/2015/wordml/symex" xmlns:wpg="http://schemas.microsoft.com/office/word/2010/wordprocessingGroup" xmlns:wpi="http://schemas.microsoft.com/office/word/2010/wordprocessingInk" xmlns:wne="http://schemas.microsoft.com/office/word/2006/wordml" xmlns:wps="http://schemas.microsoft.com/office/word/2010/wordprocessingShape" mc:Ignorable="w14 w15 w16se wp14">
+<w:endnotes xmlns:wpc="http://schemas.microsoft.com/office/word/2010/wordprocessingCanvas" xmlns:cx="http://schemas.microsoft.com/office/drawing/2014/chartex" xmlns:cx1="http://schemas.microsoft.com/office/drawing/2015/9/8/chartex" xmlns:cx2="http://schemas.microsoft.com/office/drawing/2015/10/21/chartex" xmlns:cx3="http://schemas.microsoft.com/office/drawing/2016/5/9/chartex" xmlns:cx4="http://schemas.microsoft.com/office/drawing/2016/5/10/chartex" xmlns:cx5="http://schemas.microsoft.com/office/drawing/2016/5/11/chartex" xmlns:cx6="http://schemas.microsoft.com/office/drawing/2016/5/12/chartex" xmlns:cx7="http://schemas.microsoft.com/office/drawing/2016/5/13/chartex" xmlns:cx8="http://schemas.microsoft.com/office/drawing/2016/5/14/chartex" xmlns:mc="http://schemas.openxmlformats.org/markup-compatibility/2006" xmlns:aink="http://schemas.microsoft.com/office/drawing/2016/ink" xmlns:am3d="http://schemas.microsoft.com/office/drawing/2017/model3d" xmlns:o="urn:schemas-microsoft-com:office:office" xmlns:oel="http://schemas.microsoft.com/office/2019/extlst" xmlns:r="http://schemas.openxmlformats.org/officeDocument/2006/relationships" xmlns:m="http://schemas.openxmlformats.org/officeDocument/2006/math" xmlns:v="urn:schemas-microsoft-com:vml" xmlns:wp14="http://schemas.microsoft.com/office/word/2010/wordprocessingDrawing" xmlns:wp="http://schemas.openxmlformats.org/drawingml/2006/wordprocessingDrawing" xmlns:w10="urn:schemas-microsoft-com:office:word" xmlns:w="http://schemas.openxmlformats.org/wordprocessingml/2006/main" xmlns:w14="http://schemas.microsoft.com/office/word/2010/wordml" xmlns:w15="http://schemas.microsoft.com/office/word/2012/wordml" xmlns:w16cex="http://schemas.microsoft.com/office/word/2018/wordml/cex" xmlns:w16cid="http://schemas.microsoft.com/office/word/2016/wordml/cid" xmlns:w16="http://schemas.microsoft.com/office/word/2018/wordml" xmlns:w16sdtdh="http://schemas.microsoft.com/office/word/2020/wordml/sdtdatahash" xmlns:w16se="http://schemas.microsoft.com/office/word/2015/wordml/symex" xmlns:wpg="http://schemas.microsoft.com/office/word/2010/wordprocessingGroup" xmlns:wpi="http://schemas.microsoft.com/office/word/2010/wordprocessingInk" xmlns:wne="http://schemas.microsoft.com/office/word/2006/wordml" xmlns:wps="http://schemas.microsoft.com/office/word/2010/wordprocessingShape" mc:Ignorable="w14 w15 w16se w16cid w16 w16cex w16sdtdh wp14">
   <w:endnote w:type="separator" w:id="-1">
     <w:p>
       <w:pPr>
@@ -5108,7 +4987,7 @@
 </file>
 
 <file path=word/footer1.xml><?xml version="1.0" encoding="utf-8"?>
-<w:ftr xmlns:wpc="http://schemas.microsoft.com/office/word/2010/wordprocessingCanvas" xmlns:cx="http://schemas.microsoft.com/office/drawing/2014/chartex" xmlns:mc="http://schemas.openxmlformats.org/markup-compatibility/2006" xmlns:o="urn:schemas-microsoft-com:office:office" xmlns:r="http://schemas.openxmlformats.org/officeDocument/2006/relationships" xmlns:m="http://schemas.openxmlformats.org/officeDocument/2006/math" xmlns:v="urn:schemas-microsoft-com:vml" xmlns:wp14="http://schemas.microsoft.com/office/word/2010/wordprocessingDrawing" xmlns:wp="http://schemas.openxmlformats.org/drawingml/2006/wordprocessingDrawing" xmlns:w10="urn:schemas-microsoft-com:office:word" xmlns:w="http://schemas.openxmlformats.org/wordprocessingml/2006/main" xmlns:w14="http://schemas.microsoft.com/office/word/2010/wordml" xmlns:w15="http://schemas.microsoft.com/office/word/2012/wordml" xmlns:w16se="http://schemas.microsoft.com/office/word/2015/wordml/symex" xmlns:wpg="http://schemas.microsoft.com/office/word/2010/wordprocessingGroup" xmlns:wpi="http://schemas.microsoft.com/office/word/2010/wordprocessingInk" xmlns:wne="http://schemas.microsoft.com/office/word/2006/wordml" xmlns:wps="http://schemas.microsoft.com/office/word/2010/wordprocessingShape" mc:Ignorable="w14 w15 w16se wp14">
+<w:ftr xmlns:wpc="http://schemas.microsoft.com/office/word/2010/wordprocessingCanvas" xmlns:cx="http://schemas.microsoft.com/office/drawing/2014/chartex" xmlns:cx1="http://schemas.microsoft.com/office/drawing/2015/9/8/chartex" xmlns:cx2="http://schemas.microsoft.com/office/drawing/2015/10/21/chartex" xmlns:cx3="http://schemas.microsoft.com/office/drawing/2016/5/9/chartex" xmlns:cx4="http://schemas.microsoft.com/office/drawing/2016/5/10/chartex" xmlns:cx5="http://schemas.microsoft.com/office/drawing/2016/5/11/chartex" xmlns:cx6="http://schemas.microsoft.com/office/drawing/2016/5/12/chartex" xmlns:cx7="http://schemas.microsoft.com/office/drawing/2016/5/13/chartex" xmlns:cx8="http://schemas.microsoft.com/office/drawing/2016/5/14/chartex" xmlns:mc="http://schemas.openxmlformats.org/markup-compatibility/2006" xmlns:aink="http://schemas.microsoft.com/office/drawing/2016/ink" xmlns:am3d="http://schemas.microsoft.com/office/drawing/2017/model3d" xmlns:o="urn:schemas-microsoft-com:office:office" xmlns:oel="http://schemas.microsoft.com/office/2019/extlst" xmlns:r="http://schemas.openxmlformats.org/officeDocument/2006/relationships" xmlns:m="http://schemas.openxmlformats.org/officeDocument/2006/math" xmlns:v="urn:schemas-microsoft-com:vml" xmlns:wp14="http://schemas.microsoft.com/office/word/2010/wordprocessingDrawing" xmlns:wp="http://schemas.openxmlformats.org/drawingml/2006/wordprocessingDrawing" xmlns:w10="urn:schemas-microsoft-com:office:word" xmlns:w="http://schemas.openxmlformats.org/wordprocessingml/2006/main" xmlns:w14="http://schemas.microsoft.com/office/word/2010/wordml" xmlns:w15="http://schemas.microsoft.com/office/word/2012/wordml" xmlns:w16cex="http://schemas.microsoft.com/office/word/2018/wordml/cex" xmlns:w16cid="http://schemas.microsoft.com/office/word/2016/wordml/cid" xmlns:w16="http://schemas.microsoft.com/office/word/2018/wordml" xmlns:w16sdtdh="http://schemas.microsoft.com/office/word/2020/wordml/sdtdatahash" xmlns:w16se="http://schemas.microsoft.com/office/word/2015/wordml/symex" xmlns:wpg="http://schemas.microsoft.com/office/word/2010/wordprocessingGroup" xmlns:wpi="http://schemas.microsoft.com/office/word/2010/wordprocessingInk" xmlns:wne="http://schemas.microsoft.com/office/word/2006/wordml" xmlns:wps="http://schemas.microsoft.com/office/word/2010/wordprocessingShape" mc:Ignorable="w14 w15 w16se w16cid w16 w16cex w16sdtdh wp14">
   <w:p>
     <w:pPr>
       <w:pBdr>
@@ -5217,7 +5096,15 @@
             <w:fldChar w:fldCharType="end"/>
           </w:r>
           <w:r>
-            <w:t xml:space="preserve"> of </w:t>
+            <w:t xml:space="preserve"> </w:t>
+          </w:r>
+          <w:proofErr w:type="spellStart"/>
+          <w:r>
+            <w:t>of</w:t>
+          </w:r>
+          <w:proofErr w:type="spellEnd"/>
+          <w:r>
+            <w:t xml:space="preserve"> </w:t>
           </w:r>
           <w:r>
             <w:fldChar w:fldCharType="begin"/>
@@ -5263,7 +5150,7 @@
 </file>
 
 <file path=word/footnotes.xml><?xml version="1.0" encoding="utf-8"?>
-<w:footnotes xmlns:wpc="http://schemas.microsoft.com/office/word/2010/wordprocessingCanvas" xmlns:cx="http://schemas.microsoft.com/office/drawing/2014/chartex" xmlns:mc="http://schemas.openxmlformats.org/markup-compatibility/2006" xmlns:o="urn:schemas-microsoft-com:office:office" xmlns:r="http://schemas.openxmlformats.org/officeDocument/2006/relationships" xmlns:m="http://schemas.openxmlformats.org/officeDocument/2006/math" xmlns:v="urn:schemas-microsoft-com:vml" xmlns:wp14="http://schemas.microsoft.com/office/word/2010/wordprocessingDrawing" xmlns:wp="http://schemas.openxmlformats.org/drawingml/2006/wordprocessingDrawing" xmlns:w10="urn:schemas-microsoft-com:office:word" xmlns:w="http://schemas.openxmlformats.org/wordprocessingml/2006/main" xmlns:w14="http://schemas.microsoft.com/office/word/2010/wordml" xmlns:w15="http://schemas.microsoft.com/office/word/2012/wordml" xmlns:w16se="http://schemas.microsoft.com/office/word/2015/wordml/symex" xmlns:wpg="http://schemas.microsoft.com/office/word/2010/wordprocessingGroup" xmlns:wpi="http://schemas.microsoft.com/office/word/2010/wordprocessingInk" xmlns:wne="http://schemas.microsoft.com/office/word/2006/wordml" xmlns:wps="http://schemas.microsoft.com/office/word/2010/wordprocessingShape" mc:Ignorable="w14 w15 w16se wp14">
+<w:footnotes xmlns:wpc="http://schemas.microsoft.com/office/word/2010/wordprocessingCanvas" xmlns:cx="http://schemas.microsoft.com/office/drawing/2014/chartex" xmlns:cx1="http://schemas.microsoft.com/office/drawing/2015/9/8/chartex" xmlns:cx2="http://schemas.microsoft.com/office/drawing/2015/10/21/chartex" xmlns:cx3="http://schemas.microsoft.com/office/drawing/2016/5/9/chartex" xmlns:cx4="http://schemas.microsoft.com/office/drawing/2016/5/10/chartex" xmlns:cx5="http://schemas.microsoft.com/office/drawing/2016/5/11/chartex" xmlns:cx6="http://schemas.microsoft.com/office/drawing/2016/5/12/chartex" xmlns:cx7="http://schemas.microsoft.com/office/drawing/2016/5/13/chartex" xmlns:cx8="http://schemas.microsoft.com/office/drawing/2016/5/14/chartex" xmlns:mc="http://schemas.openxmlformats.org/markup-compatibility/2006" xmlns:aink="http://schemas.microsoft.com/office/drawing/2016/ink" xmlns:am3d="http://schemas.microsoft.com/office/drawing/2017/model3d" xmlns:o="urn:schemas-microsoft-com:office:office" xmlns:oel="http://schemas.microsoft.com/office/2019/extlst" xmlns:r="http://schemas.openxmlformats.org/officeDocument/2006/relationships" xmlns:m="http://schemas.openxmlformats.org/officeDocument/2006/math" xmlns:v="urn:schemas-microsoft-com:vml" xmlns:wp14="http://schemas.microsoft.com/office/word/2010/wordprocessingDrawing" xmlns:wp="http://schemas.openxmlformats.org/drawingml/2006/wordprocessingDrawing" xmlns:w10="urn:schemas-microsoft-com:office:word" xmlns:w="http://schemas.openxmlformats.org/wordprocessingml/2006/main" xmlns:w14="http://schemas.microsoft.com/office/word/2010/wordml" xmlns:w15="http://schemas.microsoft.com/office/word/2012/wordml" xmlns:w16cex="http://schemas.microsoft.com/office/word/2018/wordml/cex" xmlns:w16cid="http://schemas.microsoft.com/office/word/2016/wordml/cid" xmlns:w16="http://schemas.microsoft.com/office/word/2018/wordml" xmlns:w16sdtdh="http://schemas.microsoft.com/office/word/2020/wordml/sdtdatahash" xmlns:w16se="http://schemas.microsoft.com/office/word/2015/wordml/symex" xmlns:wpg="http://schemas.microsoft.com/office/word/2010/wordprocessingGroup" xmlns:wpi="http://schemas.microsoft.com/office/word/2010/wordprocessingInk" xmlns:wne="http://schemas.microsoft.com/office/word/2006/wordml" xmlns:wps="http://schemas.microsoft.com/office/word/2010/wordprocessingShape" mc:Ignorable="w14 w15 w16se w16cid w16 w16cex w16sdtdh wp14">
   <w:footnote w:type="separator" w:id="-1">
     <w:p>
       <w:pPr>
@@ -5288,7 +5175,7 @@
 </file>
 
 <file path=word/header1.xml><?xml version="1.0" encoding="utf-8"?>
-<w:hdr xmlns:wpc="http://schemas.microsoft.com/office/word/2010/wordprocessingCanvas" xmlns:cx="http://schemas.microsoft.com/office/drawing/2014/chartex" xmlns:mc="http://schemas.openxmlformats.org/markup-compatibility/2006" xmlns:o="urn:schemas-microsoft-com:office:office" xmlns:r="http://schemas.openxmlformats.org/officeDocument/2006/relationships" xmlns:m="http://schemas.openxmlformats.org/officeDocument/2006/math" xmlns:v="urn:schemas-microsoft-com:vml" xmlns:wp14="http://schemas.microsoft.com/office/word/2010/wordprocessingDrawing" xmlns:wp="http://schemas.openxmlformats.org/drawingml/2006/wordprocessingDrawing" xmlns:w10="urn:schemas-microsoft-com:office:word" xmlns:w="http://schemas.openxmlformats.org/wordprocessingml/2006/main" xmlns:w14="http://schemas.microsoft.com/office/word/2010/wordml" xmlns:w15="http://schemas.microsoft.com/office/word/2012/wordml" xmlns:w16se="http://schemas.microsoft.com/office/word/2015/wordml/symex" xmlns:wpg="http://schemas.microsoft.com/office/word/2010/wordprocessingGroup" xmlns:wpi="http://schemas.microsoft.com/office/word/2010/wordprocessingInk" xmlns:wne="http://schemas.microsoft.com/office/word/2006/wordml" xmlns:wps="http://schemas.microsoft.com/office/word/2010/wordprocessingShape" mc:Ignorable="w14 w15 w16se wp14">
+<w:hdr xmlns:wpc="http://schemas.microsoft.com/office/word/2010/wordprocessingCanvas" xmlns:cx="http://schemas.microsoft.com/office/drawing/2014/chartex" xmlns:cx1="http://schemas.microsoft.com/office/drawing/2015/9/8/chartex" xmlns:cx2="http://schemas.microsoft.com/office/drawing/2015/10/21/chartex" xmlns:cx3="http://schemas.microsoft.com/office/drawing/2016/5/9/chartex" xmlns:cx4="http://schemas.microsoft.com/office/drawing/2016/5/10/chartex" xmlns:cx5="http://schemas.microsoft.com/office/drawing/2016/5/11/chartex" xmlns:cx6="http://schemas.microsoft.com/office/drawing/2016/5/12/chartex" xmlns:cx7="http://schemas.microsoft.com/office/drawing/2016/5/13/chartex" xmlns:cx8="http://schemas.microsoft.com/office/drawing/2016/5/14/chartex" xmlns:mc="http://schemas.openxmlformats.org/markup-compatibility/2006" xmlns:aink="http://schemas.microsoft.com/office/drawing/2016/ink" xmlns:am3d="http://schemas.microsoft.com/office/drawing/2017/model3d" xmlns:o="urn:schemas-microsoft-com:office:office" xmlns:oel="http://schemas.microsoft.com/office/2019/extlst" xmlns:r="http://schemas.openxmlformats.org/officeDocument/2006/relationships" xmlns:m="http://schemas.openxmlformats.org/officeDocument/2006/math" xmlns:v="urn:schemas-microsoft-com:vml" xmlns:wp14="http://schemas.microsoft.com/office/word/2010/wordprocessingDrawing" xmlns:wp="http://schemas.openxmlformats.org/drawingml/2006/wordprocessingDrawing" xmlns:w10="urn:schemas-microsoft-com:office:word" xmlns:w="http://schemas.openxmlformats.org/wordprocessingml/2006/main" xmlns:w14="http://schemas.microsoft.com/office/word/2010/wordml" xmlns:w15="http://schemas.microsoft.com/office/word/2012/wordml" xmlns:w16cex="http://schemas.microsoft.com/office/word/2018/wordml/cex" xmlns:w16cid="http://schemas.microsoft.com/office/word/2016/wordml/cid" xmlns:w16="http://schemas.microsoft.com/office/word/2018/wordml" xmlns:w16sdtdh="http://schemas.microsoft.com/office/word/2020/wordml/sdtdatahash" xmlns:w16se="http://schemas.microsoft.com/office/word/2015/wordml/symex" xmlns:wpg="http://schemas.microsoft.com/office/word/2010/wordprocessingGroup" xmlns:wpi="http://schemas.microsoft.com/office/word/2010/wordprocessingInk" xmlns:wne="http://schemas.microsoft.com/office/word/2006/wordml" xmlns:wps="http://schemas.microsoft.com/office/word/2010/wordprocessingShape" mc:Ignorable="w14 w15 w16se w16cid w16 w16cex w16sdtdh wp14">
   <w:p>
     <w:pPr>
       <w:rPr>
@@ -5363,7 +5250,7 @@
 </file>
 
 <file path=word/header2.xml><?xml version="1.0" encoding="utf-8"?>
-<w:hdr xmlns:wpc="http://schemas.microsoft.com/office/word/2010/wordprocessingCanvas" xmlns:cx="http://schemas.microsoft.com/office/drawing/2014/chartex" xmlns:mc="http://schemas.openxmlformats.org/markup-compatibility/2006" xmlns:o="urn:schemas-microsoft-com:office:office" xmlns:r="http://schemas.openxmlformats.org/officeDocument/2006/relationships" xmlns:m="http://schemas.openxmlformats.org/officeDocument/2006/math" xmlns:v="urn:schemas-microsoft-com:vml" xmlns:wp14="http://schemas.microsoft.com/office/word/2010/wordprocessingDrawing" xmlns:wp="http://schemas.openxmlformats.org/drawingml/2006/wordprocessingDrawing" xmlns:w10="urn:schemas-microsoft-com:office:word" xmlns:w="http://schemas.openxmlformats.org/wordprocessingml/2006/main" xmlns:w14="http://schemas.microsoft.com/office/word/2010/wordml" xmlns:w15="http://schemas.microsoft.com/office/word/2012/wordml" xmlns:w16se="http://schemas.microsoft.com/office/word/2015/wordml/symex" xmlns:wpg="http://schemas.microsoft.com/office/word/2010/wordprocessingGroup" xmlns:wpi="http://schemas.microsoft.com/office/word/2010/wordprocessingInk" xmlns:wne="http://schemas.microsoft.com/office/word/2006/wordml" xmlns:wps="http://schemas.microsoft.com/office/word/2010/wordprocessingShape" mc:Ignorable="w14 w15 w16se wp14">
+<w:hdr xmlns:wpc="http://schemas.microsoft.com/office/word/2010/wordprocessingCanvas" xmlns:cx="http://schemas.microsoft.com/office/drawing/2014/chartex" xmlns:cx1="http://schemas.microsoft.com/office/drawing/2015/9/8/chartex" xmlns:cx2="http://schemas.microsoft.com/office/drawing/2015/10/21/chartex" xmlns:cx3="http://schemas.microsoft.com/office/drawing/2016/5/9/chartex" xmlns:cx4="http://schemas.microsoft.com/office/drawing/2016/5/10/chartex" xmlns:cx5="http://schemas.microsoft.com/office/drawing/2016/5/11/chartex" xmlns:cx6="http://schemas.microsoft.com/office/drawing/2016/5/12/chartex" xmlns:cx7="http://schemas.microsoft.com/office/drawing/2016/5/13/chartex" xmlns:cx8="http://schemas.microsoft.com/office/drawing/2016/5/14/chartex" xmlns:mc="http://schemas.openxmlformats.org/markup-compatibility/2006" xmlns:aink="http://schemas.microsoft.com/office/drawing/2016/ink" xmlns:am3d="http://schemas.microsoft.com/office/drawing/2017/model3d" xmlns:o="urn:schemas-microsoft-com:office:office" xmlns:oel="http://schemas.microsoft.com/office/2019/extlst" xmlns:r="http://schemas.openxmlformats.org/officeDocument/2006/relationships" xmlns:m="http://schemas.openxmlformats.org/officeDocument/2006/math" xmlns:v="urn:schemas-microsoft-com:vml" xmlns:wp14="http://schemas.microsoft.com/office/word/2010/wordprocessingDrawing" xmlns:wp="http://schemas.openxmlformats.org/drawingml/2006/wordprocessingDrawing" xmlns:w10="urn:schemas-microsoft-com:office:word" xmlns:w="http://schemas.openxmlformats.org/wordprocessingml/2006/main" xmlns:w14="http://schemas.microsoft.com/office/word/2010/wordml" xmlns:w15="http://schemas.microsoft.com/office/word/2012/wordml" xmlns:w16cex="http://schemas.microsoft.com/office/word/2018/wordml/cex" xmlns:w16cid="http://schemas.microsoft.com/office/word/2016/wordml/cid" xmlns:w16="http://schemas.microsoft.com/office/word/2018/wordml" xmlns:w16sdtdh="http://schemas.microsoft.com/office/word/2020/wordml/sdtdatahash" xmlns:w16se="http://schemas.microsoft.com/office/word/2015/wordml/symex" xmlns:wpg="http://schemas.microsoft.com/office/word/2010/wordprocessingGroup" xmlns:wpi="http://schemas.microsoft.com/office/word/2010/wordprocessingInk" xmlns:wne="http://schemas.microsoft.com/office/word/2006/wordml" xmlns:wps="http://schemas.microsoft.com/office/word/2010/wordprocessingShape" mc:Ignorable="w14 w15 w16se w16cid w16 w16cex w16sdtdh wp14">
   <w:p>
     <w:pPr>
       <w:pBdr>
@@ -5494,7 +5381,7 @@
 </file>
 
 <file path=word/numbering.xml><?xml version="1.0" encoding="utf-8"?>
-<w:numbering xmlns:wpc="http://schemas.microsoft.com/office/word/2010/wordprocessingCanvas" xmlns:cx="http://schemas.microsoft.com/office/drawing/2014/chartex" xmlns:mc="http://schemas.openxmlformats.org/markup-compatibility/2006" xmlns:o="urn:schemas-microsoft-com:office:office" xmlns:r="http://schemas.openxmlformats.org/officeDocument/2006/relationships" xmlns:m="http://schemas.openxmlformats.org/officeDocument/2006/math" xmlns:v="urn:schemas-microsoft-com:vml" xmlns:wp14="http://schemas.microsoft.com/office/word/2010/wordprocessingDrawing" xmlns:wp="http://schemas.openxmlformats.org/drawingml/2006/wordprocessingDrawing" xmlns:w10="urn:schemas-microsoft-com:office:word" xmlns:w="http://schemas.openxmlformats.org/wordprocessingml/2006/main" xmlns:w14="http://schemas.microsoft.com/office/word/2010/wordml" xmlns:w15="http://schemas.microsoft.com/office/word/2012/wordml" xmlns:w16se="http://schemas.microsoft.com/office/word/2015/wordml/symex" xmlns:wpg="http://schemas.microsoft.com/office/word/2010/wordprocessingGroup" xmlns:wpi="http://schemas.microsoft.com/office/word/2010/wordprocessingInk" xmlns:wne="http://schemas.microsoft.com/office/word/2006/wordml" xmlns:wps="http://schemas.microsoft.com/office/word/2010/wordprocessingShape" mc:Ignorable="w14 w15 w16se wp14">
+<w:numbering xmlns:wpc="http://schemas.microsoft.com/office/word/2010/wordprocessingCanvas" xmlns:cx="http://schemas.microsoft.com/office/drawing/2014/chartex" xmlns:cx1="http://schemas.microsoft.com/office/drawing/2015/9/8/chartex" xmlns:cx2="http://schemas.microsoft.com/office/drawing/2015/10/21/chartex" xmlns:cx3="http://schemas.microsoft.com/office/drawing/2016/5/9/chartex" xmlns:cx4="http://schemas.microsoft.com/office/drawing/2016/5/10/chartex" xmlns:cx5="http://schemas.microsoft.com/office/drawing/2016/5/11/chartex" xmlns:cx6="http://schemas.microsoft.com/office/drawing/2016/5/12/chartex" xmlns:cx7="http://schemas.microsoft.com/office/drawing/2016/5/13/chartex" xmlns:cx8="http://schemas.microsoft.com/office/drawing/2016/5/14/chartex" xmlns:mc="http://schemas.openxmlformats.org/markup-compatibility/2006" xmlns:aink="http://schemas.microsoft.com/office/drawing/2016/ink" xmlns:am3d="http://schemas.microsoft.com/office/drawing/2017/model3d" xmlns:o="urn:schemas-microsoft-com:office:office" xmlns:oel="http://schemas.microsoft.com/office/2019/extlst" xmlns:r="http://schemas.openxmlformats.org/officeDocument/2006/relationships" xmlns:m="http://schemas.openxmlformats.org/officeDocument/2006/math" xmlns:v="urn:schemas-microsoft-com:vml" xmlns:wp14="http://schemas.microsoft.com/office/word/2010/wordprocessingDrawing" xmlns:wp="http://schemas.openxmlformats.org/drawingml/2006/wordprocessingDrawing" xmlns:w10="urn:schemas-microsoft-com:office:word" xmlns:w="http://schemas.openxmlformats.org/wordprocessingml/2006/main" xmlns:w14="http://schemas.microsoft.com/office/word/2010/wordml" xmlns:w15="http://schemas.microsoft.com/office/word/2012/wordml" xmlns:w16cex="http://schemas.microsoft.com/office/word/2018/wordml/cex" xmlns:w16cid="http://schemas.microsoft.com/office/word/2016/wordml/cid" xmlns:w16="http://schemas.microsoft.com/office/word/2018/wordml" xmlns:w16sdtdh="http://schemas.microsoft.com/office/word/2020/wordml/sdtdatahash" xmlns:w16se="http://schemas.microsoft.com/office/word/2015/wordml/symex" xmlns:wpg="http://schemas.microsoft.com/office/word/2010/wordprocessingGroup" xmlns:wpi="http://schemas.microsoft.com/office/word/2010/wordprocessingInk" xmlns:wne="http://schemas.microsoft.com/office/word/2006/wordml" xmlns:wps="http://schemas.microsoft.com/office/word/2010/wordprocessingShape" mc:Ignorable="w14 w15 w16se w16cid w16 w16cex w16sdtdh wp14">
   <w:abstractNum w:abstractNumId="0" w15:restartNumberingAfterBreak="0">
     <w:nsid w:val="17AD0745"/>
     <w:multiLevelType w:val="multilevel"/>
@@ -6259,32 +6146,32 @@
       </w:rPr>
     </w:lvl>
   </w:abstractNum>
-  <w:num w:numId="1">
+  <w:num w:numId="1" w16cid:durableId="879896279">
     <w:abstractNumId w:val="1"/>
   </w:num>
-  <w:num w:numId="2">
+  <w:num w:numId="2" w16cid:durableId="1622808008">
     <w:abstractNumId w:val="5"/>
   </w:num>
-  <w:num w:numId="3">
+  <w:num w:numId="3" w16cid:durableId="1950812398">
     <w:abstractNumId w:val="6"/>
   </w:num>
-  <w:num w:numId="4">
+  <w:num w:numId="4" w16cid:durableId="1451169455">
     <w:abstractNumId w:val="3"/>
   </w:num>
-  <w:num w:numId="5">
+  <w:num w:numId="5" w16cid:durableId="1952931095">
     <w:abstractNumId w:val="4"/>
   </w:num>
-  <w:num w:numId="6">
+  <w:num w:numId="6" w16cid:durableId="1268974246">
     <w:abstractNumId w:val="0"/>
   </w:num>
-  <w:num w:numId="7">
+  <w:num w:numId="7" w16cid:durableId="1756319409">
     <w:abstractNumId w:val="2"/>
   </w:num>
 </w:numbering>
 </file>
 
 <file path=word/people.xml><?xml version="1.0" encoding="utf-8"?>
-<w15:people xmlns:wpc="http://schemas.microsoft.com/office/word/2010/wordprocessingCanvas" xmlns:cx="http://schemas.microsoft.com/office/drawing/2014/chartex" xmlns:mc="http://schemas.openxmlformats.org/markup-compatibility/2006" xmlns:o="urn:schemas-microsoft-com:office:office" xmlns:r="http://schemas.openxmlformats.org/officeDocument/2006/relationships" xmlns:m="http://schemas.openxmlformats.org/officeDocument/2006/math" xmlns:v="urn:schemas-microsoft-com:vml" xmlns:wp14="http://schemas.microsoft.com/office/word/2010/wordprocessingDrawing" xmlns:wp="http://schemas.openxmlformats.org/drawingml/2006/wordprocessingDrawing" xmlns:w10="urn:schemas-microsoft-com:office:word" xmlns:w="http://schemas.openxmlformats.org/wordprocessingml/2006/main" xmlns:w14="http://schemas.microsoft.com/office/word/2010/wordml" xmlns:w15="http://schemas.microsoft.com/office/word/2012/wordml" xmlns:w16se="http://schemas.microsoft.com/office/word/2015/wordml/symex" xmlns:wpg="http://schemas.microsoft.com/office/word/2010/wordprocessingGroup" xmlns:wpi="http://schemas.microsoft.com/office/word/2010/wordprocessingInk" xmlns:wne="http://schemas.microsoft.com/office/word/2006/wordml" xmlns:wps="http://schemas.microsoft.com/office/word/2010/wordprocessingShape" mc:Ignorable="w14 w15 w16se wp14">
+<w15:people xmlns:wpc="http://schemas.microsoft.com/office/word/2010/wordprocessingCanvas" xmlns:cx="http://schemas.microsoft.com/office/drawing/2014/chartex" xmlns:cx1="http://schemas.microsoft.com/office/drawing/2015/9/8/chartex" xmlns:cx2="http://schemas.microsoft.com/office/drawing/2015/10/21/chartex" xmlns:cx3="http://schemas.microsoft.com/office/drawing/2016/5/9/chartex" xmlns:cx4="http://schemas.microsoft.com/office/drawing/2016/5/10/chartex" xmlns:cx5="http://schemas.microsoft.com/office/drawing/2016/5/11/chartex" xmlns:cx6="http://schemas.microsoft.com/office/drawing/2016/5/12/chartex" xmlns:cx7="http://schemas.microsoft.com/office/drawing/2016/5/13/chartex" xmlns:cx8="http://schemas.microsoft.com/office/drawing/2016/5/14/chartex" xmlns:mc="http://schemas.openxmlformats.org/markup-compatibility/2006" xmlns:aink="http://schemas.microsoft.com/office/drawing/2016/ink" xmlns:am3d="http://schemas.microsoft.com/office/drawing/2017/model3d" xmlns:o="urn:schemas-microsoft-com:office:office" xmlns:oel="http://schemas.microsoft.com/office/2019/extlst" xmlns:r="http://schemas.openxmlformats.org/officeDocument/2006/relationships" xmlns:m="http://schemas.openxmlformats.org/officeDocument/2006/math" xmlns:v="urn:schemas-microsoft-com:vml" xmlns:wp14="http://schemas.microsoft.com/office/word/2010/wordprocessingDrawing" xmlns:wp="http://schemas.openxmlformats.org/drawingml/2006/wordprocessingDrawing" xmlns:w10="urn:schemas-microsoft-com:office:word" xmlns:w="http://schemas.openxmlformats.org/wordprocessingml/2006/main" xmlns:w14="http://schemas.microsoft.com/office/word/2010/wordml" xmlns:w15="http://schemas.microsoft.com/office/word/2012/wordml" xmlns:w16cex="http://schemas.microsoft.com/office/word/2018/wordml/cex" xmlns:w16cid="http://schemas.microsoft.com/office/word/2016/wordml/cid" xmlns:w16="http://schemas.microsoft.com/office/word/2018/wordml" xmlns:w16sdtdh="http://schemas.microsoft.com/office/word/2020/wordml/sdtdatahash" xmlns:w16se="http://schemas.microsoft.com/office/word/2015/wordml/symex" xmlns:wpg="http://schemas.microsoft.com/office/word/2010/wordprocessingGroup" xmlns:wpi="http://schemas.microsoft.com/office/word/2010/wordprocessingInk" xmlns:wne="http://schemas.microsoft.com/office/word/2006/wordml" xmlns:wps="http://schemas.microsoft.com/office/word/2010/wordprocessingShape" mc:Ignorable="w14 w15 w16se w16cid w16 w16cex w16sdtdh wp14">
   <w15:person w15:author="Joanne Stephany Gois Da Silva">
     <w15:presenceInfo w15:providerId="None" w15:userId="Joanne Stephany Gois Da Silva"/>
   </w15:person>
@@ -6292,7 +6179,7 @@
 </file>
 
 <file path=word/styles.xml><?xml version="1.0" encoding="utf-8"?>
-<w:styles xmlns:mc="http://schemas.openxmlformats.org/markup-compatibility/2006" xmlns:r="http://schemas.openxmlformats.org/officeDocument/2006/relationships" xmlns:w="http://schemas.openxmlformats.org/wordprocessingml/2006/main" xmlns:w14="http://schemas.microsoft.com/office/word/2010/wordml" xmlns:w15="http://schemas.microsoft.com/office/word/2012/wordml" xmlns:w16se="http://schemas.microsoft.com/office/word/2015/wordml/symex" mc:Ignorable="w14 w15 w16se">
+<w:styles xmlns:mc="http://schemas.openxmlformats.org/markup-compatibility/2006" xmlns:r="http://schemas.openxmlformats.org/officeDocument/2006/relationships" xmlns:w="http://schemas.openxmlformats.org/wordprocessingml/2006/main" xmlns:w14="http://schemas.microsoft.com/office/word/2010/wordml" xmlns:w15="http://schemas.microsoft.com/office/word/2012/wordml" xmlns:w16cex="http://schemas.microsoft.com/office/word/2018/wordml/cex" xmlns:w16cid="http://schemas.microsoft.com/office/word/2016/wordml/cid" xmlns:w16="http://schemas.microsoft.com/office/word/2018/wordml" xmlns:w16sdtdh="http://schemas.microsoft.com/office/word/2020/wordml/sdtdatahash" xmlns:w16se="http://schemas.microsoft.com/office/word/2015/wordml/symex" mc:Ignorable="w14 w15 w16se w16cid w16 w16cex w16sdtdh">
   <w:docDefaults>
     <w:rPrDefault>
       <w:rPr>
@@ -6307,7 +6194,7 @@
       </w:pPr>
     </w:pPrDefault>
   </w:docDefaults>
-  <w:latentStyles w:defLockedState="0" w:defUIPriority="99" w:defSemiHidden="0" w:defUnhideWhenUsed="0" w:defQFormat="0" w:count="371">
+  <w:latentStyles w:defLockedState="0" w:defUIPriority="99" w:defSemiHidden="0" w:defUnhideWhenUsed="0" w:defQFormat="0" w:count="376">
     <w:lsdException w:name="Normal" w:uiPriority="0" w:qFormat="1"/>
     <w:lsdException w:name="heading 1" w:uiPriority="9" w:qFormat="1"/>
     <w:lsdException w:name="heading 2" w:semiHidden="1" w:uiPriority="9" w:unhideWhenUsed="1" w:qFormat="1"/>
@@ -6413,7 +6300,6 @@
     <w:lsdException w:name="HTML Sample" w:semiHidden="1" w:unhideWhenUsed="1"/>
     <w:lsdException w:name="HTML Typewriter" w:semiHidden="1" w:unhideWhenUsed="1"/>
     <w:lsdException w:name="HTML Variable" w:semiHidden="1" w:unhideWhenUsed="1"/>
-    <w:lsdException w:name="Normal Table" w:semiHidden="1" w:unhideWhenUsed="1"/>
     <w:lsdException w:name="annotation subject" w:semiHidden="1" w:unhideWhenUsed="1"/>
     <w:lsdException w:name="No List" w:semiHidden="1" w:unhideWhenUsed="1"/>
     <w:lsdException w:name="Outline List 1" w:semiHidden="1" w:unhideWhenUsed="1"/>
@@ -6456,11 +6342,8 @@
     <w:lsdException w:name="Table Contemporary" w:semiHidden="1" w:unhideWhenUsed="1"/>
     <w:lsdException w:name="Table Elegant" w:semiHidden="1" w:unhideWhenUsed="1"/>
     <w:lsdException w:name="Table Professional" w:semiHidden="1" w:unhideWhenUsed="1"/>
-    <w:lsdException w:name="Table Subtle 1" w:semiHidden="1" w:unhideWhenUsed="1"/>
     <w:lsdException w:name="Table Subtle 2" w:semiHidden="1" w:unhideWhenUsed="1"/>
     <w:lsdException w:name="Table Web 1" w:semiHidden="1" w:unhideWhenUsed="1"/>
-    <w:lsdException w:name="Table Web 2" w:semiHidden="1" w:unhideWhenUsed="1"/>
-    <w:lsdException w:name="Table Web 3" w:semiHidden="1" w:unhideWhenUsed="1"/>
     <w:lsdException w:name="Balloon Text" w:semiHidden="1" w:unhideWhenUsed="1"/>
     <w:lsdException w:name="Table Grid" w:uiPriority="39"/>
     <w:lsdException w:name="Table Theme" w:semiHidden="1" w:unhideWhenUsed="1"/>
@@ -6679,11 +6562,16 @@
     <w:lsdException w:name="List Table 5 Dark Accent 6" w:uiPriority="50"/>
     <w:lsdException w:name="List Table 6 Colorful Accent 6" w:uiPriority="51"/>
     <w:lsdException w:name="List Table 7 Colorful Accent 6" w:uiPriority="52"/>
+    <w:lsdException w:name="Mention" w:semiHidden="1" w:unhideWhenUsed="1"/>
+    <w:lsdException w:name="Smart Hyperlink" w:semiHidden="1" w:unhideWhenUsed="1"/>
+    <w:lsdException w:name="Hashtag" w:semiHidden="1" w:unhideWhenUsed="1"/>
+    <w:lsdException w:name="Unresolved Mention" w:semiHidden="1" w:unhideWhenUsed="1"/>
+    <w:lsdException w:name="Smart Link" w:semiHidden="1" w:unhideWhenUsed="1"/>
   </w:latentStyles>
   <w:style w:type="paragraph" w:default="1" w:styleId="Normal">
     <w:name w:val="Normal"/>
   </w:style>
-  <w:style w:type="paragraph" w:styleId="Ttulo1">
+  <w:style w:type="paragraph" w:styleId="Heading1">
     <w:name w:val="heading 1"/>
     <w:basedOn w:val="Normal"/>
     <w:next w:val="Normal"/>
@@ -6700,7 +6588,7 @@
       <w:szCs w:val="24"/>
     </w:rPr>
   </w:style>
-  <w:style w:type="paragraph" w:styleId="Ttulo2">
+  <w:style w:type="paragraph" w:styleId="Heading2">
     <w:name w:val="heading 2"/>
     <w:basedOn w:val="Normal"/>
     <w:next w:val="Normal"/>
@@ -6715,7 +6603,7 @@
       <w:b/>
     </w:rPr>
   </w:style>
-  <w:style w:type="paragraph" w:styleId="Ttulo3">
+  <w:style w:type="paragraph" w:styleId="Heading3">
     <w:name w:val="heading 3"/>
     <w:basedOn w:val="Normal"/>
     <w:next w:val="Normal"/>
@@ -6730,7 +6618,7 @@
       <w:i/>
     </w:rPr>
   </w:style>
-  <w:style w:type="paragraph" w:styleId="Ttulo4">
+  <w:style w:type="paragraph" w:styleId="Heading4">
     <w:name w:val="heading 4"/>
     <w:basedOn w:val="Normal"/>
     <w:next w:val="Normal"/>
@@ -6744,7 +6632,7 @@
       <w:rFonts w:ascii="Arial" w:eastAsia="Arial" w:hAnsi="Arial" w:cs="Arial"/>
     </w:rPr>
   </w:style>
-  <w:style w:type="paragraph" w:styleId="Ttulo5">
+  <w:style w:type="paragraph" w:styleId="Heading5">
     <w:name w:val="heading 5"/>
     <w:basedOn w:val="Normal"/>
     <w:next w:val="Normal"/>
@@ -6758,7 +6646,7 @@
       <w:szCs w:val="22"/>
     </w:rPr>
   </w:style>
-  <w:style w:type="paragraph" w:styleId="Ttulo6">
+  <w:style w:type="paragraph" w:styleId="Heading6">
     <w:name w:val="heading 6"/>
     <w:basedOn w:val="Normal"/>
     <w:next w:val="Normal"/>
@@ -6773,13 +6661,13 @@
       <w:szCs w:val="22"/>
     </w:rPr>
   </w:style>
-  <w:style w:type="character" w:default="1" w:styleId="Fontepargpadro">
+  <w:style w:type="character" w:default="1" w:styleId="DefaultParagraphFont">
     <w:name w:val="Default Paragraph Font"/>
     <w:uiPriority w:val="1"/>
     <w:semiHidden/>
     <w:unhideWhenUsed/>
   </w:style>
-  <w:style w:type="table" w:default="1" w:styleId="Tabelanormal">
+  <w:style w:type="table" w:default="1" w:styleId="TableNormal">
     <w:name w:val="Normal Table"/>
     <w:uiPriority w:val="99"/>
     <w:semiHidden/>
@@ -6794,14 +6682,14 @@
       </w:tblCellMar>
     </w:tblPr>
   </w:style>
-  <w:style w:type="numbering" w:default="1" w:styleId="Semlista">
+  <w:style w:type="numbering" w:default="1" w:styleId="NoList">
     <w:name w:val="No List"/>
     <w:uiPriority w:val="99"/>
     <w:semiHidden/>
     <w:unhideWhenUsed/>
   </w:style>
-  <w:style w:type="table" w:customStyle="1" w:styleId="TableNormal">
-    <w:name w:val="Table Normal"/>
+  <w:style w:type="table" w:customStyle="1" w:styleId="TableNormal1">
+    <w:name w:val="Table Normal1"/>
     <w:tblPr>
       <w:tblCellMar>
         <w:top w:w="0" w:type="dxa"/>
@@ -6811,7 +6699,7 @@
       </w:tblCellMar>
     </w:tblPr>
   </w:style>
-  <w:style w:type="paragraph" w:styleId="Ttulo">
+  <w:style w:type="paragraph" w:styleId="Title">
     <w:name w:val="Title"/>
     <w:basedOn w:val="Normal"/>
     <w:next w:val="Normal"/>
@@ -6826,7 +6714,7 @@
       <w:szCs w:val="36"/>
     </w:rPr>
   </w:style>
-  <w:style w:type="paragraph" w:styleId="Subttulo">
+  <w:style w:type="paragraph" w:styleId="Subtitle">
     <w:name w:val="Subtitle"/>
     <w:basedOn w:val="Normal"/>
     <w:next w:val="Normal"/>
@@ -6844,35 +6732,31 @@
     </w:rPr>
   </w:style>
   <w:style w:type="table" w:customStyle="1" w:styleId="a">
-    <w:basedOn w:val="TableNormal"/>
+    <w:basedOn w:val="TableNormal1"/>
     <w:tblPr>
       <w:tblStyleRowBandSize w:val="1"/>
       <w:tblStyleColBandSize w:val="1"/>
       <w:tblCellMar>
-        <w:top w:w="0" w:type="dxa"/>
         <w:left w:w="115" w:type="dxa"/>
-        <w:bottom w:w="0" w:type="dxa"/>
         <w:right w:w="115" w:type="dxa"/>
       </w:tblCellMar>
     </w:tblPr>
   </w:style>
   <w:style w:type="table" w:customStyle="1" w:styleId="a0">
-    <w:basedOn w:val="TableNormal"/>
+    <w:basedOn w:val="TableNormal1"/>
     <w:tblPr>
       <w:tblStyleRowBandSize w:val="1"/>
       <w:tblStyleColBandSize w:val="1"/>
       <w:tblCellMar>
-        <w:top w:w="0" w:type="dxa"/>
         <w:left w:w="115" w:type="dxa"/>
-        <w:bottom w:w="0" w:type="dxa"/>
         <w:right w:w="115" w:type="dxa"/>
       </w:tblCellMar>
     </w:tblPr>
   </w:style>
-  <w:style w:type="paragraph" w:styleId="Cabealho">
+  <w:style w:type="paragraph" w:styleId="Header">
     <w:name w:val="header"/>
     <w:basedOn w:val="Normal"/>
-    <w:link w:val="CabealhoChar"/>
+    <w:link w:val="HeaderChar"/>
     <w:uiPriority w:val="99"/>
     <w:unhideWhenUsed/>
     <w:rsid w:val="00FC1B46"/>
@@ -6884,17 +6768,17 @@
       <w:spacing w:line="240" w:lineRule="auto"/>
     </w:pPr>
   </w:style>
-  <w:style w:type="character" w:customStyle="1" w:styleId="CabealhoChar">
-    <w:name w:val="Cabeçalho Char"/>
-    <w:basedOn w:val="Fontepargpadro"/>
-    <w:link w:val="Cabealho"/>
+  <w:style w:type="character" w:customStyle="1" w:styleId="HeaderChar">
+    <w:name w:val="Header Char"/>
+    <w:basedOn w:val="DefaultParagraphFont"/>
+    <w:link w:val="Header"/>
     <w:uiPriority w:val="99"/>
     <w:rsid w:val="00FC1B46"/>
   </w:style>
-  <w:style w:type="paragraph" w:styleId="Rodap">
+  <w:style w:type="paragraph" w:styleId="Footer">
     <w:name w:val="footer"/>
     <w:basedOn w:val="Normal"/>
-    <w:link w:val="RodapChar"/>
+    <w:link w:val="FooterChar"/>
     <w:uiPriority w:val="99"/>
     <w:unhideWhenUsed/>
     <w:rsid w:val="00FC1B46"/>
@@ -6906,16 +6790,16 @@
       <w:spacing w:line="240" w:lineRule="auto"/>
     </w:pPr>
   </w:style>
-  <w:style w:type="character" w:customStyle="1" w:styleId="RodapChar">
-    <w:name w:val="Rodapé Char"/>
-    <w:basedOn w:val="Fontepargpadro"/>
-    <w:link w:val="Rodap"/>
+  <w:style w:type="character" w:customStyle="1" w:styleId="FooterChar">
+    <w:name w:val="Footer Char"/>
+    <w:basedOn w:val="DefaultParagraphFont"/>
+    <w:link w:val="Footer"/>
     <w:uiPriority w:val="99"/>
     <w:rsid w:val="00FC1B46"/>
   </w:style>
-  <w:style w:type="character" w:styleId="Refdecomentrio">
+  <w:style w:type="character" w:styleId="CommentReference">
     <w:name w:val="annotation reference"/>
-    <w:basedOn w:val="Fontepargpadro"/>
+    <w:basedOn w:val="DefaultParagraphFont"/>
     <w:uiPriority w:val="99"/>
     <w:semiHidden/>
     <w:unhideWhenUsed/>
@@ -6925,10 +6809,10 @@
       <w:szCs w:val="16"/>
     </w:rPr>
   </w:style>
-  <w:style w:type="paragraph" w:styleId="Textodecomentrio">
+  <w:style w:type="paragraph" w:styleId="CommentText">
     <w:name w:val="annotation text"/>
     <w:basedOn w:val="Normal"/>
-    <w:link w:val="TextodecomentrioChar"/>
+    <w:link w:val="CommentTextChar"/>
     <w:uiPriority w:val="99"/>
     <w:semiHidden/>
     <w:unhideWhenUsed/>
@@ -6937,19 +6821,19 @@
       <w:spacing w:line="240" w:lineRule="auto"/>
     </w:pPr>
   </w:style>
-  <w:style w:type="character" w:customStyle="1" w:styleId="TextodecomentrioChar">
-    <w:name w:val="Texto de comentário Char"/>
-    <w:basedOn w:val="Fontepargpadro"/>
-    <w:link w:val="Textodecomentrio"/>
+  <w:style w:type="character" w:customStyle="1" w:styleId="CommentTextChar">
+    <w:name w:val="Comment Text Char"/>
+    <w:basedOn w:val="DefaultParagraphFont"/>
+    <w:link w:val="CommentText"/>
     <w:uiPriority w:val="99"/>
     <w:semiHidden/>
     <w:rsid w:val="00032B8C"/>
   </w:style>
-  <w:style w:type="paragraph" w:styleId="Assuntodocomentrio">
+  <w:style w:type="paragraph" w:styleId="CommentSubject">
     <w:name w:val="annotation subject"/>
-    <w:basedOn w:val="Textodecomentrio"/>
-    <w:next w:val="Textodecomentrio"/>
-    <w:link w:val="AssuntodocomentrioChar"/>
+    <w:basedOn w:val="CommentText"/>
+    <w:next w:val="CommentText"/>
+    <w:link w:val="CommentSubjectChar"/>
     <w:uiPriority w:val="99"/>
     <w:semiHidden/>
     <w:unhideWhenUsed/>
@@ -6959,10 +6843,10 @@
       <w:bCs/>
     </w:rPr>
   </w:style>
-  <w:style w:type="character" w:customStyle="1" w:styleId="AssuntodocomentrioChar">
-    <w:name w:val="Assunto do comentário Char"/>
-    <w:basedOn w:val="TextodecomentrioChar"/>
-    <w:link w:val="Assuntodocomentrio"/>
+  <w:style w:type="character" w:customStyle="1" w:styleId="CommentSubjectChar">
+    <w:name w:val="Comment Subject Char"/>
+    <w:basedOn w:val="CommentTextChar"/>
+    <w:link w:val="CommentSubject"/>
     <w:uiPriority w:val="99"/>
     <w:semiHidden/>
     <w:rsid w:val="00032B8C"/>
@@ -6971,10 +6855,10 @@
       <w:bCs/>
     </w:rPr>
   </w:style>
-  <w:style w:type="paragraph" w:styleId="Textodebalo">
+  <w:style w:type="paragraph" w:styleId="BalloonText">
     <w:name w:val="Balloon Text"/>
     <w:basedOn w:val="Normal"/>
-    <w:link w:val="TextodebaloChar"/>
+    <w:link w:val="BalloonTextChar"/>
     <w:uiPriority w:val="99"/>
     <w:semiHidden/>
     <w:unhideWhenUsed/>
@@ -6988,10 +6872,10 @@
       <w:szCs w:val="18"/>
     </w:rPr>
   </w:style>
-  <w:style w:type="character" w:customStyle="1" w:styleId="TextodebaloChar">
-    <w:name w:val="Texto de balão Char"/>
-    <w:basedOn w:val="Fontepargpadro"/>
-    <w:link w:val="Textodebalo"/>
+  <w:style w:type="character" w:customStyle="1" w:styleId="BalloonTextChar">
+    <w:name w:val="Balloon Text Char"/>
+    <w:basedOn w:val="DefaultParagraphFont"/>
+    <w:link w:val="BalloonText"/>
     <w:uiPriority w:val="99"/>
     <w:semiHidden/>
     <w:rsid w:val="00032B8C"/>
@@ -7001,7 +6885,7 @@
       <w:szCs w:val="18"/>
     </w:rPr>
   </w:style>
-  <w:style w:type="paragraph" w:styleId="Sumrio1">
+  <w:style w:type="paragraph" w:styleId="TOC1">
     <w:name w:val="toc 1"/>
     <w:basedOn w:val="Normal"/>
     <w:next w:val="Normal"/>
@@ -7013,7 +6897,7 @@
       <w:spacing w:after="100"/>
     </w:pPr>
   </w:style>
-  <w:style w:type="paragraph" w:styleId="Sumrio2">
+  <w:style w:type="paragraph" w:styleId="TOC2">
     <w:name w:val="toc 2"/>
     <w:basedOn w:val="Normal"/>
     <w:next w:val="Normal"/>
@@ -7028,7 +6912,7 @@
   </w:style>
   <w:style w:type="character" w:styleId="Hyperlink">
     <w:name w:val="Hyperlink"/>
-    <w:basedOn w:val="Fontepargpadro"/>
+    <w:basedOn w:val="DefaultParagraphFont"/>
     <w:uiPriority w:val="99"/>
     <w:unhideWhenUsed/>
     <w:rsid w:val="004B70F4"/>

</xml_diff>

<commit_message>
Atualizei com as informações disponíveis, porem ainda se encontra incompleto, caso haja alterações ainda hoje, farei novo commit.
</commit_message>
<xml_diff>
--- a/AnaliseProjeto/Documento de Arquitetura - QueroJobs.docx
+++ b/AnaliseProjeto/Documento de Arquitetura - QueroJobs.docx
@@ -1,10 +1,10 @@
 
 <file path=word/document.xml><?xml version="1.0" encoding="utf-8"?>
-<w:document xmlns:wpc="http://schemas.microsoft.com/office/word/2010/wordprocessingCanvas" xmlns:cx="http://schemas.microsoft.com/office/drawing/2014/chartex" xmlns:cx1="http://schemas.microsoft.com/office/drawing/2015/9/8/chartex" xmlns:cx2="http://schemas.microsoft.com/office/drawing/2015/10/21/chartex" xmlns:cx3="http://schemas.microsoft.com/office/drawing/2016/5/9/chartex" xmlns:cx4="http://schemas.microsoft.com/office/drawing/2016/5/10/chartex" xmlns:cx5="http://schemas.microsoft.com/office/drawing/2016/5/11/chartex" xmlns:cx6="http://schemas.microsoft.com/office/drawing/2016/5/12/chartex" xmlns:cx7="http://schemas.microsoft.com/office/drawing/2016/5/13/chartex" xmlns:cx8="http://schemas.microsoft.com/office/drawing/2016/5/14/chartex" xmlns:mc="http://schemas.openxmlformats.org/markup-compatibility/2006" xmlns:aink="http://schemas.microsoft.com/office/drawing/2016/ink" xmlns:am3d="http://schemas.microsoft.com/office/drawing/2017/model3d" xmlns:o="urn:schemas-microsoft-com:office:office" xmlns:oel="http://schemas.microsoft.com/office/2019/extlst" xmlns:r="http://schemas.openxmlformats.org/officeDocument/2006/relationships" xmlns:m="http://schemas.openxmlformats.org/officeDocument/2006/math" xmlns:v="urn:schemas-microsoft-com:vml" xmlns:wp14="http://schemas.microsoft.com/office/word/2010/wordprocessingDrawing" xmlns:wp="http://schemas.openxmlformats.org/drawingml/2006/wordprocessingDrawing" xmlns:w10="urn:schemas-microsoft-com:office:word" xmlns:w="http://schemas.openxmlformats.org/wordprocessingml/2006/main" xmlns:w14="http://schemas.microsoft.com/office/word/2010/wordml" xmlns:w15="http://schemas.microsoft.com/office/word/2012/wordml" xmlns:w16cex="http://schemas.microsoft.com/office/word/2018/wordml/cex" xmlns:w16cid="http://schemas.microsoft.com/office/word/2016/wordml/cid" xmlns:w16="http://schemas.microsoft.com/office/word/2018/wordml" xmlns:w16sdtdh="http://schemas.microsoft.com/office/word/2020/wordml/sdtdatahash" xmlns:w16se="http://schemas.microsoft.com/office/word/2015/wordml/symex" xmlns:wpg="http://schemas.microsoft.com/office/word/2010/wordprocessingGroup" xmlns:wpi="http://schemas.microsoft.com/office/word/2010/wordprocessingInk" xmlns:wne="http://schemas.microsoft.com/office/word/2006/wordml" xmlns:wps="http://schemas.microsoft.com/office/word/2010/wordprocessingShape" mc:Ignorable="w14 w15 w16se w16cid w16 w16cex w16sdtdh wp14">
+<w:document xmlns:wpc="http://schemas.microsoft.com/office/word/2010/wordprocessingCanvas" xmlns:cx="http://schemas.microsoft.com/office/drawing/2014/chartex" xmlns:mc="http://schemas.openxmlformats.org/markup-compatibility/2006" xmlns:o="urn:schemas-microsoft-com:office:office" xmlns:r="http://schemas.openxmlformats.org/officeDocument/2006/relationships" xmlns:m="http://schemas.openxmlformats.org/officeDocument/2006/math" xmlns:v="urn:schemas-microsoft-com:vml" xmlns:wp14="http://schemas.microsoft.com/office/word/2010/wordprocessingDrawing" xmlns:wp="http://schemas.openxmlformats.org/drawingml/2006/wordprocessingDrawing" xmlns:w10="urn:schemas-microsoft-com:office:word" xmlns:w="http://schemas.openxmlformats.org/wordprocessingml/2006/main" xmlns:w14="http://schemas.microsoft.com/office/word/2010/wordml" xmlns:w15="http://schemas.microsoft.com/office/word/2012/wordml" xmlns:w16se="http://schemas.microsoft.com/office/word/2015/wordml/symex" xmlns:wpg="http://schemas.microsoft.com/office/word/2010/wordprocessingGroup" xmlns:wpi="http://schemas.microsoft.com/office/word/2010/wordprocessingInk" xmlns:wne="http://schemas.microsoft.com/office/word/2006/wordml" xmlns:wps="http://schemas.microsoft.com/office/word/2010/wordprocessingShape" mc:Ignorable="w14 w15 w16se wp14">
   <w:body>
     <w:p>
       <w:pPr>
-        <w:pStyle w:val="Title"/>
+        <w:pStyle w:val="Ttulo"/>
         <w:jc w:val="right"/>
         <w:rPr>
           <w:rFonts w:ascii="Times New Roman" w:eastAsia="Times New Roman" w:hAnsi="Times New Roman" w:cs="Times New Roman"/>
@@ -19,7 +19,7 @@
     </w:p>
     <w:p>
       <w:pPr>
-        <w:pStyle w:val="Title"/>
+        <w:pStyle w:val="Ttulo"/>
         <w:jc w:val="right"/>
         <w:rPr>
           <w:rFonts w:ascii="Times New Roman" w:eastAsia="Times New Roman" w:hAnsi="Times New Roman" w:cs="Times New Roman"/>
@@ -34,7 +34,7 @@
     </w:p>
     <w:p>
       <w:pPr>
-        <w:pStyle w:val="Title"/>
+        <w:pStyle w:val="Ttulo"/>
         <w:jc w:val="right"/>
         <w:rPr>
           <w:rFonts w:ascii="Times New Roman" w:eastAsia="Times New Roman" w:hAnsi="Times New Roman" w:cs="Times New Roman"/>
@@ -85,7 +85,7 @@
     </w:p>
     <w:p>
       <w:pPr>
-        <w:pStyle w:val="Title"/>
+        <w:pStyle w:val="Ttulo"/>
         <w:rPr>
           <w:rFonts w:ascii="Times New Roman" w:eastAsia="Times New Roman" w:hAnsi="Times New Roman" w:cs="Times New Roman"/>
           <w:sz w:val="28"/>
@@ -102,7 +102,7 @@
     </w:p>
     <w:p>
       <w:pPr>
-        <w:pStyle w:val="Title"/>
+        <w:pStyle w:val="Ttulo"/>
         <w:rPr>
           <w:rFonts w:ascii="Times New Roman" w:eastAsia="Times New Roman" w:hAnsi="Times New Roman" w:cs="Times New Roman"/>
         </w:rPr>
@@ -123,10 +123,11 @@
           <w:docPartUnique/>
         </w:docPartObj>
       </w:sdtPr>
+      <w:sdtEndPr/>
       <w:sdtContent>
         <w:p>
           <w:pPr>
-            <w:pStyle w:val="TOC1"/>
+            <w:pStyle w:val="Sumrio1"/>
             <w:tabs>
               <w:tab w:val="left" w:pos="440"/>
               <w:tab w:val="right" w:pos="9350"/>
@@ -228,7 +229,7 @@
         </w:p>
         <w:p>
           <w:pPr>
-            <w:pStyle w:val="TOC2"/>
+            <w:pStyle w:val="Sumrio2"/>
             <w:tabs>
               <w:tab w:val="left" w:pos="880"/>
               <w:tab w:val="right" w:pos="9350"/>
@@ -321,7 +322,7 @@
         </w:p>
         <w:p>
           <w:pPr>
-            <w:pStyle w:val="TOC2"/>
+            <w:pStyle w:val="Sumrio2"/>
             <w:tabs>
               <w:tab w:val="left" w:pos="880"/>
               <w:tab w:val="right" w:pos="9350"/>
@@ -414,7 +415,7 @@
         </w:p>
         <w:p>
           <w:pPr>
-            <w:pStyle w:val="TOC2"/>
+            <w:pStyle w:val="Sumrio2"/>
             <w:tabs>
               <w:tab w:val="left" w:pos="880"/>
               <w:tab w:val="right" w:pos="9350"/>
@@ -507,7 +508,7 @@
         </w:p>
         <w:p>
           <w:pPr>
-            <w:pStyle w:val="TOC2"/>
+            <w:pStyle w:val="Sumrio2"/>
             <w:tabs>
               <w:tab w:val="left" w:pos="880"/>
               <w:tab w:val="right" w:pos="9350"/>
@@ -600,7 +601,7 @@
         </w:p>
         <w:p>
           <w:pPr>
-            <w:pStyle w:val="TOC2"/>
+            <w:pStyle w:val="Sumrio2"/>
             <w:tabs>
               <w:tab w:val="left" w:pos="880"/>
               <w:tab w:val="right" w:pos="9350"/>
@@ -693,7 +694,7 @@
         </w:p>
         <w:p>
           <w:pPr>
-            <w:pStyle w:val="TOC1"/>
+            <w:pStyle w:val="Sumrio1"/>
             <w:tabs>
               <w:tab w:val="left" w:pos="440"/>
               <w:tab w:val="right" w:pos="9350"/>
@@ -786,7 +787,7 @@
         </w:p>
         <w:p>
           <w:pPr>
-            <w:pStyle w:val="TOC1"/>
+            <w:pStyle w:val="Sumrio1"/>
             <w:tabs>
               <w:tab w:val="left" w:pos="440"/>
               <w:tab w:val="right" w:pos="9350"/>
@@ -879,7 +880,7 @@
         </w:p>
         <w:p>
           <w:pPr>
-            <w:pStyle w:val="TOC1"/>
+            <w:pStyle w:val="Sumrio1"/>
             <w:tabs>
               <w:tab w:val="left" w:pos="440"/>
               <w:tab w:val="right" w:pos="9350"/>
@@ -972,7 +973,7 @@
         </w:p>
         <w:p>
           <w:pPr>
-            <w:pStyle w:val="TOC2"/>
+            <w:pStyle w:val="Sumrio2"/>
             <w:tabs>
               <w:tab w:val="left" w:pos="880"/>
               <w:tab w:val="right" w:pos="9350"/>
@@ -1065,7 +1066,7 @@
         </w:p>
         <w:p>
           <w:pPr>
-            <w:pStyle w:val="TOC1"/>
+            <w:pStyle w:val="Sumrio1"/>
             <w:tabs>
               <w:tab w:val="left" w:pos="440"/>
               <w:tab w:val="right" w:pos="9350"/>
@@ -1158,7 +1159,7 @@
         </w:p>
         <w:p>
           <w:pPr>
-            <w:pStyle w:val="TOC2"/>
+            <w:pStyle w:val="Sumrio2"/>
             <w:tabs>
               <w:tab w:val="left" w:pos="880"/>
               <w:tab w:val="right" w:pos="9350"/>
@@ -1251,7 +1252,7 @@
         </w:p>
         <w:p>
           <w:pPr>
-            <w:pStyle w:val="TOC2"/>
+            <w:pStyle w:val="Sumrio2"/>
             <w:tabs>
               <w:tab w:val="left" w:pos="880"/>
               <w:tab w:val="right" w:pos="9350"/>
@@ -1344,7 +1345,7 @@
         </w:p>
         <w:p>
           <w:pPr>
-            <w:pStyle w:val="TOC2"/>
+            <w:pStyle w:val="Sumrio2"/>
             <w:tabs>
               <w:tab w:val="left" w:pos="880"/>
               <w:tab w:val="right" w:pos="9350"/>
@@ -1437,7 +1438,7 @@
         </w:p>
         <w:p>
           <w:pPr>
-            <w:pStyle w:val="TOC1"/>
+            <w:pStyle w:val="Sumrio1"/>
             <w:tabs>
               <w:tab w:val="left" w:pos="440"/>
               <w:tab w:val="right" w:pos="9350"/>
@@ -1530,7 +1531,7 @@
         </w:p>
         <w:p>
           <w:pPr>
-            <w:pStyle w:val="TOC1"/>
+            <w:pStyle w:val="Sumrio1"/>
             <w:tabs>
               <w:tab w:val="left" w:pos="440"/>
               <w:tab w:val="right" w:pos="9350"/>
@@ -1623,7 +1624,7 @@
         </w:p>
         <w:p>
           <w:pPr>
-            <w:pStyle w:val="TOC1"/>
+            <w:pStyle w:val="Sumrio1"/>
             <w:tabs>
               <w:tab w:val="left" w:pos="440"/>
               <w:tab w:val="right" w:pos="9350"/>
@@ -1716,7 +1717,7 @@
         </w:p>
         <w:p>
           <w:pPr>
-            <w:pStyle w:val="TOC1"/>
+            <w:pStyle w:val="Sumrio1"/>
             <w:tabs>
               <w:tab w:val="left" w:pos="440"/>
               <w:tab w:val="right" w:pos="9350"/>
@@ -1809,7 +1810,7 @@
         </w:p>
         <w:p>
           <w:pPr>
-            <w:pStyle w:val="TOC1"/>
+            <w:pStyle w:val="Sumrio1"/>
             <w:tabs>
               <w:tab w:val="left" w:pos="660"/>
               <w:tab w:val="right" w:pos="9350"/>
@@ -1915,7 +1916,7 @@
     </w:sdt>
     <w:p>
       <w:pPr>
-        <w:pStyle w:val="Title"/>
+        <w:pStyle w:val="Ttulo"/>
       </w:pPr>
     </w:p>
     <w:p/>
@@ -1931,12 +1932,12 @@
     <w:p/>
     <w:p>
       <w:pPr>
-        <w:pStyle w:val="Title"/>
-      </w:pPr>
-    </w:p>
-    <w:p>
-      <w:pPr>
-        <w:pStyle w:val="Title"/>
+        <w:pStyle w:val="Ttulo"/>
+      </w:pPr>
+    </w:p>
+    <w:p>
+      <w:pPr>
+        <w:pStyle w:val="Ttulo"/>
         <w:tabs>
           <w:tab w:val="left" w:pos="7137"/>
         </w:tabs>
@@ -1948,7 +1949,7 @@
     </w:p>
     <w:p>
       <w:pPr>
-        <w:pStyle w:val="Title"/>
+        <w:pStyle w:val="Ttulo"/>
         <w:rPr>
           <w:rFonts w:ascii="Times New Roman" w:eastAsia="Times New Roman" w:hAnsi="Times New Roman" w:cs="Times New Roman"/>
         </w:rPr>
@@ -1966,7 +1967,7 @@
     </w:p>
     <w:p>
       <w:pPr>
-        <w:pStyle w:val="Heading1"/>
+        <w:pStyle w:val="Ttulo1"/>
         <w:numPr>
           <w:ilvl w:val="0"/>
           <w:numId w:val="5"/>
@@ -2032,7 +2033,26 @@
     </w:p>
     <w:p>
       <w:pPr>
-        <w:pStyle w:val="Heading2"/>
+        <w:widowControl/>
+        <w:pBdr>
+          <w:top w:val="nil"/>
+          <w:left w:val="nil"/>
+          <w:bottom w:val="nil"/>
+          <w:right w:val="nil"/>
+          <w:between w:val="nil"/>
+        </w:pBdr>
+        <w:spacing w:line="240" w:lineRule="auto"/>
+        <w:jc w:val="both"/>
+        <w:rPr>
+          <w:color w:val="000000"/>
+          <w:sz w:val="24"/>
+          <w:szCs w:val="24"/>
+        </w:rPr>
+      </w:pPr>
+    </w:p>
+    <w:p>
+      <w:pPr>
+        <w:pStyle w:val="Ttulo2"/>
         <w:numPr>
           <w:ilvl w:val="1"/>
           <w:numId w:val="5"/>
@@ -2101,7 +2121,25 @@
     </w:p>
     <w:p>
       <w:pPr>
-        <w:pStyle w:val="Heading2"/>
+        <w:pBdr>
+          <w:top w:val="nil"/>
+          <w:left w:val="nil"/>
+          <w:bottom w:val="nil"/>
+          <w:right w:val="nil"/>
+          <w:between w:val="nil"/>
+        </w:pBdr>
+        <w:spacing w:after="120"/>
+        <w:jc w:val="both"/>
+        <w:rPr>
+          <w:color w:val="000000"/>
+          <w:sz w:val="24"/>
+          <w:szCs w:val="24"/>
+        </w:rPr>
+      </w:pPr>
+    </w:p>
+    <w:p>
+      <w:pPr>
+        <w:pStyle w:val="Ttulo2"/>
         <w:numPr>
           <w:ilvl w:val="1"/>
           <w:numId w:val="5"/>
@@ -2207,7 +2245,25 @@
     </w:p>
     <w:p>
       <w:pPr>
-        <w:pStyle w:val="Heading2"/>
+        <w:pBdr>
+          <w:top w:val="nil"/>
+          <w:left w:val="nil"/>
+          <w:bottom w:val="nil"/>
+          <w:right w:val="nil"/>
+          <w:between w:val="nil"/>
+        </w:pBdr>
+        <w:spacing w:after="120"/>
+        <w:jc w:val="both"/>
+        <w:rPr>
+          <w:color w:val="000000"/>
+          <w:sz w:val="24"/>
+          <w:szCs w:val="24"/>
+        </w:rPr>
+      </w:pPr>
+    </w:p>
+    <w:p>
+      <w:pPr>
+        <w:pStyle w:val="Ttulo2"/>
         <w:numPr>
           <w:ilvl w:val="1"/>
           <w:numId w:val="5"/>
@@ -2259,7 +2315,25 @@
     </w:p>
     <w:p>
       <w:pPr>
-        <w:pStyle w:val="Heading2"/>
+        <w:pBdr>
+          <w:top w:val="nil"/>
+          <w:left w:val="nil"/>
+          <w:bottom w:val="nil"/>
+          <w:right w:val="nil"/>
+          <w:between w:val="nil"/>
+        </w:pBdr>
+        <w:spacing w:after="120"/>
+        <w:jc w:val="both"/>
+        <w:rPr>
+          <w:color w:val="000000"/>
+          <w:sz w:val="24"/>
+          <w:szCs w:val="24"/>
+        </w:rPr>
+      </w:pPr>
+    </w:p>
+    <w:p>
+      <w:pPr>
+        <w:pStyle w:val="Ttulo2"/>
         <w:numPr>
           <w:ilvl w:val="1"/>
           <w:numId w:val="5"/>
@@ -2494,7 +2568,28 @@
     </w:p>
     <w:p>
       <w:pPr>
-        <w:pStyle w:val="Heading2"/>
+        <w:keepLines/>
+        <w:pBdr>
+          <w:top w:val="nil"/>
+          <w:left w:val="nil"/>
+          <w:bottom w:val="nil"/>
+          <w:right w:val="nil"/>
+          <w:between w:val="nil"/>
+        </w:pBdr>
+        <w:spacing w:after="120"/>
+        <w:ind w:left="1440"/>
+        <w:jc w:val="both"/>
+        <w:rPr>
+          <w:i/>
+          <w:color w:val="000000"/>
+          <w:sz w:val="24"/>
+          <w:szCs w:val="24"/>
+        </w:rPr>
+      </w:pPr>
+    </w:p>
+    <w:p>
+      <w:pPr>
+        <w:pStyle w:val="Ttulo2"/>
         <w:numPr>
           <w:ilvl w:val="1"/>
           <w:numId w:val="5"/>
@@ -2513,6 +2608,7 @@
           <w:sz w:val="24"/>
           <w:szCs w:val="24"/>
         </w:rPr>
+        <w:lastRenderedPageBreak/>
         <w:t>Visão Geral</w:t>
       </w:r>
       <w:bookmarkEnd w:id="8"/>
@@ -2631,7 +2727,6 @@
           <w:sz w:val="24"/>
           <w:szCs w:val="24"/>
         </w:rPr>
-        <w:lastRenderedPageBreak/>
         <w:t>Subseção 4: Descreve os requisitos funcionais que causam significante impacto na arquitetura;</w:t>
       </w:r>
     </w:p>
@@ -2877,7 +2972,26 @@
     </w:p>
     <w:p>
       <w:pPr>
-        <w:pStyle w:val="Heading1"/>
+        <w:pBdr>
+          <w:top w:val="nil"/>
+          <w:left w:val="nil"/>
+          <w:bottom w:val="nil"/>
+          <w:right w:val="nil"/>
+          <w:between w:val="nil"/>
+        </w:pBdr>
+        <w:spacing w:after="120"/>
+        <w:ind w:left="1440"/>
+        <w:jc w:val="both"/>
+        <w:rPr>
+          <w:color w:val="000000"/>
+          <w:sz w:val="24"/>
+          <w:szCs w:val="24"/>
+        </w:rPr>
+      </w:pPr>
+    </w:p>
+    <w:p>
+      <w:pPr>
+        <w:pStyle w:val="Ttulo1"/>
         <w:numPr>
           <w:ilvl w:val="0"/>
           <w:numId w:val="5"/>
@@ -2921,27 +3035,8 @@
           <w:sz w:val="24"/>
           <w:szCs w:val="24"/>
         </w:rPr>
-        <w:t xml:space="preserve">Este documento apresenta a arquitetura como uma série de visualizações, mencionadas acima. Essas visões são apresentadas como Modelos do </w:t>
-      </w:r>
-      <w:proofErr w:type="spellStart"/>
-      <w:r>
-        <w:rPr>
-          <w:color w:val="000000"/>
-          <w:sz w:val="24"/>
-          <w:szCs w:val="24"/>
-        </w:rPr>
-        <w:t>StarUML</w:t>
-      </w:r>
-      <w:proofErr w:type="spellEnd"/>
-      <w:r>
-        <w:rPr>
-          <w:color w:val="000000"/>
-          <w:sz w:val="24"/>
-          <w:szCs w:val="24"/>
-        </w:rPr>
-        <w:t xml:space="preserve"> e utiliza a Linguagem Unificada de Modelagem (UML – </w:t>
-      </w:r>
-      <w:proofErr w:type="spellStart"/>
+        <w:t xml:space="preserve">Este documento apresenta a arquitetura como uma série de visualizações, mencionadas acima. Essas visões são apresentadas como Modelos do StarUML e utiliza a Linguagem Unificada de Modelagem (UML – </w:t>
+      </w:r>
       <w:r>
         <w:rPr>
           <w:i/>
@@ -2949,17 +3044,7 @@
           <w:sz w:val="24"/>
           <w:szCs w:val="24"/>
         </w:rPr>
-        <w:t>UnifiedModelingLanguage</w:t>
-      </w:r>
-      <w:proofErr w:type="spellEnd"/>
-      <w:r>
-        <w:rPr>
-          <w:i/>
-          <w:color w:val="000000"/>
-          <w:sz w:val="24"/>
-          <w:szCs w:val="24"/>
-        </w:rPr>
-        <w:t>).</w:t>
+        <w:t>UnifiedModelingLanguage).</w:t>
       </w:r>
     </w:p>
     <w:p>
@@ -3051,7 +3136,26 @@
     </w:p>
     <w:p>
       <w:pPr>
-        <w:pStyle w:val="Heading1"/>
+        <w:pBdr>
+          <w:top w:val="nil"/>
+          <w:left w:val="nil"/>
+          <w:bottom w:val="nil"/>
+          <w:right w:val="nil"/>
+          <w:between w:val="nil"/>
+        </w:pBdr>
+        <w:spacing w:after="120"/>
+        <w:ind w:left="1440"/>
+        <w:jc w:val="both"/>
+        <w:rPr>
+          <w:color w:val="000000"/>
+          <w:sz w:val="24"/>
+          <w:szCs w:val="24"/>
+        </w:rPr>
+      </w:pPr>
+    </w:p>
+    <w:p>
+      <w:pPr>
+        <w:pStyle w:val="Ttulo1"/>
         <w:numPr>
           <w:ilvl w:val="0"/>
           <w:numId w:val="5"/>
@@ -3164,7 +3268,21 @@
     </w:p>
     <w:p>
       <w:pPr>
-        <w:pStyle w:val="Heading1"/>
+        <w:pBdr>
+          <w:top w:val="nil"/>
+          <w:left w:val="nil"/>
+          <w:bottom w:val="nil"/>
+          <w:right w:val="nil"/>
+          <w:between w:val="nil"/>
+        </w:pBdr>
+        <w:spacing w:after="120"/>
+        <w:ind w:left="1440"/>
+        <w:jc w:val="both"/>
+      </w:pPr>
+    </w:p>
+    <w:p>
+      <w:pPr>
+        <w:pStyle w:val="Ttulo1"/>
         <w:numPr>
           <w:ilvl w:val="0"/>
           <w:numId w:val="5"/>
@@ -3180,6 +3298,7 @@
         <w:rPr>
           <w:rFonts w:ascii="Times New Roman" w:eastAsia="Times New Roman" w:hAnsi="Times New Roman" w:cs="Times New Roman"/>
         </w:rPr>
+        <w:lastRenderedPageBreak/>
         <w:t>Visão de Casos de Uso</w:t>
       </w:r>
       <w:bookmarkEnd w:id="11"/>
@@ -3238,15 +3357,22 @@
           <w:sz w:val="24"/>
           <w:szCs w:val="24"/>
         </w:rPr>
-        <w:t xml:space="preserve">CSU01 </w:t>
-      </w:r>
-      <w:r>
-        <w:rPr>
-          <w:color w:val="000000"/>
-          <w:sz w:val="24"/>
-          <w:szCs w:val="24"/>
-        </w:rPr>
-        <w:t>– Aceitar Confirmação da Vaga</w:t>
+        <w:t>CSU01</w:t>
+      </w:r>
+      <w:r>
+        <w:rPr>
+          <w:color w:val="000000"/>
+          <w:sz w:val="24"/>
+          <w:szCs w:val="24"/>
+        </w:rPr>
+        <w:t xml:space="preserve"> – </w:t>
+      </w:r>
+      <w:r>
+        <w:rPr>
+          <w:sz w:val="24"/>
+          <w:szCs w:val="24"/>
+        </w:rPr>
+        <w:t>Manter Empresa</w:t>
       </w:r>
       <w:r>
         <w:rPr>
@@ -3284,22 +3410,22 @@
           <w:sz w:val="24"/>
           <w:szCs w:val="24"/>
         </w:rPr>
-        <w:t xml:space="preserve">CSU02 </w:t>
-      </w:r>
-      <w:r>
-        <w:rPr>
-          <w:sz w:val="24"/>
-          <w:szCs w:val="24"/>
-        </w:rPr>
-        <w:t>–</w:t>
-      </w:r>
-      <w:r>
-        <w:rPr>
-          <w:color w:val="000000"/>
-          <w:sz w:val="24"/>
-          <w:szCs w:val="24"/>
-        </w:rPr>
-        <w:t xml:space="preserve"> Submeter Currículo</w:t>
+        <w:t>CSU02</w:t>
+      </w:r>
+      <w:r>
+        <w:rPr>
+          <w:color w:val="000000"/>
+          <w:sz w:val="24"/>
+          <w:szCs w:val="24"/>
+        </w:rPr>
+        <w:t xml:space="preserve"> – Manter </w:t>
+      </w:r>
+      <w:r>
+        <w:rPr>
+          <w:sz w:val="24"/>
+          <w:szCs w:val="24"/>
+        </w:rPr>
+        <w:t>Candidato</w:t>
       </w:r>
       <w:r>
         <w:rPr>
@@ -3337,14 +3463,37 @@
           <w:sz w:val="24"/>
           <w:szCs w:val="24"/>
         </w:rPr>
-        <w:t xml:space="preserve">CSU03 – Manter </w:t>
-      </w:r>
-      <w:r>
-        <w:rPr>
-          <w:sz w:val="24"/>
-          <w:szCs w:val="24"/>
-        </w:rPr>
-        <w:t>Candidato</w:t>
+        <w:t>CSU03</w:t>
+      </w:r>
+      <w:r>
+        <w:rPr>
+          <w:color w:val="000000"/>
+          <w:sz w:val="24"/>
+          <w:szCs w:val="24"/>
+        </w:rPr>
+        <w:t xml:space="preserve"> </w:t>
+      </w:r>
+      <w:r>
+        <w:rPr>
+          <w:sz w:val="24"/>
+          <w:szCs w:val="24"/>
+        </w:rPr>
+        <w:t>–</w:t>
+      </w:r>
+      <w:r>
+        <w:rPr>
+          <w:color w:val="000000"/>
+          <w:sz w:val="24"/>
+          <w:szCs w:val="24"/>
+        </w:rPr>
+        <w:t xml:space="preserve"> </w:t>
+      </w:r>
+      <w:r>
+        <w:rPr>
+          <w:sz w:val="24"/>
+          <w:szCs w:val="24"/>
+        </w:rPr>
+        <w:t>Autenticar Usuário</w:t>
       </w:r>
       <w:r>
         <w:rPr>
@@ -3382,23 +3531,43 @@
           <w:sz w:val="24"/>
           <w:szCs w:val="24"/>
         </w:rPr>
-        <w:t xml:space="preserve">CSU04 – </w:t>
-      </w:r>
-      <w:r>
-        <w:rPr>
-          <w:color w:val="000000"/>
-          <w:sz w:val="24"/>
-          <w:szCs w:val="24"/>
-        </w:rPr>
-        <w:t>Consultar Vaga</w:t>
-      </w:r>
-      <w:r>
-        <w:rPr>
-          <w:color w:val="000000"/>
-          <w:sz w:val="24"/>
-          <w:szCs w:val="24"/>
-        </w:rPr>
-        <w:t>;</w:t>
+        <w:t>CSU04</w:t>
+      </w:r>
+      <w:r>
+        <w:rPr>
+          <w:color w:val="000000"/>
+          <w:sz w:val="24"/>
+          <w:szCs w:val="24"/>
+        </w:rPr>
+        <w:t xml:space="preserve"> – Aceitar Confirmação da Vaga;</w:t>
+      </w:r>
+    </w:p>
+    <w:p>
+      <w:pPr>
+        <w:numPr>
+          <w:ilvl w:val="0"/>
+          <w:numId w:val="3"/>
+        </w:numPr>
+        <w:spacing w:after="120"/>
+        <w:jc w:val="both"/>
+        <w:rPr>
+          <w:sz w:val="24"/>
+          <w:szCs w:val="24"/>
+        </w:rPr>
+      </w:pPr>
+      <w:r>
+        <w:rPr>
+          <w:sz w:val="24"/>
+          <w:szCs w:val="24"/>
+        </w:rPr>
+        <w:t>CSU05</w:t>
+      </w:r>
+      <w:r>
+        <w:rPr>
+          <w:sz w:val="24"/>
+          <w:szCs w:val="24"/>
+        </w:rPr>
+        <w:t xml:space="preserve"> – Manter Vaga;</w:t>
       </w:r>
     </w:p>
     <w:p>
@@ -3428,14 +3597,22 @@
           <w:sz w:val="24"/>
           <w:szCs w:val="24"/>
         </w:rPr>
-        <w:t xml:space="preserve">CSU05 – Manter </w:t>
-      </w:r>
-      <w:r>
-        <w:rPr>
-          <w:sz w:val="24"/>
-          <w:szCs w:val="24"/>
-        </w:rPr>
-        <w:t>Competência</w:t>
+        <w:t xml:space="preserve">CSU06 </w:t>
+      </w:r>
+      <w:r>
+        <w:rPr>
+          <w:color w:val="000000"/>
+          <w:sz w:val="24"/>
+          <w:szCs w:val="24"/>
+        </w:rPr>
+        <w:t xml:space="preserve">– </w:t>
+      </w:r>
+      <w:r>
+        <w:rPr>
+          <w:sz w:val="24"/>
+          <w:szCs w:val="24"/>
+        </w:rPr>
+        <w:t>Submeter Vaga Disponível</w:t>
       </w:r>
       <w:r>
         <w:rPr>
@@ -3473,8 +3650,15 @@
           <w:sz w:val="24"/>
           <w:szCs w:val="24"/>
         </w:rPr>
-        <w:lastRenderedPageBreak/>
-        <w:t xml:space="preserve">CSU06 </w:t>
+        <w:t>CSU07</w:t>
+      </w:r>
+      <w:r>
+        <w:rPr>
+          <w:color w:val="000000"/>
+          <w:sz w:val="24"/>
+          <w:szCs w:val="24"/>
+        </w:rPr>
+        <w:t xml:space="preserve"> </w:t>
       </w:r>
       <w:r>
         <w:rPr>
@@ -3496,15 +3680,15 @@
           <w:sz w:val="24"/>
           <w:szCs w:val="24"/>
         </w:rPr>
-        <w:t>Manter Área de Atuação</w:t>
-      </w:r>
-      <w:r>
-        <w:rPr>
-          <w:color w:val="000000"/>
-          <w:sz w:val="24"/>
-          <w:szCs w:val="24"/>
-        </w:rPr>
-        <w:t>;</w:t>
+        <w:t>Candidatar para V</w:t>
+      </w:r>
+      <w:r>
+        <w:rPr>
+          <w:color w:val="000000"/>
+          <w:sz w:val="24"/>
+          <w:szCs w:val="24"/>
+        </w:rPr>
+        <w:t>aga;</w:t>
       </w:r>
     </w:p>
     <w:p>
@@ -3534,14 +3718,37 @@
           <w:sz w:val="24"/>
           <w:szCs w:val="24"/>
         </w:rPr>
-        <w:t xml:space="preserve">CSU07 </w:t>
-      </w:r>
-      <w:r>
-        <w:rPr>
-          <w:sz w:val="24"/>
-          <w:szCs w:val="24"/>
-        </w:rPr>
-        <w:t>– Manter Curso</w:t>
+        <w:t>CSU08</w:t>
+      </w:r>
+      <w:r>
+        <w:rPr>
+          <w:color w:val="000000"/>
+          <w:sz w:val="24"/>
+          <w:szCs w:val="24"/>
+        </w:rPr>
+        <w:t xml:space="preserve"> </w:t>
+      </w:r>
+      <w:r>
+        <w:rPr>
+          <w:sz w:val="24"/>
+          <w:szCs w:val="24"/>
+        </w:rPr>
+        <w:t>–</w:t>
+      </w:r>
+      <w:r>
+        <w:rPr>
+          <w:color w:val="000000"/>
+          <w:sz w:val="24"/>
+          <w:szCs w:val="24"/>
+        </w:rPr>
+        <w:t xml:space="preserve"> </w:t>
+      </w:r>
+      <w:r>
+        <w:rPr>
+          <w:sz w:val="24"/>
+          <w:szCs w:val="24"/>
+        </w:rPr>
+        <w:t>Manter Área de Atuação</w:t>
       </w:r>
       <w:r>
         <w:rPr>
@@ -3579,14 +3786,22 @@
           <w:sz w:val="24"/>
           <w:szCs w:val="24"/>
         </w:rPr>
-        <w:t xml:space="preserve">CSU08 – </w:t>
-      </w:r>
-      <w:r>
-        <w:rPr>
-          <w:sz w:val="24"/>
-          <w:szCs w:val="24"/>
-        </w:rPr>
-        <w:t>Manter Requisito</w:t>
+        <w:t>CSU09</w:t>
+      </w:r>
+      <w:r>
+        <w:rPr>
+          <w:color w:val="000000"/>
+          <w:sz w:val="24"/>
+          <w:szCs w:val="24"/>
+        </w:rPr>
+        <w:t xml:space="preserve"> </w:t>
+      </w:r>
+      <w:r>
+        <w:rPr>
+          <w:sz w:val="24"/>
+          <w:szCs w:val="24"/>
+        </w:rPr>
+        <w:t>– Manter Curso</w:t>
       </w:r>
       <w:r>
         <w:rPr>
@@ -3624,22 +3839,44 @@
           <w:sz w:val="24"/>
           <w:szCs w:val="24"/>
         </w:rPr>
-        <w:t xml:space="preserve">CSU09 – Manter </w:t>
-      </w:r>
-      <w:r>
-        <w:rPr>
-          <w:sz w:val="24"/>
-          <w:szCs w:val="24"/>
-        </w:rPr>
-        <w:t>Cargo</w:t>
-      </w:r>
-      <w:r>
-        <w:rPr>
-          <w:color w:val="000000"/>
-          <w:sz w:val="24"/>
-          <w:szCs w:val="24"/>
-        </w:rPr>
-        <w:t>;</w:t>
+        <w:t>CSU10</w:t>
+      </w:r>
+      <w:r>
+        <w:rPr>
+          <w:color w:val="000000"/>
+          <w:sz w:val="24"/>
+          <w:szCs w:val="24"/>
+        </w:rPr>
+        <w:t xml:space="preserve"> </w:t>
+      </w:r>
+      <w:r>
+        <w:rPr>
+          <w:sz w:val="24"/>
+          <w:szCs w:val="24"/>
+        </w:rPr>
+        <w:t>–</w:t>
+      </w:r>
+      <w:r>
+        <w:rPr>
+          <w:color w:val="000000"/>
+          <w:sz w:val="24"/>
+          <w:szCs w:val="24"/>
+        </w:rPr>
+        <w:t xml:space="preserve"> </w:t>
+      </w:r>
+      <w:r>
+        <w:rPr>
+          <w:sz w:val="24"/>
+          <w:szCs w:val="24"/>
+        </w:rPr>
+        <w:t>Manter Instituiç</w:t>
+      </w:r>
+      <w:r>
+        <w:rPr>
+          <w:sz w:val="24"/>
+          <w:szCs w:val="24"/>
+        </w:rPr>
+        <w:t>ão;</w:t>
       </w:r>
     </w:p>
     <w:p>
@@ -3669,21 +3906,22 @@
           <w:sz w:val="24"/>
           <w:szCs w:val="24"/>
         </w:rPr>
-        <w:t xml:space="preserve">CSU10 – </w:t>
-      </w:r>
-      <w:r>
-        <w:rPr>
-          <w:sz w:val="24"/>
-          <w:szCs w:val="24"/>
-        </w:rPr>
-        <w:t xml:space="preserve">Manter </w:t>
-      </w:r>
-      <w:r>
-        <w:rPr>
-          <w:sz w:val="24"/>
-          <w:szCs w:val="24"/>
-        </w:rPr>
-        <w:t>Empresa</w:t>
+        <w:t>CSU11</w:t>
+      </w:r>
+      <w:r>
+        <w:rPr>
+          <w:color w:val="000000"/>
+          <w:sz w:val="24"/>
+          <w:szCs w:val="24"/>
+        </w:rPr>
+        <w:t xml:space="preserve"> – Manter </w:t>
+      </w:r>
+      <w:r>
+        <w:rPr>
+          <w:sz w:val="24"/>
+          <w:szCs w:val="24"/>
+        </w:rPr>
+        <w:t>Competência</w:t>
       </w:r>
       <w:r>
         <w:rPr>
@@ -3721,68 +3959,26 @@
           <w:sz w:val="24"/>
           <w:szCs w:val="24"/>
         </w:rPr>
-        <w:t xml:space="preserve">CSU11 </w:t>
-      </w:r>
-      <w:r>
-        <w:rPr>
-          <w:sz w:val="24"/>
-          <w:szCs w:val="24"/>
-        </w:rPr>
-        <w:t>–</w:t>
-      </w:r>
-      <w:r>
-        <w:rPr>
-          <w:color w:val="000000"/>
-          <w:sz w:val="24"/>
-          <w:szCs w:val="24"/>
-        </w:rPr>
-        <w:t xml:space="preserve"> </w:t>
-      </w:r>
-      <w:r>
-        <w:rPr>
-          <w:sz w:val="24"/>
-          <w:szCs w:val="24"/>
-        </w:rPr>
-        <w:t>Selecionar Currículo</w:t>
-      </w:r>
-      <w:r>
-        <w:rPr>
-          <w:color w:val="000000"/>
-          <w:sz w:val="24"/>
-          <w:szCs w:val="24"/>
-        </w:rPr>
-        <w:t>;</w:t>
-      </w:r>
-    </w:p>
-    <w:p>
-      <w:pPr>
-        <w:numPr>
-          <w:ilvl w:val="0"/>
-          <w:numId w:val="3"/>
-        </w:numPr>
-        <w:spacing w:after="120"/>
-        <w:jc w:val="both"/>
-        <w:rPr>
-          <w:sz w:val="24"/>
-          <w:szCs w:val="24"/>
-        </w:rPr>
-      </w:pPr>
-      <w:r>
-        <w:rPr>
-          <w:sz w:val="24"/>
-          <w:szCs w:val="24"/>
-        </w:rPr>
-        <w:t xml:space="preserve">CSU12 – </w:t>
-      </w:r>
-      <w:r>
-        <w:rPr>
-          <w:sz w:val="24"/>
-          <w:szCs w:val="24"/>
-        </w:rPr>
-        <w:t>Manter Vaga</w:t>
-      </w:r>
-      <w:r>
-        <w:rPr>
+        <w:t>CSU12</w:t>
+      </w:r>
+      <w:r>
+        <w:rPr>
+          <w:color w:val="000000"/>
+          <w:sz w:val="24"/>
+          <w:szCs w:val="24"/>
+        </w:rPr>
+        <w:t xml:space="preserve"> – Manter </w:t>
+      </w:r>
+      <w:r>
+        <w:rPr>
+          <w:sz w:val="24"/>
+          <w:szCs w:val="24"/>
+        </w:rPr>
+        <w:t>Cargo</w:t>
+      </w:r>
+      <w:r>
+        <w:rPr>
+          <w:color w:val="000000"/>
           <w:sz w:val="24"/>
           <w:szCs w:val="24"/>
         </w:rPr>
@@ -3816,14 +4012,29 @@
           <w:sz w:val="24"/>
           <w:szCs w:val="24"/>
         </w:rPr>
-        <w:t xml:space="preserve">CSU13 – </w:t>
-      </w:r>
-      <w:r>
-        <w:rPr>
-          <w:sz w:val="24"/>
-          <w:szCs w:val="24"/>
-        </w:rPr>
-        <w:t>Submeter Vaga Disponível</w:t>
+        <w:t xml:space="preserve">CSU13 </w:t>
+      </w:r>
+      <w:r>
+        <w:rPr>
+          <w:sz w:val="24"/>
+          <w:szCs w:val="24"/>
+        </w:rPr>
+        <w:t>–</w:t>
+      </w:r>
+      <w:r>
+        <w:rPr>
+          <w:color w:val="000000"/>
+          <w:sz w:val="24"/>
+          <w:szCs w:val="24"/>
+        </w:rPr>
+        <w:t xml:space="preserve"> </w:t>
+      </w:r>
+      <w:r>
+        <w:rPr>
+          <w:sz w:val="24"/>
+          <w:szCs w:val="24"/>
+        </w:rPr>
+        <w:t>Consultar Candidatos Interessados</w:t>
       </w:r>
       <w:r>
         <w:rPr>
@@ -3861,7 +4072,15 @@
           <w:sz w:val="24"/>
           <w:szCs w:val="24"/>
         </w:rPr>
-        <w:t xml:space="preserve">CSU14 </w:t>
+        <w:t>CSU14</w:t>
+      </w:r>
+      <w:r>
+        <w:rPr>
+          <w:color w:val="000000"/>
+          <w:sz w:val="24"/>
+          <w:szCs w:val="24"/>
+        </w:rPr>
+        <w:t xml:space="preserve"> </w:t>
       </w:r>
       <w:r>
         <w:rPr>
@@ -3883,7 +4102,14 @@
           <w:sz w:val="24"/>
           <w:szCs w:val="24"/>
         </w:rPr>
-        <w:t>Consultar Candidatos Interessados</w:t>
+        <w:t>Selecionar C</w:t>
+      </w:r>
+      <w:r>
+        <w:rPr>
+          <w:sz w:val="24"/>
+          <w:szCs w:val="24"/>
+        </w:rPr>
+        <w:t>andidato</w:t>
       </w:r>
       <w:r>
         <w:rPr>
@@ -3893,6 +4119,144 @@
         </w:rPr>
         <w:t>;</w:t>
       </w:r>
+    </w:p>
+    <w:p>
+      <w:pPr>
+        <w:pStyle w:val="PargrafodaLista"/>
+        <w:numPr>
+          <w:ilvl w:val="0"/>
+          <w:numId w:val="3"/>
+        </w:numPr>
+        <w:pBdr>
+          <w:top w:val="nil"/>
+          <w:left w:val="nil"/>
+          <w:bottom w:val="nil"/>
+          <w:right w:val="nil"/>
+          <w:between w:val="nil"/>
+        </w:pBdr>
+        <w:spacing w:after="120"/>
+        <w:jc w:val="both"/>
+        <w:rPr>
+          <w:color w:val="000000"/>
+          <w:sz w:val="24"/>
+          <w:szCs w:val="24"/>
+        </w:rPr>
+      </w:pPr>
+      <w:r>
+        <w:rPr>
+          <w:color w:val="000000"/>
+          <w:sz w:val="24"/>
+          <w:szCs w:val="24"/>
+        </w:rPr>
+        <w:t>CSU15</w:t>
+      </w:r>
+      <w:r>
+        <w:rPr>
+          <w:color w:val="000000"/>
+          <w:sz w:val="24"/>
+          <w:szCs w:val="24"/>
+        </w:rPr>
+        <w:t xml:space="preserve"> – Consultar Vaga;</w:t>
+      </w:r>
+    </w:p>
+    <w:p>
+      <w:pPr>
+        <w:numPr>
+          <w:ilvl w:val="0"/>
+          <w:numId w:val="3"/>
+        </w:numPr>
+        <w:pBdr>
+          <w:top w:val="nil"/>
+          <w:left w:val="nil"/>
+          <w:bottom w:val="nil"/>
+          <w:right w:val="nil"/>
+          <w:between w:val="nil"/>
+        </w:pBdr>
+        <w:spacing w:after="120"/>
+        <w:jc w:val="both"/>
+        <w:rPr>
+          <w:color w:val="000000"/>
+          <w:sz w:val="24"/>
+          <w:szCs w:val="24"/>
+        </w:rPr>
+      </w:pPr>
+      <w:r>
+        <w:rPr>
+          <w:color w:val="000000"/>
+          <w:sz w:val="24"/>
+          <w:szCs w:val="24"/>
+        </w:rPr>
+        <w:t>C</w:t>
+      </w:r>
+      <w:r>
+        <w:rPr>
+          <w:color w:val="000000"/>
+          <w:sz w:val="24"/>
+          <w:szCs w:val="24"/>
+        </w:rPr>
+        <w:t>SU16</w:t>
+      </w:r>
+      <w:r>
+        <w:rPr>
+          <w:color w:val="000000"/>
+          <w:sz w:val="24"/>
+          <w:szCs w:val="24"/>
+        </w:rPr>
+        <w:t xml:space="preserve"> – </w:t>
+      </w:r>
+      <w:r>
+        <w:rPr>
+          <w:sz w:val="24"/>
+          <w:szCs w:val="24"/>
+        </w:rPr>
+        <w:t>Manter Requisito</w:t>
+      </w:r>
+      <w:r>
+        <w:rPr>
+          <w:color w:val="000000"/>
+          <w:sz w:val="24"/>
+          <w:szCs w:val="24"/>
+        </w:rPr>
+        <w:t>;</w:t>
+      </w:r>
+    </w:p>
+    <w:p>
+      <w:pPr>
+        <w:pBdr>
+          <w:top w:val="nil"/>
+          <w:left w:val="nil"/>
+          <w:bottom w:val="nil"/>
+          <w:right w:val="nil"/>
+          <w:between w:val="nil"/>
+        </w:pBdr>
+        <w:spacing w:after="120"/>
+        <w:ind w:left="1440"/>
+        <w:jc w:val="both"/>
+        <w:rPr>
+          <w:color w:val="000000"/>
+          <w:sz w:val="24"/>
+          <w:szCs w:val="24"/>
+        </w:rPr>
+      </w:pPr>
+    </w:p>
+    <w:p>
+      <w:pPr>
+        <w:pBdr>
+          <w:top w:val="nil"/>
+          <w:left w:val="nil"/>
+          <w:bottom w:val="nil"/>
+          <w:right w:val="nil"/>
+          <w:between w:val="nil"/>
+        </w:pBdr>
+        <w:spacing w:after="120"/>
+        <w:ind w:left="1440"/>
+        <w:jc w:val="both"/>
+        <w:rPr>
+          <w:color w:val="000000"/>
+          <w:sz w:val="24"/>
+          <w:szCs w:val="24"/>
+        </w:rPr>
+      </w:pPr>
     </w:p>
     <w:p>
       <w:pPr>
@@ -3938,11 +4302,12 @@
           <w:sz w:val="24"/>
           <w:szCs w:val="24"/>
         </w:rPr>
+        <w:lastRenderedPageBreak/>
         <w:drawing>
-          <wp:inline distT="0" distB="0" distL="0" distR="0" wp14:anchorId="72AF7B38" wp14:editId="51171ABD">
-            <wp:extent cx="5943600" cy="4088130"/>
-            <wp:effectExtent l="0" t="0" r="0" b="7620"/>
-            <wp:docPr id="7" name="Imagem 7"/>
+          <wp:inline distT="0" distB="0" distL="0" distR="0" wp14:anchorId="6E0D79A1" wp14:editId="68CB25C5">
+            <wp:extent cx="5943600" cy="4560570"/>
+            <wp:effectExtent l="0" t="0" r="0" b="0"/>
+            <wp:docPr id="2" name="Imagem 2"/>
             <wp:cNvGraphicFramePr>
               <a:graphicFrameLocks xmlns:a="http://schemas.openxmlformats.org/drawingml/2006/main" noChangeAspect="1"/>
             </wp:cNvGraphicFramePr>
@@ -3962,7 +4327,7 @@
                   <pic:spPr>
                     <a:xfrm>
                       <a:off x="0" y="0"/>
-                      <a:ext cx="5943600" cy="4088130"/>
+                      <a:ext cx="5943600" cy="4560570"/>
                     </a:xfrm>
                     <a:prstGeom prst="rect">
                       <a:avLst/>
@@ -3996,7 +4361,7 @@
     </w:p>
     <w:p>
       <w:pPr>
-        <w:pStyle w:val="Heading2"/>
+        <w:pStyle w:val="Ttulo2"/>
         <w:numPr>
           <w:ilvl w:val="1"/>
           <w:numId w:val="5"/>
@@ -4048,7 +4413,25 @@
     </w:p>
     <w:p>
       <w:pPr>
-        <w:pStyle w:val="Heading1"/>
+        <w:pBdr>
+          <w:top w:val="nil"/>
+          <w:left w:val="nil"/>
+          <w:bottom w:val="nil"/>
+          <w:right w:val="nil"/>
+          <w:between w:val="nil"/>
+        </w:pBdr>
+        <w:spacing w:after="120"/>
+        <w:jc w:val="both"/>
+        <w:rPr>
+          <w:color w:val="000000"/>
+          <w:sz w:val="24"/>
+          <w:szCs w:val="24"/>
+        </w:rPr>
+      </w:pPr>
+    </w:p>
+    <w:p>
+      <w:pPr>
+        <w:pStyle w:val="Ttulo1"/>
         <w:numPr>
           <w:ilvl w:val="0"/>
           <w:numId w:val="5"/>
@@ -4064,14 +4447,13 @@
         <w:rPr>
           <w:rFonts w:ascii="Times New Roman" w:eastAsia="Times New Roman" w:hAnsi="Times New Roman" w:cs="Times New Roman"/>
         </w:rPr>
-        <w:lastRenderedPageBreak/>
         <w:t>Visão Lógica</w:t>
       </w:r>
       <w:bookmarkEnd w:id="13"/>
     </w:p>
     <w:p>
       <w:pPr>
-        <w:pStyle w:val="Heading2"/>
+        <w:pStyle w:val="Ttulo2"/>
         <w:numPr>
           <w:ilvl w:val="1"/>
           <w:numId w:val="5"/>
@@ -4204,7 +4586,6 @@
         </w:rPr>
         <w:t xml:space="preserve">Web: Nesses pacotes são armazenados os componentes que fazem parte da interface gráfica da aplicação, as Controladoras e as </w:t>
       </w:r>
-      <w:proofErr w:type="spellStart"/>
       <w:r>
         <w:rPr>
           <w:i/>
@@ -4214,7 +4595,6 @@
         </w:rPr>
         <w:t>ViewModels</w:t>
       </w:r>
-      <w:proofErr w:type="spellEnd"/>
       <w:r>
         <w:rPr>
           <w:color w:val="000000"/>
@@ -4267,12 +4647,33 @@
           <w:sz w:val="24"/>
           <w:szCs w:val="24"/>
         </w:rPr>
+        <w:lastRenderedPageBreak/>
         <w:t>Core: Nesse pacote são armazenadas as classes que representarão entidades da aplicação, e que poderão ser manipuladas pelos demais componentes da nossa arquitetura.</w:t>
       </w:r>
     </w:p>
     <w:p>
       <w:pPr>
-        <w:pStyle w:val="Heading2"/>
+        <w:keepLines/>
+        <w:pBdr>
+          <w:top w:val="nil"/>
+          <w:left w:val="nil"/>
+          <w:bottom w:val="nil"/>
+          <w:right w:val="nil"/>
+          <w:between w:val="nil"/>
+        </w:pBdr>
+        <w:spacing w:after="120"/>
+        <w:ind w:left="1440"/>
+        <w:jc w:val="both"/>
+        <w:rPr>
+          <w:color w:val="000000"/>
+          <w:sz w:val="24"/>
+          <w:szCs w:val="24"/>
+        </w:rPr>
+      </w:pPr>
+    </w:p>
+    <w:p>
+      <w:pPr>
+        <w:pStyle w:val="Ttulo2"/>
         <w:numPr>
           <w:ilvl w:val="1"/>
           <w:numId w:val="5"/>
@@ -4291,35 +4692,7 @@
           <w:sz w:val="24"/>
           <w:szCs w:val="24"/>
         </w:rPr>
-        <w:t xml:space="preserve">Pacotes de Design Significativos do Ponto de Vista da </w:t>
-      </w:r>
-      <w:commentRangeStart w:id="16"/>
-      <w:commentRangeStart w:id="17"/>
-      <w:r>
-        <w:rPr>
-          <w:rFonts w:ascii="Times New Roman" w:eastAsia="Times New Roman" w:hAnsi="Times New Roman" w:cs="Times New Roman"/>
-          <w:sz w:val="24"/>
-          <w:szCs w:val="24"/>
-        </w:rPr>
-        <w:t>Arquitetura</w:t>
-      </w:r>
-      <w:commentRangeEnd w:id="16"/>
-      <w:r>
-        <w:rPr>
-          <w:rStyle w:val="CommentReference"/>
-          <w:rFonts w:ascii="Times New Roman" w:eastAsia="Times New Roman" w:hAnsi="Times New Roman" w:cs="Times New Roman"/>
-          <w:b w:val="0"/>
-        </w:rPr>
-        <w:commentReference w:id="16"/>
-      </w:r>
-      <w:commentRangeEnd w:id="17"/>
-      <w:r>
-        <w:rPr>
-          <w:rStyle w:val="CommentReference"/>
-          <w:rFonts w:ascii="Times New Roman" w:eastAsia="Times New Roman" w:hAnsi="Times New Roman" w:cs="Times New Roman"/>
-          <w:b w:val="0"/>
-        </w:rPr>
-        <w:commentReference w:id="17"/>
+        <w:t>Pacotes de Design Significativos do Ponto de Vista da Arquitetura</w:t>
       </w:r>
       <w:bookmarkEnd w:id="15"/>
     </w:p>
@@ -4348,10 +4721,10 @@
           <w:szCs w:val="24"/>
         </w:rPr>
         <w:drawing>
-          <wp:inline distT="0" distB="0" distL="0" distR="0" wp14:anchorId="7E69A730" wp14:editId="363FD72C">
-            <wp:extent cx="5943600" cy="4290060"/>
-            <wp:effectExtent l="0" t="0" r="0" b="0"/>
-            <wp:docPr id="8" name="Imagem 8"/>
+          <wp:inline distT="0" distB="0" distL="0" distR="0" wp14:anchorId="4C112B27" wp14:editId="49B15BA6">
+            <wp:extent cx="4429743" cy="3267531"/>
+            <wp:effectExtent l="0" t="0" r="9525" b="9525"/>
+            <wp:docPr id="5" name="Imagem 5"/>
             <wp:cNvGraphicFramePr>
               <a:graphicFrameLocks xmlns:a="http://schemas.openxmlformats.org/drawingml/2006/main" noChangeAspect="1"/>
             </wp:cNvGraphicFramePr>
@@ -4363,7 +4736,7 @@
                     <pic:cNvPicPr/>
                   </pic:nvPicPr>
                   <pic:blipFill>
-                    <a:blip r:embed="rId12"/>
+                    <a:blip r:embed="rId9"/>
                     <a:stretch>
                       <a:fillRect/>
                     </a:stretch>
@@ -4371,7 +4744,7 @@
                   <pic:spPr>
                     <a:xfrm>
                       <a:off x="0" y="0"/>
-                      <a:ext cx="5943600" cy="4290060"/>
+                      <a:ext cx="4429743" cy="3267531"/>
                     </a:xfrm>
                     <a:prstGeom prst="rect">
                       <a:avLst/>
@@ -4414,17 +4787,17 @@
     </w:p>
     <w:p>
       <w:pPr>
-        <w:pStyle w:val="Heading2"/>
+        <w:pStyle w:val="Ttulo2"/>
         <w:numPr>
           <w:ilvl w:val="1"/>
           <w:numId w:val="5"/>
         </w:numPr>
       </w:pPr>
-      <w:bookmarkStart w:id="18" w:name="_Toc112393899"/>
+      <w:bookmarkStart w:id="16" w:name="_Toc112393899"/>
       <w:r>
         <w:t>Diagrama de componentes</w:t>
       </w:r>
-      <w:bookmarkEnd w:id="18"/>
+      <w:bookmarkEnd w:id="16"/>
     </w:p>
     <w:p>
       <w:pPr>
@@ -4468,29 +4841,14 @@
           <w:sz w:val="24"/>
           <w:szCs w:val="24"/>
         </w:rPr>
-        <w:lastRenderedPageBreak/>
-        <w:t xml:space="preserve">Figura 3 – Diagrama de Diagrama de </w:t>
-      </w:r>
-      <w:commentRangeStart w:id="19"/>
-      <w:r>
-        <w:rPr>
-          <w:color w:val="000000"/>
-          <w:sz w:val="24"/>
-          <w:szCs w:val="24"/>
-        </w:rPr>
-        <w:t>Componentes</w:t>
-      </w:r>
-      <w:commentRangeEnd w:id="19"/>
-      <w:r>
-        <w:rPr>
-          <w:rStyle w:val="CommentReference"/>
-        </w:rPr>
-        <w:commentReference w:id="19"/>
-      </w:r>
-    </w:p>
-    <w:p>
-      <w:pPr>
-        <w:pStyle w:val="Heading1"/>
+        <w:t>Figura 3 – Diagrama de Diagrama de Componentes</w:t>
+      </w:r>
+      <w:bookmarkStart w:id="17" w:name="_GoBack"/>
+      <w:bookmarkEnd w:id="17"/>
+    </w:p>
+    <w:p>
+      <w:pPr>
+        <w:pStyle w:val="Ttulo1"/>
         <w:numPr>
           <w:ilvl w:val="0"/>
           <w:numId w:val="5"/>
@@ -4498,14 +4856,14 @@
         <w:ind w:left="360" w:hanging="360"/>
         <w:jc w:val="both"/>
       </w:pPr>
-      <w:bookmarkStart w:id="20" w:name="_Toc112393900"/>
+      <w:bookmarkStart w:id="18" w:name="_Toc112393900"/>
       <w:r>
         <w:rPr>
           <w:rFonts w:ascii="Times New Roman" w:eastAsia="Times New Roman" w:hAnsi="Times New Roman" w:cs="Times New Roman"/>
         </w:rPr>
         <w:t>Visão de Implantação</w:t>
       </w:r>
-      <w:bookmarkEnd w:id="20"/>
+      <w:bookmarkEnd w:id="18"/>
     </w:p>
     <w:p>
       <w:pPr>
@@ -4548,7 +4906,7 @@
     <w:p/>
     <w:p>
       <w:pPr>
-        <w:pStyle w:val="Heading1"/>
+        <w:pStyle w:val="Ttulo1"/>
         <w:numPr>
           <w:ilvl w:val="0"/>
           <w:numId w:val="5"/>
@@ -4556,14 +4914,15 @@
         <w:ind w:left="360" w:hanging="360"/>
         <w:jc w:val="both"/>
       </w:pPr>
-      <w:bookmarkStart w:id="21" w:name="_Toc112393901"/>
+      <w:bookmarkStart w:id="19" w:name="_Toc112393901"/>
       <w:r>
         <w:rPr>
           <w:rFonts w:ascii="Times New Roman" w:eastAsia="Times New Roman" w:hAnsi="Times New Roman" w:cs="Times New Roman"/>
         </w:rPr>
+        <w:lastRenderedPageBreak/>
         <w:t>Visão de Dados (Parcial)</w:t>
       </w:r>
-      <w:bookmarkEnd w:id="21"/>
+      <w:bookmarkEnd w:id="19"/>
     </w:p>
     <w:p>
       <w:pPr>
@@ -4571,10 +4930,10 @@
       </w:pPr>
       <w:r>
         <w:drawing>
-          <wp:inline distT="0" distB="0" distL="0" distR="0" wp14:anchorId="26D76DFC" wp14:editId="7BAE7061">
-            <wp:extent cx="5943600" cy="5298440"/>
-            <wp:effectExtent l="0" t="0" r="0" b="0"/>
-            <wp:docPr id="1" name="Picture 1"/>
+          <wp:inline distT="0" distB="0" distL="0" distR="0" wp14:anchorId="17CF9AB6" wp14:editId="6DF129D3">
+            <wp:extent cx="5943600" cy="5238115"/>
+            <wp:effectExtent l="0" t="0" r="0" b="635"/>
+            <wp:docPr id="1" name="Imagem 1"/>
             <wp:cNvGraphicFramePr>
               <a:graphicFrameLocks xmlns:a="http://schemas.openxmlformats.org/drawingml/2006/main" noChangeAspect="1"/>
             </wp:cNvGraphicFramePr>
@@ -4586,7 +4945,7 @@
                     <pic:cNvPicPr/>
                   </pic:nvPicPr>
                   <pic:blipFill>
-                    <a:blip r:embed="rId13"/>
+                    <a:blip r:embed="rId10"/>
                     <a:stretch>
                       <a:fillRect/>
                     </a:stretch>
@@ -4594,7 +4953,7 @@
                   <pic:spPr>
                     <a:xfrm>
                       <a:off x="0" y="0"/>
-                      <a:ext cx="5943600" cy="5298440"/>
+                      <a:ext cx="5943600" cy="5238115"/>
                     </a:xfrm>
                     <a:prstGeom prst="rect">
                       <a:avLst/>
@@ -4653,7 +5012,7 @@
     </w:p>
     <w:p>
       <w:pPr>
-        <w:pStyle w:val="Heading1"/>
+        <w:pStyle w:val="Ttulo1"/>
         <w:numPr>
           <w:ilvl w:val="0"/>
           <w:numId w:val="5"/>
@@ -4664,14 +5023,14 @@
           <w:rFonts w:ascii="Times New Roman" w:eastAsia="Times New Roman" w:hAnsi="Times New Roman" w:cs="Times New Roman"/>
         </w:rPr>
       </w:pPr>
-      <w:bookmarkStart w:id="22" w:name="_Toc112393902"/>
+      <w:bookmarkStart w:id="20" w:name="_Toc112393902"/>
       <w:r>
         <w:rPr>
           <w:rFonts w:ascii="Times New Roman" w:eastAsia="Times New Roman" w:hAnsi="Times New Roman" w:cs="Times New Roman"/>
         </w:rPr>
         <w:t>Tamanho e Desempenho</w:t>
       </w:r>
-      <w:bookmarkEnd w:id="22"/>
+      <w:bookmarkEnd w:id="20"/>
     </w:p>
     <w:p>
       <w:pPr>
@@ -4697,21 +5056,12 @@
           <w:sz w:val="24"/>
           <w:szCs w:val="24"/>
         </w:rPr>
-        <w:t xml:space="preserve">[Uma descrição das principais características de dimensionamento do software que têm um </w:t>
-      </w:r>
-      <w:r>
-        <w:rPr>
-          <w:color w:val="FF0000"/>
-          <w:sz w:val="24"/>
-          <w:szCs w:val="24"/>
-        </w:rPr>
-        <w:lastRenderedPageBreak/>
-        <w:t>impacto na arquitetura, bem como as restrições do desempenho desejado].</w:t>
-      </w:r>
-    </w:p>
-    <w:p>
-      <w:pPr>
-        <w:pStyle w:val="Heading1"/>
+        <w:t>[Uma descrição das principais características de dimensionamento do software que têm um impacto na arquitetura, bem como as restrições do desempenho desejado].</w:t>
+      </w:r>
+    </w:p>
+    <w:p>
+      <w:pPr>
+        <w:pStyle w:val="Ttulo1"/>
         <w:numPr>
           <w:ilvl w:val="0"/>
           <w:numId w:val="5"/>
@@ -4722,14 +5072,14 @@
           <w:rFonts w:ascii="Times New Roman" w:eastAsia="Times New Roman" w:hAnsi="Times New Roman" w:cs="Times New Roman"/>
         </w:rPr>
       </w:pPr>
-      <w:bookmarkStart w:id="23" w:name="_Toc112393903"/>
+      <w:bookmarkStart w:id="21" w:name="_Toc112393903"/>
       <w:r>
         <w:rPr>
           <w:rFonts w:ascii="Times New Roman" w:eastAsia="Times New Roman" w:hAnsi="Times New Roman" w:cs="Times New Roman"/>
         </w:rPr>
         <w:t>Qualidade</w:t>
       </w:r>
-      <w:bookmarkEnd w:id="23"/>
+      <w:bookmarkEnd w:id="21"/>
     </w:p>
     <w:p>
       <w:pPr>
@@ -4758,7 +5108,7 @@
     </w:p>
     <w:p>
       <w:pPr>
-        <w:pStyle w:val="Heading1"/>
+        <w:pStyle w:val="Ttulo1"/>
         <w:numPr>
           <w:ilvl w:val="0"/>
           <w:numId w:val="5"/>
@@ -4767,16 +5117,19 @@
         <w:jc w:val="both"/>
         <w:rPr>
           <w:rFonts w:ascii="Times New Roman" w:eastAsia="Times New Roman" w:hAnsi="Times New Roman" w:cs="Times New Roman"/>
-        </w:rPr>
-      </w:pPr>
-      <w:bookmarkStart w:id="24" w:name="_Toc112393904"/>
+          <w:color w:val="0070C0"/>
+        </w:rPr>
+      </w:pPr>
+      <w:bookmarkStart w:id="22" w:name="_Toc112393904"/>
       <w:r>
         <w:rPr>
           <w:rFonts w:ascii="Times New Roman" w:eastAsia="Times New Roman" w:hAnsi="Times New Roman" w:cs="Times New Roman"/>
-        </w:rPr>
+          <w:color w:val="0070C0"/>
+        </w:rPr>
+        <w:lastRenderedPageBreak/>
         <w:t>Exceções</w:t>
       </w:r>
-      <w:bookmarkEnd w:id="24"/>
+      <w:bookmarkEnd w:id="22"/>
     </w:p>
     <w:p>
       <w:pPr>
@@ -4806,7 +5159,7 @@
                     <pic:cNvPicPr preferRelativeResize="0"/>
                   </pic:nvPicPr>
                   <pic:blipFill>
-                    <a:blip r:embed="rId14"/>
+                    <a:blip r:embed="rId11"/>
                     <a:srcRect/>
                     <a:stretch>
                       <a:fillRect/>
@@ -4885,72 +5238,14 @@
       </w:pPr>
     </w:p>
     <w:sectPr>
-      <w:headerReference w:type="default" r:id="rId15"/>
-      <w:footerReference w:type="default" r:id="rId16"/>
+      <w:headerReference w:type="default" r:id="rId12"/>
+      <w:footerReference w:type="default" r:id="rId13"/>
       <w:pgSz w:w="12240" w:h="15840"/>
       <w:pgMar w:top="1417" w:right="1440" w:bottom="1417" w:left="1440" w:header="720" w:footer="720" w:gutter="0"/>
       <w:cols w:space="720"/>
     </w:sectPr>
   </w:body>
 </w:document>
-</file>
-
-<file path=word/comments.xml><?xml version="1.0" encoding="utf-8"?>
-<w:comments xmlns:wpc="http://schemas.microsoft.com/office/word/2010/wordprocessingCanvas" xmlns:cx="http://schemas.microsoft.com/office/drawing/2014/chartex" xmlns:cx1="http://schemas.microsoft.com/office/drawing/2015/9/8/chartex" xmlns:cx2="http://schemas.microsoft.com/office/drawing/2015/10/21/chartex" xmlns:cx3="http://schemas.microsoft.com/office/drawing/2016/5/9/chartex" xmlns:cx4="http://schemas.microsoft.com/office/drawing/2016/5/10/chartex" xmlns:cx5="http://schemas.microsoft.com/office/drawing/2016/5/11/chartex" xmlns:cx6="http://schemas.microsoft.com/office/drawing/2016/5/12/chartex" xmlns:cx7="http://schemas.microsoft.com/office/drawing/2016/5/13/chartex" xmlns:cx8="http://schemas.microsoft.com/office/drawing/2016/5/14/chartex" xmlns:mc="http://schemas.openxmlformats.org/markup-compatibility/2006" xmlns:aink="http://schemas.microsoft.com/office/drawing/2016/ink" xmlns:am3d="http://schemas.microsoft.com/office/drawing/2017/model3d" xmlns:o="urn:schemas-microsoft-com:office:office" xmlns:oel="http://schemas.microsoft.com/office/2019/extlst" xmlns:r="http://schemas.openxmlformats.org/officeDocument/2006/relationships" xmlns:m="http://schemas.openxmlformats.org/officeDocument/2006/math" xmlns:v="urn:schemas-microsoft-com:vml" xmlns:wp14="http://schemas.microsoft.com/office/word/2010/wordprocessingDrawing" xmlns:wp="http://schemas.openxmlformats.org/drawingml/2006/wordprocessingDrawing" xmlns:w10="urn:schemas-microsoft-com:office:word" xmlns:w="http://schemas.openxmlformats.org/wordprocessingml/2006/main" xmlns:w14="http://schemas.microsoft.com/office/word/2010/wordml" xmlns:w15="http://schemas.microsoft.com/office/word/2012/wordml" xmlns:w16cex="http://schemas.microsoft.com/office/word/2018/wordml/cex" xmlns:w16cid="http://schemas.microsoft.com/office/word/2016/wordml/cid" xmlns:w16="http://schemas.microsoft.com/office/word/2018/wordml" xmlns:w16sdtdh="http://schemas.microsoft.com/office/word/2020/wordml/sdtdatahash" xmlns:w16se="http://schemas.microsoft.com/office/word/2015/wordml/symex" xmlns:wpg="http://schemas.microsoft.com/office/word/2010/wordprocessingGroup" xmlns:wpi="http://schemas.microsoft.com/office/word/2010/wordprocessingInk" xmlns:wne="http://schemas.microsoft.com/office/word/2006/wordml" xmlns:wps="http://schemas.microsoft.com/office/word/2010/wordprocessingShape" mc:Ignorable="w14 w15 w16se w16cid w16 w16cex w16sdtdh wp14">
-  <w:comment w:id="16" w:author="Joanne Stephany Gois Da Silva" w:date="2022-08-26T08:05:00Z" w:initials="JSGDS">
-    <w:p>
-      <w:pPr>
-        <w:pStyle w:val="CommentText"/>
-      </w:pPr>
-      <w:r>
-        <w:rPr>
-          <w:rStyle w:val="CommentReference"/>
-        </w:rPr>
-        <w:annotationRef/>
-      </w:r>
-      <w:r>
-        <w:t>Alterar a imagem abaixo com o diagrama de pacotes atualizado</w:t>
-      </w:r>
-    </w:p>
-  </w:comment>
-  <w:comment w:id="17" w:author="Joanne Stephany Gois Da Silva" w:date="2022-08-26T08:06:00Z" w:initials="JSGDS">
-    <w:p>
-      <w:pPr>
-        <w:pStyle w:val="CommentText"/>
-      </w:pPr>
-      <w:r>
-        <w:rPr>
-          <w:rStyle w:val="CommentReference"/>
-        </w:rPr>
-        <w:annotationRef/>
-      </w:r>
-    </w:p>
-  </w:comment>
-  <w:comment w:id="19" w:author="Joanne Stephany Gois Da Silva" w:date="2022-08-26T08:07:00Z" w:initials="JSGDS">
-    <w:p>
-      <w:pPr>
-        <w:pStyle w:val="CommentText"/>
-      </w:pPr>
-      <w:r>
-        <w:rPr>
-          <w:rStyle w:val="CommentReference"/>
-        </w:rPr>
-        <w:annotationRef/>
-      </w:r>
-      <w:r>
-        <w:t>Criar e adicionar ao documento diagrama de componentes do Quero Jobs</w:t>
-      </w:r>
-    </w:p>
-  </w:comment>
-</w:comments>
-</file>
-
-<file path=word/commentsExtended.xml><?xml version="1.0" encoding="utf-8"?>
-<w15:commentsEx xmlns:wpc="http://schemas.microsoft.com/office/word/2010/wordprocessingCanvas" xmlns:cx="http://schemas.microsoft.com/office/drawing/2014/chartex" xmlns:cx1="http://schemas.microsoft.com/office/drawing/2015/9/8/chartex" xmlns:cx2="http://schemas.microsoft.com/office/drawing/2015/10/21/chartex" xmlns:cx3="http://schemas.microsoft.com/office/drawing/2016/5/9/chartex" xmlns:cx4="http://schemas.microsoft.com/office/drawing/2016/5/10/chartex" xmlns:cx5="http://schemas.microsoft.com/office/drawing/2016/5/11/chartex" xmlns:cx6="http://schemas.microsoft.com/office/drawing/2016/5/12/chartex" xmlns:cx7="http://schemas.microsoft.com/office/drawing/2016/5/13/chartex" xmlns:cx8="http://schemas.microsoft.com/office/drawing/2016/5/14/chartex" xmlns:mc="http://schemas.openxmlformats.org/markup-compatibility/2006" xmlns:aink="http://schemas.microsoft.com/office/drawing/2016/ink" xmlns:am3d="http://schemas.microsoft.com/office/drawing/2017/model3d" xmlns:o="urn:schemas-microsoft-com:office:office" xmlns:oel="http://schemas.microsoft.com/office/2019/extlst" xmlns:r="http://schemas.openxmlformats.org/officeDocument/2006/relationships" xmlns:m="http://schemas.openxmlformats.org/officeDocument/2006/math" xmlns:v="urn:schemas-microsoft-com:vml" xmlns:wp14="http://schemas.microsoft.com/office/word/2010/wordprocessingDrawing" xmlns:wp="http://schemas.openxmlformats.org/drawingml/2006/wordprocessingDrawing" xmlns:w10="urn:schemas-microsoft-com:office:word" xmlns:w="http://schemas.openxmlformats.org/wordprocessingml/2006/main" xmlns:w14="http://schemas.microsoft.com/office/word/2010/wordml" xmlns:w15="http://schemas.microsoft.com/office/word/2012/wordml" xmlns:w16cex="http://schemas.microsoft.com/office/word/2018/wordml/cex" xmlns:w16cid="http://schemas.microsoft.com/office/word/2016/wordml/cid" xmlns:w16="http://schemas.microsoft.com/office/word/2018/wordml" xmlns:w16sdtdh="http://schemas.microsoft.com/office/word/2020/wordml/sdtdatahash" xmlns:w16se="http://schemas.microsoft.com/office/word/2015/wordml/symex" xmlns:wpg="http://schemas.microsoft.com/office/word/2010/wordprocessingGroup" xmlns:wpi="http://schemas.microsoft.com/office/word/2010/wordprocessingInk" xmlns:wne="http://schemas.microsoft.com/office/word/2006/wordml" xmlns:wps="http://schemas.microsoft.com/office/word/2010/wordprocessingShape" mc:Ignorable="w14 w15 w16se w16cid w16 w16cex w16sdtdh wp14">
-  <w15:commentEx w15:paraId="2A4163FD" w15:done="0"/>
-  <w15:commentEx w15:paraId="29A59F32" w15:paraIdParent="2A4163FD" w15:done="0"/>
-  <w15:commentEx w15:paraId="51D910F6" w15:done="0"/>
-</w15:commentsEx>
 </file>
 
 <file path=word/commentsIds.xml><?xml version="1.0" encoding="utf-8"?>
@@ -4962,7 +5257,7 @@
 </file>
 
 <file path=word/endnotes.xml><?xml version="1.0" encoding="utf-8"?>
-<w:endnotes xmlns:wpc="http://schemas.microsoft.com/office/word/2010/wordprocessingCanvas" xmlns:cx="http://schemas.microsoft.com/office/drawing/2014/chartex" xmlns:cx1="http://schemas.microsoft.com/office/drawing/2015/9/8/chartex" xmlns:cx2="http://schemas.microsoft.com/office/drawing/2015/10/21/chartex" xmlns:cx3="http://schemas.microsoft.com/office/drawing/2016/5/9/chartex" xmlns:cx4="http://schemas.microsoft.com/office/drawing/2016/5/10/chartex" xmlns:cx5="http://schemas.microsoft.com/office/drawing/2016/5/11/chartex" xmlns:cx6="http://schemas.microsoft.com/office/drawing/2016/5/12/chartex" xmlns:cx7="http://schemas.microsoft.com/office/drawing/2016/5/13/chartex" xmlns:cx8="http://schemas.microsoft.com/office/drawing/2016/5/14/chartex" xmlns:mc="http://schemas.openxmlformats.org/markup-compatibility/2006" xmlns:aink="http://schemas.microsoft.com/office/drawing/2016/ink" xmlns:am3d="http://schemas.microsoft.com/office/drawing/2017/model3d" xmlns:o="urn:schemas-microsoft-com:office:office" xmlns:oel="http://schemas.microsoft.com/office/2019/extlst" xmlns:r="http://schemas.openxmlformats.org/officeDocument/2006/relationships" xmlns:m="http://schemas.openxmlformats.org/officeDocument/2006/math" xmlns:v="urn:schemas-microsoft-com:vml" xmlns:wp14="http://schemas.microsoft.com/office/word/2010/wordprocessingDrawing" xmlns:wp="http://schemas.openxmlformats.org/drawingml/2006/wordprocessingDrawing" xmlns:w10="urn:schemas-microsoft-com:office:word" xmlns:w="http://schemas.openxmlformats.org/wordprocessingml/2006/main" xmlns:w14="http://schemas.microsoft.com/office/word/2010/wordml" xmlns:w15="http://schemas.microsoft.com/office/word/2012/wordml" xmlns:w16cex="http://schemas.microsoft.com/office/word/2018/wordml/cex" xmlns:w16cid="http://schemas.microsoft.com/office/word/2016/wordml/cid" xmlns:w16="http://schemas.microsoft.com/office/word/2018/wordml" xmlns:w16sdtdh="http://schemas.microsoft.com/office/word/2020/wordml/sdtdatahash" xmlns:w16se="http://schemas.microsoft.com/office/word/2015/wordml/symex" xmlns:wpg="http://schemas.microsoft.com/office/word/2010/wordprocessingGroup" xmlns:wpi="http://schemas.microsoft.com/office/word/2010/wordprocessingInk" xmlns:wne="http://schemas.microsoft.com/office/word/2006/wordml" xmlns:wps="http://schemas.microsoft.com/office/word/2010/wordprocessingShape" mc:Ignorable="w14 w15 w16se w16cid w16 w16cex w16sdtdh wp14">
+<w:endnotes xmlns:wpc="http://schemas.microsoft.com/office/word/2010/wordprocessingCanvas" xmlns:cx="http://schemas.microsoft.com/office/drawing/2014/chartex" xmlns:mc="http://schemas.openxmlformats.org/markup-compatibility/2006" xmlns:o="urn:schemas-microsoft-com:office:office" xmlns:r="http://schemas.openxmlformats.org/officeDocument/2006/relationships" xmlns:m="http://schemas.openxmlformats.org/officeDocument/2006/math" xmlns:v="urn:schemas-microsoft-com:vml" xmlns:wp14="http://schemas.microsoft.com/office/word/2010/wordprocessingDrawing" xmlns:wp="http://schemas.openxmlformats.org/drawingml/2006/wordprocessingDrawing" xmlns:w10="urn:schemas-microsoft-com:office:word" xmlns:w="http://schemas.openxmlformats.org/wordprocessingml/2006/main" xmlns:w14="http://schemas.microsoft.com/office/word/2010/wordml" xmlns:w15="http://schemas.microsoft.com/office/word/2012/wordml" xmlns:w16se="http://schemas.microsoft.com/office/word/2015/wordml/symex" xmlns:wpg="http://schemas.microsoft.com/office/word/2010/wordprocessingGroup" xmlns:wpi="http://schemas.microsoft.com/office/word/2010/wordprocessingInk" xmlns:wne="http://schemas.microsoft.com/office/word/2006/wordml" xmlns:wps="http://schemas.microsoft.com/office/word/2010/wordprocessingShape" mc:Ignorable="w14 w15 w16se wp14">
   <w:endnote w:type="separator" w:id="-1">
     <w:p>
       <w:pPr>
@@ -4987,7 +5282,7 @@
 </file>
 
 <file path=word/footer1.xml><?xml version="1.0" encoding="utf-8"?>
-<w:ftr xmlns:wpc="http://schemas.microsoft.com/office/word/2010/wordprocessingCanvas" xmlns:cx="http://schemas.microsoft.com/office/drawing/2014/chartex" xmlns:cx1="http://schemas.microsoft.com/office/drawing/2015/9/8/chartex" xmlns:cx2="http://schemas.microsoft.com/office/drawing/2015/10/21/chartex" xmlns:cx3="http://schemas.microsoft.com/office/drawing/2016/5/9/chartex" xmlns:cx4="http://schemas.microsoft.com/office/drawing/2016/5/10/chartex" xmlns:cx5="http://schemas.microsoft.com/office/drawing/2016/5/11/chartex" xmlns:cx6="http://schemas.microsoft.com/office/drawing/2016/5/12/chartex" xmlns:cx7="http://schemas.microsoft.com/office/drawing/2016/5/13/chartex" xmlns:cx8="http://schemas.microsoft.com/office/drawing/2016/5/14/chartex" xmlns:mc="http://schemas.openxmlformats.org/markup-compatibility/2006" xmlns:aink="http://schemas.microsoft.com/office/drawing/2016/ink" xmlns:am3d="http://schemas.microsoft.com/office/drawing/2017/model3d" xmlns:o="urn:schemas-microsoft-com:office:office" xmlns:oel="http://schemas.microsoft.com/office/2019/extlst" xmlns:r="http://schemas.openxmlformats.org/officeDocument/2006/relationships" xmlns:m="http://schemas.openxmlformats.org/officeDocument/2006/math" xmlns:v="urn:schemas-microsoft-com:vml" xmlns:wp14="http://schemas.microsoft.com/office/word/2010/wordprocessingDrawing" xmlns:wp="http://schemas.openxmlformats.org/drawingml/2006/wordprocessingDrawing" xmlns:w10="urn:schemas-microsoft-com:office:word" xmlns:w="http://schemas.openxmlformats.org/wordprocessingml/2006/main" xmlns:w14="http://schemas.microsoft.com/office/word/2010/wordml" xmlns:w15="http://schemas.microsoft.com/office/word/2012/wordml" xmlns:w16cex="http://schemas.microsoft.com/office/word/2018/wordml/cex" xmlns:w16cid="http://schemas.microsoft.com/office/word/2016/wordml/cid" xmlns:w16="http://schemas.microsoft.com/office/word/2018/wordml" xmlns:w16sdtdh="http://schemas.microsoft.com/office/word/2020/wordml/sdtdatahash" xmlns:w16se="http://schemas.microsoft.com/office/word/2015/wordml/symex" xmlns:wpg="http://schemas.microsoft.com/office/word/2010/wordprocessingGroup" xmlns:wpi="http://schemas.microsoft.com/office/word/2010/wordprocessingInk" xmlns:wne="http://schemas.microsoft.com/office/word/2006/wordml" xmlns:wps="http://schemas.microsoft.com/office/word/2010/wordprocessingShape" mc:Ignorable="w14 w15 w16se w16cid w16 w16cex w16sdtdh wp14">
+<w:ftr xmlns:wpc="http://schemas.microsoft.com/office/word/2010/wordprocessingCanvas" xmlns:cx="http://schemas.microsoft.com/office/drawing/2014/chartex" xmlns:mc="http://schemas.openxmlformats.org/markup-compatibility/2006" xmlns:o="urn:schemas-microsoft-com:office:office" xmlns:r="http://schemas.openxmlformats.org/officeDocument/2006/relationships" xmlns:m="http://schemas.openxmlformats.org/officeDocument/2006/math" xmlns:v="urn:schemas-microsoft-com:vml" xmlns:wp14="http://schemas.microsoft.com/office/word/2010/wordprocessingDrawing" xmlns:wp="http://schemas.openxmlformats.org/drawingml/2006/wordprocessingDrawing" xmlns:w10="urn:schemas-microsoft-com:office:word" xmlns:w="http://schemas.openxmlformats.org/wordprocessingml/2006/main" xmlns:w14="http://schemas.microsoft.com/office/word/2010/wordml" xmlns:w15="http://schemas.microsoft.com/office/word/2012/wordml" xmlns:w16se="http://schemas.microsoft.com/office/word/2015/wordml/symex" xmlns:wpg="http://schemas.microsoft.com/office/word/2010/wordprocessingGroup" xmlns:wpi="http://schemas.microsoft.com/office/word/2010/wordprocessingInk" xmlns:wne="http://schemas.microsoft.com/office/word/2006/wordml" xmlns:wps="http://schemas.microsoft.com/office/word/2010/wordprocessingShape" mc:Ignorable="w14 w15 w16se wp14">
   <w:p>
     <w:pPr>
       <w:pBdr>
@@ -5090,21 +5385,13 @@
             <w:rPr>
               <w:noProof/>
             </w:rPr>
-            <w:t>10</w:t>
+            <w:t>9</w:t>
           </w:r>
           <w:r>
             <w:fldChar w:fldCharType="end"/>
           </w:r>
           <w:r>
-            <w:t xml:space="preserve"> </w:t>
-          </w:r>
-          <w:proofErr w:type="spellStart"/>
-          <w:r>
-            <w:t>of</w:t>
-          </w:r>
-          <w:proofErr w:type="spellEnd"/>
-          <w:r>
-            <w:t xml:space="preserve"> </w:t>
+            <w:t xml:space="preserve"> of </w:t>
           </w:r>
           <w:r>
             <w:fldChar w:fldCharType="begin"/>
@@ -5119,7 +5406,7 @@
             <w:rPr>
               <w:noProof/>
             </w:rPr>
-            <w:t>10</w:t>
+            <w:t>9</w:t>
           </w:r>
           <w:r>
             <w:fldChar w:fldCharType="end"/>
@@ -5150,7 +5437,7 @@
 </file>
 
 <file path=word/footnotes.xml><?xml version="1.0" encoding="utf-8"?>
-<w:footnotes xmlns:wpc="http://schemas.microsoft.com/office/word/2010/wordprocessingCanvas" xmlns:cx="http://schemas.microsoft.com/office/drawing/2014/chartex" xmlns:cx1="http://schemas.microsoft.com/office/drawing/2015/9/8/chartex" xmlns:cx2="http://schemas.microsoft.com/office/drawing/2015/10/21/chartex" xmlns:cx3="http://schemas.microsoft.com/office/drawing/2016/5/9/chartex" xmlns:cx4="http://schemas.microsoft.com/office/drawing/2016/5/10/chartex" xmlns:cx5="http://schemas.microsoft.com/office/drawing/2016/5/11/chartex" xmlns:cx6="http://schemas.microsoft.com/office/drawing/2016/5/12/chartex" xmlns:cx7="http://schemas.microsoft.com/office/drawing/2016/5/13/chartex" xmlns:cx8="http://schemas.microsoft.com/office/drawing/2016/5/14/chartex" xmlns:mc="http://schemas.openxmlformats.org/markup-compatibility/2006" xmlns:aink="http://schemas.microsoft.com/office/drawing/2016/ink" xmlns:am3d="http://schemas.microsoft.com/office/drawing/2017/model3d" xmlns:o="urn:schemas-microsoft-com:office:office" xmlns:oel="http://schemas.microsoft.com/office/2019/extlst" xmlns:r="http://schemas.openxmlformats.org/officeDocument/2006/relationships" xmlns:m="http://schemas.openxmlformats.org/officeDocument/2006/math" xmlns:v="urn:schemas-microsoft-com:vml" xmlns:wp14="http://schemas.microsoft.com/office/word/2010/wordprocessingDrawing" xmlns:wp="http://schemas.openxmlformats.org/drawingml/2006/wordprocessingDrawing" xmlns:w10="urn:schemas-microsoft-com:office:word" xmlns:w="http://schemas.openxmlformats.org/wordprocessingml/2006/main" xmlns:w14="http://schemas.microsoft.com/office/word/2010/wordml" xmlns:w15="http://schemas.microsoft.com/office/word/2012/wordml" xmlns:w16cex="http://schemas.microsoft.com/office/word/2018/wordml/cex" xmlns:w16cid="http://schemas.microsoft.com/office/word/2016/wordml/cid" xmlns:w16="http://schemas.microsoft.com/office/word/2018/wordml" xmlns:w16sdtdh="http://schemas.microsoft.com/office/word/2020/wordml/sdtdatahash" xmlns:w16se="http://schemas.microsoft.com/office/word/2015/wordml/symex" xmlns:wpg="http://schemas.microsoft.com/office/word/2010/wordprocessingGroup" xmlns:wpi="http://schemas.microsoft.com/office/word/2010/wordprocessingInk" xmlns:wne="http://schemas.microsoft.com/office/word/2006/wordml" xmlns:wps="http://schemas.microsoft.com/office/word/2010/wordprocessingShape" mc:Ignorable="w14 w15 w16se w16cid w16 w16cex w16sdtdh wp14">
+<w:footnotes xmlns:wpc="http://schemas.microsoft.com/office/word/2010/wordprocessingCanvas" xmlns:cx="http://schemas.microsoft.com/office/drawing/2014/chartex" xmlns:mc="http://schemas.openxmlformats.org/markup-compatibility/2006" xmlns:o="urn:schemas-microsoft-com:office:office" xmlns:r="http://schemas.openxmlformats.org/officeDocument/2006/relationships" xmlns:m="http://schemas.openxmlformats.org/officeDocument/2006/math" xmlns:v="urn:schemas-microsoft-com:vml" xmlns:wp14="http://schemas.microsoft.com/office/word/2010/wordprocessingDrawing" xmlns:wp="http://schemas.openxmlformats.org/drawingml/2006/wordprocessingDrawing" xmlns:w10="urn:schemas-microsoft-com:office:word" xmlns:w="http://schemas.openxmlformats.org/wordprocessingml/2006/main" xmlns:w14="http://schemas.microsoft.com/office/word/2010/wordml" xmlns:w15="http://schemas.microsoft.com/office/word/2012/wordml" xmlns:w16se="http://schemas.microsoft.com/office/word/2015/wordml/symex" xmlns:wpg="http://schemas.microsoft.com/office/word/2010/wordprocessingGroup" xmlns:wpi="http://schemas.microsoft.com/office/word/2010/wordprocessingInk" xmlns:wne="http://schemas.microsoft.com/office/word/2006/wordml" xmlns:wps="http://schemas.microsoft.com/office/word/2010/wordprocessingShape" mc:Ignorable="w14 w15 w16se wp14">
   <w:footnote w:type="separator" w:id="-1">
     <w:p>
       <w:pPr>
@@ -5175,7 +5462,7 @@
 </file>
 
 <file path=word/header1.xml><?xml version="1.0" encoding="utf-8"?>
-<w:hdr xmlns:wpc="http://schemas.microsoft.com/office/word/2010/wordprocessingCanvas" xmlns:cx="http://schemas.microsoft.com/office/drawing/2014/chartex" xmlns:cx1="http://schemas.microsoft.com/office/drawing/2015/9/8/chartex" xmlns:cx2="http://schemas.microsoft.com/office/drawing/2015/10/21/chartex" xmlns:cx3="http://schemas.microsoft.com/office/drawing/2016/5/9/chartex" xmlns:cx4="http://schemas.microsoft.com/office/drawing/2016/5/10/chartex" xmlns:cx5="http://schemas.microsoft.com/office/drawing/2016/5/11/chartex" xmlns:cx6="http://schemas.microsoft.com/office/drawing/2016/5/12/chartex" xmlns:cx7="http://schemas.microsoft.com/office/drawing/2016/5/13/chartex" xmlns:cx8="http://schemas.microsoft.com/office/drawing/2016/5/14/chartex" xmlns:mc="http://schemas.openxmlformats.org/markup-compatibility/2006" xmlns:aink="http://schemas.microsoft.com/office/drawing/2016/ink" xmlns:am3d="http://schemas.microsoft.com/office/drawing/2017/model3d" xmlns:o="urn:schemas-microsoft-com:office:office" xmlns:oel="http://schemas.microsoft.com/office/2019/extlst" xmlns:r="http://schemas.openxmlformats.org/officeDocument/2006/relationships" xmlns:m="http://schemas.openxmlformats.org/officeDocument/2006/math" xmlns:v="urn:schemas-microsoft-com:vml" xmlns:wp14="http://schemas.microsoft.com/office/word/2010/wordprocessingDrawing" xmlns:wp="http://schemas.openxmlformats.org/drawingml/2006/wordprocessingDrawing" xmlns:w10="urn:schemas-microsoft-com:office:word" xmlns:w="http://schemas.openxmlformats.org/wordprocessingml/2006/main" xmlns:w14="http://schemas.microsoft.com/office/word/2010/wordml" xmlns:w15="http://schemas.microsoft.com/office/word/2012/wordml" xmlns:w16cex="http://schemas.microsoft.com/office/word/2018/wordml/cex" xmlns:w16cid="http://schemas.microsoft.com/office/word/2016/wordml/cid" xmlns:w16="http://schemas.microsoft.com/office/word/2018/wordml" xmlns:w16sdtdh="http://schemas.microsoft.com/office/word/2020/wordml/sdtdatahash" xmlns:w16se="http://schemas.microsoft.com/office/word/2015/wordml/symex" xmlns:wpg="http://schemas.microsoft.com/office/word/2010/wordprocessingGroup" xmlns:wpi="http://schemas.microsoft.com/office/word/2010/wordprocessingInk" xmlns:wne="http://schemas.microsoft.com/office/word/2006/wordml" xmlns:wps="http://schemas.microsoft.com/office/word/2010/wordprocessingShape" mc:Ignorable="w14 w15 w16se w16cid w16 w16cex w16sdtdh wp14">
+<w:hdr xmlns:wpc="http://schemas.microsoft.com/office/word/2010/wordprocessingCanvas" xmlns:cx="http://schemas.microsoft.com/office/drawing/2014/chartex" xmlns:mc="http://schemas.openxmlformats.org/markup-compatibility/2006" xmlns:o="urn:schemas-microsoft-com:office:office" xmlns:r="http://schemas.openxmlformats.org/officeDocument/2006/relationships" xmlns:m="http://schemas.openxmlformats.org/officeDocument/2006/math" xmlns:v="urn:schemas-microsoft-com:vml" xmlns:wp14="http://schemas.microsoft.com/office/word/2010/wordprocessingDrawing" xmlns:wp="http://schemas.openxmlformats.org/drawingml/2006/wordprocessingDrawing" xmlns:w10="urn:schemas-microsoft-com:office:word" xmlns:w="http://schemas.openxmlformats.org/wordprocessingml/2006/main" xmlns:w14="http://schemas.microsoft.com/office/word/2010/wordml" xmlns:w15="http://schemas.microsoft.com/office/word/2012/wordml" xmlns:w16se="http://schemas.microsoft.com/office/word/2015/wordml/symex" xmlns:wpg="http://schemas.microsoft.com/office/word/2010/wordprocessingGroup" xmlns:wpi="http://schemas.microsoft.com/office/word/2010/wordprocessingInk" xmlns:wne="http://schemas.microsoft.com/office/word/2006/wordml" xmlns:wps="http://schemas.microsoft.com/office/word/2010/wordprocessingShape" mc:Ignorable="w14 w15 w16se wp14">
   <w:p>
     <w:pPr>
       <w:rPr>
@@ -5250,7 +5537,7 @@
 </file>
 
 <file path=word/header2.xml><?xml version="1.0" encoding="utf-8"?>
-<w:hdr xmlns:wpc="http://schemas.microsoft.com/office/word/2010/wordprocessingCanvas" xmlns:cx="http://schemas.microsoft.com/office/drawing/2014/chartex" xmlns:cx1="http://schemas.microsoft.com/office/drawing/2015/9/8/chartex" xmlns:cx2="http://schemas.microsoft.com/office/drawing/2015/10/21/chartex" xmlns:cx3="http://schemas.microsoft.com/office/drawing/2016/5/9/chartex" xmlns:cx4="http://schemas.microsoft.com/office/drawing/2016/5/10/chartex" xmlns:cx5="http://schemas.microsoft.com/office/drawing/2016/5/11/chartex" xmlns:cx6="http://schemas.microsoft.com/office/drawing/2016/5/12/chartex" xmlns:cx7="http://schemas.microsoft.com/office/drawing/2016/5/13/chartex" xmlns:cx8="http://schemas.microsoft.com/office/drawing/2016/5/14/chartex" xmlns:mc="http://schemas.openxmlformats.org/markup-compatibility/2006" xmlns:aink="http://schemas.microsoft.com/office/drawing/2016/ink" xmlns:am3d="http://schemas.microsoft.com/office/drawing/2017/model3d" xmlns:o="urn:schemas-microsoft-com:office:office" xmlns:oel="http://schemas.microsoft.com/office/2019/extlst" xmlns:r="http://schemas.openxmlformats.org/officeDocument/2006/relationships" xmlns:m="http://schemas.openxmlformats.org/officeDocument/2006/math" xmlns:v="urn:schemas-microsoft-com:vml" xmlns:wp14="http://schemas.microsoft.com/office/word/2010/wordprocessingDrawing" xmlns:wp="http://schemas.openxmlformats.org/drawingml/2006/wordprocessingDrawing" xmlns:w10="urn:schemas-microsoft-com:office:word" xmlns:w="http://schemas.openxmlformats.org/wordprocessingml/2006/main" xmlns:w14="http://schemas.microsoft.com/office/word/2010/wordml" xmlns:w15="http://schemas.microsoft.com/office/word/2012/wordml" xmlns:w16cex="http://schemas.microsoft.com/office/word/2018/wordml/cex" xmlns:w16cid="http://schemas.microsoft.com/office/word/2016/wordml/cid" xmlns:w16="http://schemas.microsoft.com/office/word/2018/wordml" xmlns:w16sdtdh="http://schemas.microsoft.com/office/word/2020/wordml/sdtdatahash" xmlns:w16se="http://schemas.microsoft.com/office/word/2015/wordml/symex" xmlns:wpg="http://schemas.microsoft.com/office/word/2010/wordprocessingGroup" xmlns:wpi="http://schemas.microsoft.com/office/word/2010/wordprocessingInk" xmlns:wne="http://schemas.microsoft.com/office/word/2006/wordml" xmlns:wps="http://schemas.microsoft.com/office/word/2010/wordprocessingShape" mc:Ignorable="w14 w15 w16se w16cid w16 w16cex w16sdtdh wp14">
+<w:hdr xmlns:wpc="http://schemas.microsoft.com/office/word/2010/wordprocessingCanvas" xmlns:cx="http://schemas.microsoft.com/office/drawing/2014/chartex" xmlns:mc="http://schemas.openxmlformats.org/markup-compatibility/2006" xmlns:o="urn:schemas-microsoft-com:office:office" xmlns:r="http://schemas.openxmlformats.org/officeDocument/2006/relationships" xmlns:m="http://schemas.openxmlformats.org/officeDocument/2006/math" xmlns:v="urn:schemas-microsoft-com:vml" xmlns:wp14="http://schemas.microsoft.com/office/word/2010/wordprocessingDrawing" xmlns:wp="http://schemas.openxmlformats.org/drawingml/2006/wordprocessingDrawing" xmlns:w10="urn:schemas-microsoft-com:office:word" xmlns:w="http://schemas.openxmlformats.org/wordprocessingml/2006/main" xmlns:w14="http://schemas.microsoft.com/office/word/2010/wordml" xmlns:w15="http://schemas.microsoft.com/office/word/2012/wordml" xmlns:w16se="http://schemas.microsoft.com/office/word/2015/wordml/symex" xmlns:wpg="http://schemas.microsoft.com/office/word/2010/wordprocessingGroup" xmlns:wpi="http://schemas.microsoft.com/office/word/2010/wordprocessingInk" xmlns:wne="http://schemas.microsoft.com/office/word/2006/wordml" xmlns:wps="http://schemas.microsoft.com/office/word/2010/wordprocessingShape" mc:Ignorable="w14 w15 w16se wp14">
   <w:p>
     <w:pPr>
       <w:pBdr>
@@ -5381,7 +5668,7 @@
 </file>
 
 <file path=word/numbering.xml><?xml version="1.0" encoding="utf-8"?>
-<w:numbering xmlns:wpc="http://schemas.microsoft.com/office/word/2010/wordprocessingCanvas" xmlns:cx="http://schemas.microsoft.com/office/drawing/2014/chartex" xmlns:cx1="http://schemas.microsoft.com/office/drawing/2015/9/8/chartex" xmlns:cx2="http://schemas.microsoft.com/office/drawing/2015/10/21/chartex" xmlns:cx3="http://schemas.microsoft.com/office/drawing/2016/5/9/chartex" xmlns:cx4="http://schemas.microsoft.com/office/drawing/2016/5/10/chartex" xmlns:cx5="http://schemas.microsoft.com/office/drawing/2016/5/11/chartex" xmlns:cx6="http://schemas.microsoft.com/office/drawing/2016/5/12/chartex" xmlns:cx7="http://schemas.microsoft.com/office/drawing/2016/5/13/chartex" xmlns:cx8="http://schemas.microsoft.com/office/drawing/2016/5/14/chartex" xmlns:mc="http://schemas.openxmlformats.org/markup-compatibility/2006" xmlns:aink="http://schemas.microsoft.com/office/drawing/2016/ink" xmlns:am3d="http://schemas.microsoft.com/office/drawing/2017/model3d" xmlns:o="urn:schemas-microsoft-com:office:office" xmlns:oel="http://schemas.microsoft.com/office/2019/extlst" xmlns:r="http://schemas.openxmlformats.org/officeDocument/2006/relationships" xmlns:m="http://schemas.openxmlformats.org/officeDocument/2006/math" xmlns:v="urn:schemas-microsoft-com:vml" xmlns:wp14="http://schemas.microsoft.com/office/word/2010/wordprocessingDrawing" xmlns:wp="http://schemas.openxmlformats.org/drawingml/2006/wordprocessingDrawing" xmlns:w10="urn:schemas-microsoft-com:office:word" xmlns:w="http://schemas.openxmlformats.org/wordprocessingml/2006/main" xmlns:w14="http://schemas.microsoft.com/office/word/2010/wordml" xmlns:w15="http://schemas.microsoft.com/office/word/2012/wordml" xmlns:w16cex="http://schemas.microsoft.com/office/word/2018/wordml/cex" xmlns:w16cid="http://schemas.microsoft.com/office/word/2016/wordml/cid" xmlns:w16="http://schemas.microsoft.com/office/word/2018/wordml" xmlns:w16sdtdh="http://schemas.microsoft.com/office/word/2020/wordml/sdtdatahash" xmlns:w16se="http://schemas.microsoft.com/office/word/2015/wordml/symex" xmlns:wpg="http://schemas.microsoft.com/office/word/2010/wordprocessingGroup" xmlns:wpi="http://schemas.microsoft.com/office/word/2010/wordprocessingInk" xmlns:wne="http://schemas.microsoft.com/office/word/2006/wordml" xmlns:wps="http://schemas.microsoft.com/office/word/2010/wordprocessingShape" mc:Ignorable="w14 w15 w16se w16cid w16 w16cex w16sdtdh wp14">
+<w:numbering xmlns:wpc="http://schemas.microsoft.com/office/word/2010/wordprocessingCanvas" xmlns:cx="http://schemas.microsoft.com/office/drawing/2014/chartex" xmlns:mc="http://schemas.openxmlformats.org/markup-compatibility/2006" xmlns:o="urn:schemas-microsoft-com:office:office" xmlns:r="http://schemas.openxmlformats.org/officeDocument/2006/relationships" xmlns:m="http://schemas.openxmlformats.org/officeDocument/2006/math" xmlns:v="urn:schemas-microsoft-com:vml" xmlns:wp14="http://schemas.microsoft.com/office/word/2010/wordprocessingDrawing" xmlns:wp="http://schemas.openxmlformats.org/drawingml/2006/wordprocessingDrawing" xmlns:w10="urn:schemas-microsoft-com:office:word" xmlns:w="http://schemas.openxmlformats.org/wordprocessingml/2006/main" xmlns:w14="http://schemas.microsoft.com/office/word/2010/wordml" xmlns:w15="http://schemas.microsoft.com/office/word/2012/wordml" xmlns:w16se="http://schemas.microsoft.com/office/word/2015/wordml/symex" xmlns:wpg="http://schemas.microsoft.com/office/word/2010/wordprocessingGroup" xmlns:wpi="http://schemas.microsoft.com/office/word/2010/wordprocessingInk" xmlns:wne="http://schemas.microsoft.com/office/word/2006/wordml" xmlns:wps="http://schemas.microsoft.com/office/word/2010/wordprocessingShape" mc:Ignorable="w14 w15 w16se wp14">
   <w:abstractNum w:abstractNumId="0" w15:restartNumberingAfterBreak="0">
     <w:nsid w:val="17AD0745"/>
     <w:multiLevelType w:val="multilevel"/>
@@ -6146,40 +6433,32 @@
       </w:rPr>
     </w:lvl>
   </w:abstractNum>
-  <w:num w:numId="1" w16cid:durableId="879896279">
+  <w:num w:numId="1">
     <w:abstractNumId w:val="1"/>
   </w:num>
-  <w:num w:numId="2" w16cid:durableId="1622808008">
+  <w:num w:numId="2">
     <w:abstractNumId w:val="5"/>
   </w:num>
-  <w:num w:numId="3" w16cid:durableId="1950812398">
+  <w:num w:numId="3">
     <w:abstractNumId w:val="6"/>
   </w:num>
-  <w:num w:numId="4" w16cid:durableId="1451169455">
+  <w:num w:numId="4">
     <w:abstractNumId w:val="3"/>
   </w:num>
-  <w:num w:numId="5" w16cid:durableId="1952931095">
+  <w:num w:numId="5">
     <w:abstractNumId w:val="4"/>
   </w:num>
-  <w:num w:numId="6" w16cid:durableId="1268974246">
+  <w:num w:numId="6">
     <w:abstractNumId w:val="0"/>
   </w:num>
-  <w:num w:numId="7" w16cid:durableId="1756319409">
+  <w:num w:numId="7">
     <w:abstractNumId w:val="2"/>
   </w:num>
 </w:numbering>
 </file>
 
-<file path=word/people.xml><?xml version="1.0" encoding="utf-8"?>
-<w15:people xmlns:wpc="http://schemas.microsoft.com/office/word/2010/wordprocessingCanvas" xmlns:cx="http://schemas.microsoft.com/office/drawing/2014/chartex" xmlns:cx1="http://schemas.microsoft.com/office/drawing/2015/9/8/chartex" xmlns:cx2="http://schemas.microsoft.com/office/drawing/2015/10/21/chartex" xmlns:cx3="http://schemas.microsoft.com/office/drawing/2016/5/9/chartex" xmlns:cx4="http://schemas.microsoft.com/office/drawing/2016/5/10/chartex" xmlns:cx5="http://schemas.microsoft.com/office/drawing/2016/5/11/chartex" xmlns:cx6="http://schemas.microsoft.com/office/drawing/2016/5/12/chartex" xmlns:cx7="http://schemas.microsoft.com/office/drawing/2016/5/13/chartex" xmlns:cx8="http://schemas.microsoft.com/office/drawing/2016/5/14/chartex" xmlns:mc="http://schemas.openxmlformats.org/markup-compatibility/2006" xmlns:aink="http://schemas.microsoft.com/office/drawing/2016/ink" xmlns:am3d="http://schemas.microsoft.com/office/drawing/2017/model3d" xmlns:o="urn:schemas-microsoft-com:office:office" xmlns:oel="http://schemas.microsoft.com/office/2019/extlst" xmlns:r="http://schemas.openxmlformats.org/officeDocument/2006/relationships" xmlns:m="http://schemas.openxmlformats.org/officeDocument/2006/math" xmlns:v="urn:schemas-microsoft-com:vml" xmlns:wp14="http://schemas.microsoft.com/office/word/2010/wordprocessingDrawing" xmlns:wp="http://schemas.openxmlformats.org/drawingml/2006/wordprocessingDrawing" xmlns:w10="urn:schemas-microsoft-com:office:word" xmlns:w="http://schemas.openxmlformats.org/wordprocessingml/2006/main" xmlns:w14="http://schemas.microsoft.com/office/word/2010/wordml" xmlns:w15="http://schemas.microsoft.com/office/word/2012/wordml" xmlns:w16cex="http://schemas.microsoft.com/office/word/2018/wordml/cex" xmlns:w16cid="http://schemas.microsoft.com/office/word/2016/wordml/cid" xmlns:w16="http://schemas.microsoft.com/office/word/2018/wordml" xmlns:w16sdtdh="http://schemas.microsoft.com/office/word/2020/wordml/sdtdatahash" xmlns:w16se="http://schemas.microsoft.com/office/word/2015/wordml/symex" xmlns:wpg="http://schemas.microsoft.com/office/word/2010/wordprocessingGroup" xmlns:wpi="http://schemas.microsoft.com/office/word/2010/wordprocessingInk" xmlns:wne="http://schemas.microsoft.com/office/word/2006/wordml" xmlns:wps="http://schemas.microsoft.com/office/word/2010/wordprocessingShape" mc:Ignorable="w14 w15 w16se w16cid w16 w16cex w16sdtdh wp14">
-  <w15:person w15:author="Joanne Stephany Gois Da Silva">
-    <w15:presenceInfo w15:providerId="None" w15:userId="Joanne Stephany Gois Da Silva"/>
-  </w15:person>
-</w15:people>
-</file>
-
 <file path=word/styles.xml><?xml version="1.0" encoding="utf-8"?>
-<w:styles xmlns:mc="http://schemas.openxmlformats.org/markup-compatibility/2006" xmlns:r="http://schemas.openxmlformats.org/officeDocument/2006/relationships" xmlns:w="http://schemas.openxmlformats.org/wordprocessingml/2006/main" xmlns:w14="http://schemas.microsoft.com/office/word/2010/wordml" xmlns:w15="http://schemas.microsoft.com/office/word/2012/wordml" xmlns:w16cex="http://schemas.microsoft.com/office/word/2018/wordml/cex" xmlns:w16cid="http://schemas.microsoft.com/office/word/2016/wordml/cid" xmlns:w16="http://schemas.microsoft.com/office/word/2018/wordml" xmlns:w16sdtdh="http://schemas.microsoft.com/office/word/2020/wordml/sdtdatahash" xmlns:w16se="http://schemas.microsoft.com/office/word/2015/wordml/symex" mc:Ignorable="w14 w15 w16se w16cid w16 w16cex w16sdtdh">
+<w:styles xmlns:mc="http://schemas.openxmlformats.org/markup-compatibility/2006" xmlns:r="http://schemas.openxmlformats.org/officeDocument/2006/relationships" xmlns:w="http://schemas.openxmlformats.org/wordprocessingml/2006/main" xmlns:w14="http://schemas.microsoft.com/office/word/2010/wordml" xmlns:w15="http://schemas.microsoft.com/office/word/2012/wordml" xmlns:w16se="http://schemas.microsoft.com/office/word/2015/wordml/symex" mc:Ignorable="w14 w15 w16se">
   <w:docDefaults>
     <w:rPrDefault>
       <w:rPr>
@@ -6194,7 +6473,7 @@
       </w:pPr>
     </w:pPrDefault>
   </w:docDefaults>
-  <w:latentStyles w:defLockedState="0" w:defUIPriority="99" w:defSemiHidden="0" w:defUnhideWhenUsed="0" w:defQFormat="0" w:count="376">
+  <w:latentStyles w:defLockedState="0" w:defUIPriority="99" w:defSemiHidden="0" w:defUnhideWhenUsed="0" w:defQFormat="0" w:count="371">
     <w:lsdException w:name="Normal" w:uiPriority="0" w:qFormat="1"/>
     <w:lsdException w:name="heading 1" w:uiPriority="9" w:qFormat="1"/>
     <w:lsdException w:name="heading 2" w:semiHidden="1" w:uiPriority="9" w:unhideWhenUsed="1" w:qFormat="1"/>
@@ -6300,6 +6579,7 @@
     <w:lsdException w:name="HTML Sample" w:semiHidden="1" w:unhideWhenUsed="1"/>
     <w:lsdException w:name="HTML Typewriter" w:semiHidden="1" w:unhideWhenUsed="1"/>
     <w:lsdException w:name="HTML Variable" w:semiHidden="1" w:unhideWhenUsed="1"/>
+    <w:lsdException w:name="Normal Table" w:semiHidden="1" w:unhideWhenUsed="1"/>
     <w:lsdException w:name="annotation subject" w:semiHidden="1" w:unhideWhenUsed="1"/>
     <w:lsdException w:name="No List" w:semiHidden="1" w:unhideWhenUsed="1"/>
     <w:lsdException w:name="Outline List 1" w:semiHidden="1" w:unhideWhenUsed="1"/>
@@ -6342,8 +6622,11 @@
     <w:lsdException w:name="Table Contemporary" w:semiHidden="1" w:unhideWhenUsed="1"/>
     <w:lsdException w:name="Table Elegant" w:semiHidden="1" w:unhideWhenUsed="1"/>
     <w:lsdException w:name="Table Professional" w:semiHidden="1" w:unhideWhenUsed="1"/>
+    <w:lsdException w:name="Table Subtle 1" w:semiHidden="1" w:unhideWhenUsed="1"/>
     <w:lsdException w:name="Table Subtle 2" w:semiHidden="1" w:unhideWhenUsed="1"/>
     <w:lsdException w:name="Table Web 1" w:semiHidden="1" w:unhideWhenUsed="1"/>
+    <w:lsdException w:name="Table Web 2" w:semiHidden="1" w:unhideWhenUsed="1"/>
+    <w:lsdException w:name="Table Web 3" w:semiHidden="1" w:unhideWhenUsed="1"/>
     <w:lsdException w:name="Balloon Text" w:semiHidden="1" w:unhideWhenUsed="1"/>
     <w:lsdException w:name="Table Grid" w:uiPriority="39"/>
     <w:lsdException w:name="Table Theme" w:semiHidden="1" w:unhideWhenUsed="1"/>
@@ -6562,16 +6845,11 @@
     <w:lsdException w:name="List Table 5 Dark Accent 6" w:uiPriority="50"/>
     <w:lsdException w:name="List Table 6 Colorful Accent 6" w:uiPriority="51"/>
     <w:lsdException w:name="List Table 7 Colorful Accent 6" w:uiPriority="52"/>
-    <w:lsdException w:name="Mention" w:semiHidden="1" w:unhideWhenUsed="1"/>
-    <w:lsdException w:name="Smart Hyperlink" w:semiHidden="1" w:unhideWhenUsed="1"/>
-    <w:lsdException w:name="Hashtag" w:semiHidden="1" w:unhideWhenUsed="1"/>
-    <w:lsdException w:name="Unresolved Mention" w:semiHidden="1" w:unhideWhenUsed="1"/>
-    <w:lsdException w:name="Smart Link" w:semiHidden="1" w:unhideWhenUsed="1"/>
   </w:latentStyles>
   <w:style w:type="paragraph" w:default="1" w:styleId="Normal">
     <w:name w:val="Normal"/>
   </w:style>
-  <w:style w:type="paragraph" w:styleId="Heading1">
+  <w:style w:type="paragraph" w:styleId="Ttulo1">
     <w:name w:val="heading 1"/>
     <w:basedOn w:val="Normal"/>
     <w:next w:val="Normal"/>
@@ -6588,7 +6866,7 @@
       <w:szCs w:val="24"/>
     </w:rPr>
   </w:style>
-  <w:style w:type="paragraph" w:styleId="Heading2">
+  <w:style w:type="paragraph" w:styleId="Ttulo2">
     <w:name w:val="heading 2"/>
     <w:basedOn w:val="Normal"/>
     <w:next w:val="Normal"/>
@@ -6603,7 +6881,7 @@
       <w:b/>
     </w:rPr>
   </w:style>
-  <w:style w:type="paragraph" w:styleId="Heading3">
+  <w:style w:type="paragraph" w:styleId="Ttulo3">
     <w:name w:val="heading 3"/>
     <w:basedOn w:val="Normal"/>
     <w:next w:val="Normal"/>
@@ -6618,7 +6896,7 @@
       <w:i/>
     </w:rPr>
   </w:style>
-  <w:style w:type="paragraph" w:styleId="Heading4">
+  <w:style w:type="paragraph" w:styleId="Ttulo4">
     <w:name w:val="heading 4"/>
     <w:basedOn w:val="Normal"/>
     <w:next w:val="Normal"/>
@@ -6632,7 +6910,7 @@
       <w:rFonts w:ascii="Arial" w:eastAsia="Arial" w:hAnsi="Arial" w:cs="Arial"/>
     </w:rPr>
   </w:style>
-  <w:style w:type="paragraph" w:styleId="Heading5">
+  <w:style w:type="paragraph" w:styleId="Ttulo5">
     <w:name w:val="heading 5"/>
     <w:basedOn w:val="Normal"/>
     <w:next w:val="Normal"/>
@@ -6646,7 +6924,7 @@
       <w:szCs w:val="22"/>
     </w:rPr>
   </w:style>
-  <w:style w:type="paragraph" w:styleId="Heading6">
+  <w:style w:type="paragraph" w:styleId="Ttulo6">
     <w:name w:val="heading 6"/>
     <w:basedOn w:val="Normal"/>
     <w:next w:val="Normal"/>
@@ -6661,13 +6939,13 @@
       <w:szCs w:val="22"/>
     </w:rPr>
   </w:style>
-  <w:style w:type="character" w:default="1" w:styleId="DefaultParagraphFont">
+  <w:style w:type="character" w:default="1" w:styleId="Fontepargpadro">
     <w:name w:val="Default Paragraph Font"/>
     <w:uiPriority w:val="1"/>
     <w:semiHidden/>
     <w:unhideWhenUsed/>
   </w:style>
-  <w:style w:type="table" w:default="1" w:styleId="TableNormal">
+  <w:style w:type="table" w:default="1" w:styleId="Tabelanormal">
     <w:name w:val="Normal Table"/>
     <w:uiPriority w:val="99"/>
     <w:semiHidden/>
@@ -6682,7 +6960,7 @@
       </w:tblCellMar>
     </w:tblPr>
   </w:style>
-  <w:style w:type="numbering" w:default="1" w:styleId="NoList">
+  <w:style w:type="numbering" w:default="1" w:styleId="Semlista">
     <w:name w:val="No List"/>
     <w:uiPriority w:val="99"/>
     <w:semiHidden/>
@@ -6699,7 +6977,7 @@
       </w:tblCellMar>
     </w:tblPr>
   </w:style>
-  <w:style w:type="paragraph" w:styleId="Title">
+  <w:style w:type="paragraph" w:styleId="Ttulo">
     <w:name w:val="Title"/>
     <w:basedOn w:val="Normal"/>
     <w:next w:val="Normal"/>
@@ -6714,7 +6992,7 @@
       <w:szCs w:val="36"/>
     </w:rPr>
   </w:style>
-  <w:style w:type="paragraph" w:styleId="Subtitle">
+  <w:style w:type="paragraph" w:styleId="Subttulo">
     <w:name w:val="Subtitle"/>
     <w:basedOn w:val="Normal"/>
     <w:next w:val="Normal"/>
@@ -6753,10 +7031,10 @@
       </w:tblCellMar>
     </w:tblPr>
   </w:style>
-  <w:style w:type="paragraph" w:styleId="Header">
+  <w:style w:type="paragraph" w:styleId="Cabealho">
     <w:name w:val="header"/>
     <w:basedOn w:val="Normal"/>
-    <w:link w:val="HeaderChar"/>
+    <w:link w:val="CabealhoChar"/>
     <w:uiPriority w:val="99"/>
     <w:unhideWhenUsed/>
     <w:rsid w:val="00FC1B46"/>
@@ -6768,17 +7046,17 @@
       <w:spacing w:line="240" w:lineRule="auto"/>
     </w:pPr>
   </w:style>
-  <w:style w:type="character" w:customStyle="1" w:styleId="HeaderChar">
-    <w:name w:val="Header Char"/>
-    <w:basedOn w:val="DefaultParagraphFont"/>
-    <w:link w:val="Header"/>
+  <w:style w:type="character" w:customStyle="1" w:styleId="CabealhoChar">
+    <w:name w:val="Cabeçalho Char"/>
+    <w:basedOn w:val="Fontepargpadro"/>
+    <w:link w:val="Cabealho"/>
     <w:uiPriority w:val="99"/>
     <w:rsid w:val="00FC1B46"/>
   </w:style>
-  <w:style w:type="paragraph" w:styleId="Footer">
+  <w:style w:type="paragraph" w:styleId="Rodap">
     <w:name w:val="footer"/>
     <w:basedOn w:val="Normal"/>
-    <w:link w:val="FooterChar"/>
+    <w:link w:val="RodapChar"/>
     <w:uiPriority w:val="99"/>
     <w:unhideWhenUsed/>
     <w:rsid w:val="00FC1B46"/>
@@ -6790,16 +7068,16 @@
       <w:spacing w:line="240" w:lineRule="auto"/>
     </w:pPr>
   </w:style>
-  <w:style w:type="character" w:customStyle="1" w:styleId="FooterChar">
-    <w:name w:val="Footer Char"/>
-    <w:basedOn w:val="DefaultParagraphFont"/>
-    <w:link w:val="Footer"/>
+  <w:style w:type="character" w:customStyle="1" w:styleId="RodapChar">
+    <w:name w:val="Rodapé Char"/>
+    <w:basedOn w:val="Fontepargpadro"/>
+    <w:link w:val="Rodap"/>
     <w:uiPriority w:val="99"/>
     <w:rsid w:val="00FC1B46"/>
   </w:style>
-  <w:style w:type="character" w:styleId="CommentReference">
+  <w:style w:type="character" w:styleId="Refdecomentrio">
     <w:name w:val="annotation reference"/>
-    <w:basedOn w:val="DefaultParagraphFont"/>
+    <w:basedOn w:val="Fontepargpadro"/>
     <w:uiPriority w:val="99"/>
     <w:semiHidden/>
     <w:unhideWhenUsed/>
@@ -6809,10 +7087,10 @@
       <w:szCs w:val="16"/>
     </w:rPr>
   </w:style>
-  <w:style w:type="paragraph" w:styleId="CommentText">
+  <w:style w:type="paragraph" w:styleId="Textodecomentrio">
     <w:name w:val="annotation text"/>
     <w:basedOn w:val="Normal"/>
-    <w:link w:val="CommentTextChar"/>
+    <w:link w:val="TextodecomentrioChar"/>
     <w:uiPriority w:val="99"/>
     <w:semiHidden/>
     <w:unhideWhenUsed/>
@@ -6821,19 +7099,19 @@
       <w:spacing w:line="240" w:lineRule="auto"/>
     </w:pPr>
   </w:style>
-  <w:style w:type="character" w:customStyle="1" w:styleId="CommentTextChar">
-    <w:name w:val="Comment Text Char"/>
-    <w:basedOn w:val="DefaultParagraphFont"/>
-    <w:link w:val="CommentText"/>
+  <w:style w:type="character" w:customStyle="1" w:styleId="TextodecomentrioChar">
+    <w:name w:val="Texto de comentário Char"/>
+    <w:basedOn w:val="Fontepargpadro"/>
+    <w:link w:val="Textodecomentrio"/>
     <w:uiPriority w:val="99"/>
     <w:semiHidden/>
     <w:rsid w:val="00032B8C"/>
   </w:style>
-  <w:style w:type="paragraph" w:styleId="CommentSubject">
+  <w:style w:type="paragraph" w:styleId="Assuntodocomentrio">
     <w:name w:val="annotation subject"/>
-    <w:basedOn w:val="CommentText"/>
-    <w:next w:val="CommentText"/>
-    <w:link w:val="CommentSubjectChar"/>
+    <w:basedOn w:val="Textodecomentrio"/>
+    <w:next w:val="Textodecomentrio"/>
+    <w:link w:val="AssuntodocomentrioChar"/>
     <w:uiPriority w:val="99"/>
     <w:semiHidden/>
     <w:unhideWhenUsed/>
@@ -6843,10 +7121,10 @@
       <w:bCs/>
     </w:rPr>
   </w:style>
-  <w:style w:type="character" w:customStyle="1" w:styleId="CommentSubjectChar">
-    <w:name w:val="Comment Subject Char"/>
-    <w:basedOn w:val="CommentTextChar"/>
-    <w:link w:val="CommentSubject"/>
+  <w:style w:type="character" w:customStyle="1" w:styleId="AssuntodocomentrioChar">
+    <w:name w:val="Assunto do comentário Char"/>
+    <w:basedOn w:val="TextodecomentrioChar"/>
+    <w:link w:val="Assuntodocomentrio"/>
     <w:uiPriority w:val="99"/>
     <w:semiHidden/>
     <w:rsid w:val="00032B8C"/>
@@ -6855,10 +7133,10 @@
       <w:bCs/>
     </w:rPr>
   </w:style>
-  <w:style w:type="paragraph" w:styleId="BalloonText">
+  <w:style w:type="paragraph" w:styleId="Textodebalo">
     <w:name w:val="Balloon Text"/>
     <w:basedOn w:val="Normal"/>
-    <w:link w:val="BalloonTextChar"/>
+    <w:link w:val="TextodebaloChar"/>
     <w:uiPriority w:val="99"/>
     <w:semiHidden/>
     <w:unhideWhenUsed/>
@@ -6872,10 +7150,10 @@
       <w:szCs w:val="18"/>
     </w:rPr>
   </w:style>
-  <w:style w:type="character" w:customStyle="1" w:styleId="BalloonTextChar">
-    <w:name w:val="Balloon Text Char"/>
-    <w:basedOn w:val="DefaultParagraphFont"/>
-    <w:link w:val="BalloonText"/>
+  <w:style w:type="character" w:customStyle="1" w:styleId="TextodebaloChar">
+    <w:name w:val="Texto de balão Char"/>
+    <w:basedOn w:val="Fontepargpadro"/>
+    <w:link w:val="Textodebalo"/>
     <w:uiPriority w:val="99"/>
     <w:semiHidden/>
     <w:rsid w:val="00032B8C"/>
@@ -6885,7 +7163,7 @@
       <w:szCs w:val="18"/>
     </w:rPr>
   </w:style>
-  <w:style w:type="paragraph" w:styleId="TOC1">
+  <w:style w:type="paragraph" w:styleId="Sumrio1">
     <w:name w:val="toc 1"/>
     <w:basedOn w:val="Normal"/>
     <w:next w:val="Normal"/>
@@ -6897,7 +7175,7 @@
       <w:spacing w:after="100"/>
     </w:pPr>
   </w:style>
-  <w:style w:type="paragraph" w:styleId="TOC2">
+  <w:style w:type="paragraph" w:styleId="Sumrio2">
     <w:name w:val="toc 2"/>
     <w:basedOn w:val="Normal"/>
     <w:next w:val="Normal"/>
@@ -6912,7 +7190,7 @@
   </w:style>
   <w:style w:type="character" w:styleId="Hyperlink">
     <w:name w:val="Hyperlink"/>
-    <w:basedOn w:val="DefaultParagraphFont"/>
+    <w:basedOn w:val="Fontepargpadro"/>
     <w:uiPriority w:val="99"/>
     <w:unhideWhenUsed/>
     <w:rsid w:val="004B70F4"/>
@@ -6920,6 +7198,17 @@
       <w:color w:val="0000FF" w:themeColor="hyperlink"/>
       <w:u w:val="single"/>
     </w:rPr>
+  </w:style>
+  <w:style w:type="paragraph" w:styleId="PargrafodaLista">
+    <w:name w:val="List Paragraph"/>
+    <w:basedOn w:val="Normal"/>
+    <w:uiPriority w:val="34"/>
+    <w:qFormat/>
+    <w:rsid w:val="005862D1"/>
+    <w:pPr>
+      <w:ind w:left="720"/>
+      <w:contextualSpacing/>
+    </w:pPr>
   </w:style>
 </w:styles>
 </file>

</xml_diff>